<commit_message>
evaluate toont eerste vraag
</commit_message>
<xml_diff>
--- a/Verslag OOO Project.docx
+++ b/Verslag OOO Project.docx
@@ -218,37 +218,28 @@
           <w:noProof/>
           <w:sz w:val="24"/>
           <w:szCs w:val="24"/>
-          <w:lang w:val="en-US"/>
+          <w:lang w:val="nl-BE"/>
         </w:rPr>
       </w:pPr>
       <w:r>
         <w:rPr>
           <w:sz w:val="28"/>
-          <w:lang w:val="en-US"/>
+          <w:lang w:val="nl-BE"/>
         </w:rPr>
         <w:t xml:space="preserve">                                             </w:t>
       </w:r>
+      <w:r>
+        <w:rPr>
+          <w:sz w:val="28"/>
+          <w:lang w:val="nl-BE"/>
+        </w:rPr>
+        <w:t xml:space="preserve">Wout De </w:t>
+      </w:r>
       <w:proofErr w:type="spellStart"/>
       <w:r>
         <w:rPr>
           <w:sz w:val="28"/>
-          <w:lang w:val="en-US"/>
-        </w:rPr>
-        <w:t>Wout</w:t>
-      </w:r>
-      <w:proofErr w:type="spellEnd"/>
-      <w:r>
-        <w:rPr>
-          <w:sz w:val="28"/>
-          <w:lang w:val="en-US"/>
-        </w:rPr>
-        <w:t xml:space="preserve"> De </w:t>
-      </w:r>
-      <w:proofErr w:type="spellStart"/>
-      <w:r>
-        <w:rPr>
-          <w:sz w:val="28"/>
-          <w:lang w:val="en-US"/>
+          <w:lang w:val="nl-BE"/>
         </w:rPr>
         <w:t>Boeck</w:t>
       </w:r>
@@ -417,7 +408,7 @@
         <w:rPr>
           <w:rFonts w:ascii="Verdana" w:hAnsi="Verdana"/>
           <w:sz w:val="16"/>
-          <w:lang w:val="en-US"/>
+          <w:lang w:val="nl-BE"/>
         </w:rPr>
       </w:pPr>
       <w:r>
@@ -535,7 +526,7 @@
         <w:rPr>
           <w:rFonts w:ascii="Verdana" w:hAnsi="Verdana"/>
           <w:sz w:val="16"/>
-          <w:lang w:val="en-US"/>
+          <w:lang w:val="nl-BE"/>
         </w:rPr>
         <w:t>+32 (0) 16 375 700</w:t>
       </w:r>
@@ -543,7 +534,7 @@
         <w:rPr>
           <w:rFonts w:ascii="Verdana" w:hAnsi="Verdana"/>
           <w:sz w:val="16"/>
-          <w:lang w:val="en-US"/>
+          <w:lang w:val="nl-BE"/>
         </w:rPr>
         <w:br w:type="page"/>
       </w:r>
@@ -1237,30 +1228,14 @@
           <w:b/>
           <w:lang w:val="nl-NL"/>
         </w:rPr>
-        <w:t xml:space="preserve">het </w:t>
-      </w:r>
-      <w:proofErr w:type="gramStart"/>
-      <w:r>
-        <w:rPr>
-          <w:b/>
-          <w:lang w:val="nl-NL"/>
-        </w:rPr>
-        <w:t xml:space="preserve">einde </w:t>
-      </w:r>
-      <w:r>
-        <w:rPr>
-          <w:b/>
-          <w:lang w:val="nl-NL"/>
-        </w:rPr>
-        <w:t xml:space="preserve"> van</w:t>
-      </w:r>
-      <w:proofErr w:type="gramEnd"/>
-      <w:r>
-        <w:rPr>
-          <w:b/>
-          <w:lang w:val="nl-NL"/>
-        </w:rPr>
-        <w:t xml:space="preserve"> </w:t>
+        <w:t xml:space="preserve">het einde </w:t>
+      </w:r>
+      <w:r>
+        <w:rPr>
+          <w:b/>
+          <w:lang w:val="nl-NL"/>
+        </w:rPr>
+        <w:t xml:space="preserve"> van </w:t>
       </w:r>
       <w:r>
         <w:rPr>
@@ -1295,23 +1270,7 @@
           <w:b/>
           <w:lang w:val="nl-NL"/>
         </w:rPr>
-        <w:t xml:space="preserve">Je maakt een </w:t>
-      </w:r>
-      <w:proofErr w:type="gramStart"/>
-      <w:r>
-        <w:rPr>
-          <w:b/>
-          <w:lang w:val="nl-NL"/>
-        </w:rPr>
-        <w:t>zip file</w:t>
-      </w:r>
-      <w:proofErr w:type="gramEnd"/>
-      <w:r>
-        <w:rPr>
-          <w:b/>
-          <w:lang w:val="nl-NL"/>
-        </w:rPr>
-        <w:t xml:space="preserve"> van al</w:t>
+        <w:t>Je maakt een zip file van al</w:t>
       </w:r>
       <w:r>
         <w:rPr>
@@ -1383,17 +1342,8 @@
           <w:b/>
           <w:lang w:val="nl-NL"/>
         </w:rPr>
-        <w:t xml:space="preserve">. Je voegt tevens de laatste versie van je verslag (Word document) toe aan deze </w:t>
-      </w:r>
-      <w:proofErr w:type="gramStart"/>
-      <w:r>
-        <w:rPr>
-          <w:b/>
-          <w:lang w:val="nl-NL"/>
-        </w:rPr>
-        <w:t>zip file</w:t>
-      </w:r>
-      <w:proofErr w:type="gramEnd"/>
+        <w:t>. Je voegt tevens de laatste versie van je verslag (Word document) toe aan deze zip file</w:t>
+      </w:r>
       <w:r>
         <w:rPr>
           <w:b/>
@@ -1420,30 +1370,14 @@
           <w:b/>
           <w:lang w:val="nl-NL"/>
         </w:rPr>
-        <w:t xml:space="preserve">Je maakt </w:t>
-      </w:r>
-      <w:proofErr w:type="gramStart"/>
-      <w:r>
-        <w:rPr>
-          <w:b/>
-          <w:lang w:val="nl-NL"/>
-        </w:rPr>
-        <w:t xml:space="preserve">tevens </w:t>
-      </w:r>
-      <w:r>
-        <w:rPr>
-          <w:b/>
-          <w:lang w:val="nl-NL"/>
-        </w:rPr>
-        <w:t xml:space="preserve"> een</w:t>
-      </w:r>
-      <w:proofErr w:type="gramEnd"/>
-      <w:r>
-        <w:rPr>
-          <w:b/>
-          <w:lang w:val="nl-NL"/>
-        </w:rPr>
-        <w:t xml:space="preserve"> </w:t>
+        <w:t xml:space="preserve">Je maakt tevens </w:t>
+      </w:r>
+      <w:r>
+        <w:rPr>
+          <w:b/>
+          <w:lang w:val="nl-NL"/>
+        </w:rPr>
+        <w:t xml:space="preserve"> een </w:t>
       </w:r>
       <w:proofErr w:type="spellStart"/>
       <w:r>
@@ -1508,17 +1442,73 @@
           <w:b/>
           <w:lang w:val="nl-NL"/>
         </w:rPr>
-        <w:t xml:space="preserve"> deze </w:t>
-      </w:r>
-      <w:proofErr w:type="gramStart"/>
-      <w:r>
-        <w:rPr>
-          <w:b/>
-          <w:lang w:val="nl-NL"/>
-        </w:rPr>
-        <w:t>zip file</w:t>
-      </w:r>
-      <w:proofErr w:type="gramEnd"/>
+        <w:t xml:space="preserve"> deze zip file </w:t>
+      </w:r>
+      <w:r>
+        <w:rPr>
+          <w:b/>
+          <w:lang w:val="nl-NL"/>
+        </w:rPr>
+        <w:t xml:space="preserve">en </w:t>
+      </w:r>
+      <w:proofErr w:type="spellStart"/>
+      <w:r>
+        <w:rPr>
+          <w:b/>
+          <w:lang w:val="nl-NL"/>
+        </w:rPr>
+        <w:t>jar</w:t>
+      </w:r>
+      <w:proofErr w:type="spellEnd"/>
+      <w:r>
+        <w:rPr>
+          <w:b/>
+          <w:lang w:val="nl-NL"/>
+        </w:rPr>
+        <w:t xml:space="preserve"> file </w:t>
+      </w:r>
+      <w:r>
+        <w:rPr>
+          <w:b/>
+          <w:lang w:val="nl-NL"/>
+        </w:rPr>
+        <w:t>op via Toledo</w:t>
+      </w:r>
+      <w:r>
+        <w:rPr>
+          <w:b/>
+          <w:lang w:val="nl-NL"/>
+        </w:rPr>
+        <w:t xml:space="preserve"> uiterlijk voor </w:t>
+      </w:r>
+      <w:r>
+        <w:rPr>
+          <w:b/>
+          <w:lang w:val="nl-NL"/>
+        </w:rPr>
+        <w:t>maandag</w:t>
+      </w:r>
+      <w:r>
+        <w:rPr>
+          <w:b/>
+          <w:lang w:val="nl-NL"/>
+        </w:rPr>
+        <w:t xml:space="preserve"> 2</w:t>
+      </w:r>
+      <w:r>
+        <w:rPr>
+          <w:b/>
+          <w:lang w:val="nl-NL"/>
+        </w:rPr>
+        <w:t>4</w:t>
+      </w:r>
+      <w:r>
+        <w:rPr>
+          <w:b/>
+          <w:lang w:val="nl-NL"/>
+        </w:rPr>
+        <w:t>/12 23.59 uur. Naam van de zip file:</w:t>
+      </w:r>
       <w:r>
         <w:rPr>
           <w:b/>
@@ -1531,7 +1521,49 @@
           <w:b/>
           <w:lang w:val="nl-NL"/>
         </w:rPr>
-        <w:t xml:space="preserve">en </w:t>
+        <w:t>Zelfevaluatie</w:t>
+      </w:r>
+      <w:r>
+        <w:rPr>
+          <w:b/>
+          <w:lang w:val="nl-NL"/>
+        </w:rPr>
+        <w:t>_</w:t>
+      </w:r>
+      <w:r>
+        <w:rPr>
+          <w:b/>
+          <w:lang w:val="nl-NL"/>
+        </w:rPr>
+        <w:t xml:space="preserve"> gevolgd door </w:t>
+      </w:r>
+      <w:r>
+        <w:rPr>
+          <w:b/>
+          <w:lang w:val="nl-NL"/>
+        </w:rPr>
+        <w:t xml:space="preserve">de </w:t>
+      </w:r>
+      <w:r>
+        <w:rPr>
+          <w:b/>
+          <w:lang w:val="nl-NL"/>
+        </w:rPr>
+        <w:t xml:space="preserve">familienamen van </w:t>
+      </w:r>
+      <w:r>
+        <w:rPr>
+          <w:b/>
+          <w:lang w:val="nl-NL"/>
+        </w:rPr>
+        <w:t xml:space="preserve">de </w:t>
+      </w:r>
+      <w:r>
+        <w:rPr>
+          <w:b/>
+          <w:lang w:val="nl-NL"/>
+        </w:rPr>
+        <w:t xml:space="preserve">groepsleden gescheiden door </w:t>
       </w:r>
       <w:proofErr w:type="spellStart"/>
       <w:r>
@@ -1539,6 +1571,78 @@
           <w:b/>
           <w:lang w:val="nl-NL"/>
         </w:rPr>
+        <w:t>underscore</w:t>
+      </w:r>
+      <w:proofErr w:type="spellEnd"/>
+      <w:r>
+        <w:rPr>
+          <w:b/>
+          <w:lang w:val="nl-NL"/>
+        </w:rPr>
+        <w:t xml:space="preserve"> (</w:t>
+      </w:r>
+      <w:r>
+        <w:rPr>
+          <w:b/>
+          <w:lang w:val="nl-NL"/>
+        </w:rPr>
+        <w:t>bv.</w:t>
+      </w:r>
+      <w:r>
+        <w:rPr>
+          <w:b/>
+          <w:lang w:val="nl-NL"/>
+        </w:rPr>
+        <w:t xml:space="preserve"> </w:t>
+      </w:r>
+      <w:r>
+        <w:rPr>
+          <w:b/>
+          <w:lang w:val="nl-NL"/>
+        </w:rPr>
+        <w:t>Zelfevaluatie</w:t>
+      </w:r>
+      <w:r>
+        <w:rPr>
+          <w:b/>
+          <w:lang w:val="nl-NL"/>
+        </w:rPr>
+        <w:t>_Dox_Lenaerts</w:t>
+      </w:r>
+      <w:r>
+        <w:rPr>
+          <w:b/>
+          <w:lang w:val="nl-NL"/>
+        </w:rPr>
+        <w:t>_Jansen.zip</w:t>
+      </w:r>
+      <w:r>
+        <w:rPr>
+          <w:b/>
+          <w:lang w:val="nl-NL"/>
+        </w:rPr>
+        <w:t>)</w:t>
+      </w:r>
+      <w:r>
+        <w:rPr>
+          <w:b/>
+          <w:lang w:val="nl-NL"/>
+        </w:rPr>
+        <w:t>.</w:t>
+      </w:r>
+      <w:r>
+        <w:rPr>
+          <w:b/>
+          <w:lang w:val="nl-NL"/>
+        </w:rPr>
+        <w:t xml:space="preserve"> Idem voor </w:t>
+      </w:r>
+      <w:proofErr w:type="spellStart"/>
+      <w:r>
+        <w:rPr>
+          <w:b/>
+          <w:lang w:val="nl-NL"/>
+        </w:rPr>
         <w:t>jar</w:t>
       </w:r>
       <w:proofErr w:type="spellEnd"/>
@@ -1547,217 +1651,7 @@
           <w:b/>
           <w:lang w:val="nl-NL"/>
         </w:rPr>
-        <w:t xml:space="preserve"> file </w:t>
-      </w:r>
-      <w:r>
-        <w:rPr>
-          <w:b/>
-          <w:lang w:val="nl-NL"/>
-        </w:rPr>
-        <w:t>op via Toledo</w:t>
-      </w:r>
-      <w:r>
-        <w:rPr>
-          <w:b/>
-          <w:lang w:val="nl-NL"/>
-        </w:rPr>
-        <w:t xml:space="preserve"> uiterlijk voor </w:t>
-      </w:r>
-      <w:r>
-        <w:rPr>
-          <w:b/>
-          <w:lang w:val="nl-NL"/>
-        </w:rPr>
-        <w:t>maandag</w:t>
-      </w:r>
-      <w:r>
-        <w:rPr>
-          <w:b/>
-          <w:lang w:val="nl-NL"/>
-        </w:rPr>
-        <w:t xml:space="preserve"> 2</w:t>
-      </w:r>
-      <w:r>
-        <w:rPr>
-          <w:b/>
-          <w:lang w:val="nl-NL"/>
-        </w:rPr>
-        <w:t>4</w:t>
-      </w:r>
-      <w:r>
-        <w:rPr>
-          <w:b/>
-          <w:lang w:val="nl-NL"/>
-        </w:rPr>
-        <w:t xml:space="preserve">/12 23.59 uur. Naam van de </w:t>
-      </w:r>
-      <w:proofErr w:type="gramStart"/>
-      <w:r>
-        <w:rPr>
-          <w:b/>
-          <w:lang w:val="nl-NL"/>
-        </w:rPr>
-        <w:t>zip file</w:t>
-      </w:r>
-      <w:proofErr w:type="gramEnd"/>
-      <w:r>
-        <w:rPr>
-          <w:b/>
-          <w:lang w:val="nl-NL"/>
-        </w:rPr>
-        <w:t>:</w:t>
-      </w:r>
-      <w:r>
-        <w:rPr>
-          <w:b/>
-          <w:lang w:val="nl-NL"/>
-        </w:rPr>
-        <w:t xml:space="preserve"> </w:t>
-      </w:r>
-      <w:r>
-        <w:rPr>
-          <w:b/>
-          <w:lang w:val="nl-NL"/>
-        </w:rPr>
-        <w:t>Zelfevaluatie</w:t>
-      </w:r>
-      <w:r>
-        <w:rPr>
-          <w:b/>
-          <w:lang w:val="nl-NL"/>
-        </w:rPr>
-        <w:t>_</w:t>
-      </w:r>
-      <w:r>
-        <w:rPr>
-          <w:b/>
-          <w:lang w:val="nl-NL"/>
-        </w:rPr>
-        <w:t xml:space="preserve"> gevolgd door </w:t>
-      </w:r>
-      <w:r>
-        <w:rPr>
-          <w:b/>
-          <w:lang w:val="nl-NL"/>
-        </w:rPr>
-        <w:t xml:space="preserve">de </w:t>
-      </w:r>
-      <w:r>
-        <w:rPr>
-          <w:b/>
-          <w:lang w:val="nl-NL"/>
-        </w:rPr>
-        <w:t xml:space="preserve">familienamen van </w:t>
-      </w:r>
-      <w:r>
-        <w:rPr>
-          <w:b/>
-          <w:lang w:val="nl-NL"/>
-        </w:rPr>
-        <w:t xml:space="preserve">de </w:t>
-      </w:r>
-      <w:r>
-        <w:rPr>
-          <w:b/>
-          <w:lang w:val="nl-NL"/>
-        </w:rPr>
-        <w:t xml:space="preserve">groepsleden gescheiden door </w:t>
-      </w:r>
-      <w:proofErr w:type="spellStart"/>
-      <w:r>
-        <w:rPr>
-          <w:b/>
-          <w:lang w:val="nl-NL"/>
-        </w:rPr>
-        <w:t>underscore</w:t>
-      </w:r>
-      <w:proofErr w:type="spellEnd"/>
-      <w:r>
-        <w:rPr>
-          <w:b/>
-          <w:lang w:val="nl-NL"/>
-        </w:rPr>
-        <w:t xml:space="preserve"> (</w:t>
-      </w:r>
-      <w:r>
-        <w:rPr>
-          <w:b/>
-          <w:lang w:val="nl-NL"/>
-        </w:rPr>
-        <w:t>bv.</w:t>
-      </w:r>
-      <w:r>
-        <w:rPr>
-          <w:b/>
-          <w:lang w:val="nl-NL"/>
-        </w:rPr>
-        <w:t xml:space="preserve"> </w:t>
-      </w:r>
-      <w:r>
-        <w:rPr>
-          <w:b/>
-          <w:lang w:val="nl-NL"/>
-        </w:rPr>
-        <w:t>Zelfevaluatie</w:t>
-      </w:r>
-      <w:r>
-        <w:rPr>
-          <w:b/>
-          <w:lang w:val="nl-NL"/>
-        </w:rPr>
-        <w:t>_Dox_Lenaerts</w:t>
-      </w:r>
-      <w:r>
-        <w:rPr>
-          <w:b/>
-          <w:lang w:val="nl-NL"/>
-        </w:rPr>
-        <w:t>_Jansen.zip</w:t>
-      </w:r>
-      <w:r>
-        <w:rPr>
-          <w:b/>
-          <w:lang w:val="nl-NL"/>
-        </w:rPr>
-        <w:t>)</w:t>
-      </w:r>
-      <w:r>
-        <w:rPr>
-          <w:b/>
-          <w:lang w:val="nl-NL"/>
-        </w:rPr>
-        <w:t>.</w:t>
-      </w:r>
-      <w:r>
-        <w:rPr>
-          <w:b/>
-          <w:lang w:val="nl-NL"/>
-        </w:rPr>
-        <w:t xml:space="preserve"> Idem voor </w:t>
-      </w:r>
-      <w:proofErr w:type="spellStart"/>
-      <w:r>
-        <w:rPr>
-          <w:b/>
-          <w:lang w:val="nl-NL"/>
-        </w:rPr>
-        <w:t>jar</w:t>
-      </w:r>
-      <w:proofErr w:type="spellEnd"/>
-      <w:r>
-        <w:rPr>
-          <w:b/>
-          <w:lang w:val="nl-NL"/>
-        </w:rPr>
-        <w:t xml:space="preserve"> </w:t>
-      </w:r>
-      <w:proofErr w:type="gramStart"/>
-      <w:r>
-        <w:rPr>
-          <w:b/>
-          <w:lang w:val="nl-NL"/>
-        </w:rPr>
-        <w:t xml:space="preserve">file  </w:t>
+        <w:t xml:space="preserve"> file  </w:t>
       </w:r>
       <w:r>
         <w:rPr>
@@ -1766,7 +1660,6 @@
         </w:rPr>
         <w:t>(</w:t>
       </w:r>
-      <w:proofErr w:type="gramEnd"/>
       <w:r>
         <w:rPr>
           <w:b/>
@@ -2011,14 +1904,12 @@
           <w:lang w:val="nl-NL"/>
         </w:rPr>
       </w:pPr>
-      <w:proofErr w:type="gramStart"/>
       <w:r>
         <w:rPr>
           <w:lang w:val="nl-NL"/>
         </w:rPr>
         <w:t>https://github.com/steven-zegers/OOO_projects</w:t>
       </w:r>
-      <w:proofErr w:type="gramEnd"/>
     </w:p>
     <w:p>
       <w:pPr>
@@ -2033,9 +1924,7 @@
         </w:rPr>
         <w:t>Vereisten</w:t>
       </w:r>
-      <w:bookmarkStart w:id="2" w:name="_GoBack"/>
       <w:bookmarkEnd w:id="1"/>
-      <w:bookmarkEnd w:id="2"/>
     </w:p>
     <w:p>
       <w:pPr>
@@ -2115,19 +2004,11 @@
         </w:rPr>
         <w:t xml:space="preserve"> </w:t>
       </w:r>
-      <w:proofErr w:type="gramStart"/>
-      <w:r>
-        <w:rPr>
-          <w:lang w:val="nl-NL"/>
-        </w:rPr>
-        <w:t>Indien</w:t>
-      </w:r>
-      <w:proofErr w:type="gramEnd"/>
-      <w:r>
-        <w:rPr>
-          <w:lang w:val="nl-NL"/>
-        </w:rPr>
-        <w:t xml:space="preserve"> je een deel van de </w:t>
+      <w:r>
+        <w:rPr>
+          <w:lang w:val="nl-NL"/>
+        </w:rPr>
+        <w:t xml:space="preserve">Indien je een deel van de </w:t>
       </w:r>
       <w:r>
         <w:rPr>
@@ -2268,21 +2149,7 @@
         <w:rPr>
           <w:lang w:val="nl-NL"/>
         </w:rPr>
-        <w:t xml:space="preserve">werken, dan som je deze hier </w:t>
-      </w:r>
-      <w:proofErr w:type="gramStart"/>
-      <w:r>
-        <w:rPr>
-          <w:lang w:val="nl-NL"/>
-        </w:rPr>
-        <w:t>tevens</w:t>
-      </w:r>
-      <w:proofErr w:type="gramEnd"/>
-      <w:r>
-        <w:rPr>
-          <w:lang w:val="nl-NL"/>
-        </w:rPr>
-        <w:t xml:space="preserve"> op (in laatste rij van tabel)</w:t>
+        <w:t>werken, dan som je deze hier tevens op (in laatste rij van tabel)</w:t>
       </w:r>
       <w:r>
         <w:rPr>
@@ -2359,19 +2226,11 @@
                 <w:lang w:val="nl-NL"/>
               </w:rPr>
             </w:pPr>
-            <w:proofErr w:type="gramStart"/>
             <w:r>
               <w:rPr>
                 <w:lang w:val="nl-BE"/>
               </w:rPr>
-              <w:t>indien</w:t>
-            </w:r>
-            <w:proofErr w:type="gramEnd"/>
-            <w:r>
-              <w:rPr>
-                <w:lang w:val="nl-BE"/>
-              </w:rPr>
-              <w:t xml:space="preserve"> niet ok</w:t>
+              <w:t>indien niet ok</w:t>
             </w:r>
             <w:r>
               <w:rPr>
@@ -2487,6 +2346,12 @@
                 <w:lang w:val="nl-NL"/>
               </w:rPr>
             </w:pPr>
+            <w:r>
+              <w:rPr>
+                <w:lang w:val="nl-NL"/>
+              </w:rPr>
+              <w:t>OK</w:t>
+            </w:r>
           </w:p>
         </w:tc>
         <w:tc>
@@ -2589,6 +2454,12 @@
                 <w:lang w:val="nl-NL"/>
               </w:rPr>
             </w:pPr>
+            <w:r>
+              <w:rPr>
+                <w:lang w:val="nl-NL"/>
+              </w:rPr>
+              <w:t>OK</w:t>
+            </w:r>
           </w:p>
         </w:tc>
         <w:tc>
@@ -3404,7 +3275,7 @@
           <w:lang w:val="nl-NL"/>
         </w:rPr>
       </w:pPr>
-      <w:bookmarkStart w:id="3" w:name="_Toc499494739"/>
+      <w:bookmarkStart w:id="2" w:name="_Toc499494739"/>
       <w:r>
         <w:rPr>
           <w:lang w:val="nl-NL"/>
@@ -3419,7 +3290,7 @@
         </w:rPr>
         <w:t>patterns</w:t>
       </w:r>
-      <w:bookmarkEnd w:id="3"/>
+      <w:bookmarkEnd w:id="2"/>
       <w:proofErr w:type="spellEnd"/>
     </w:p>
     <w:p>
@@ -3457,21 +3328,7 @@
         <w:rPr>
           <w:lang w:val="nl-NL"/>
         </w:rPr>
-        <w:t>Geef extra informatie (</w:t>
-      </w:r>
-      <w:proofErr w:type="gramStart"/>
-      <w:r>
-        <w:rPr>
-          <w:lang w:val="nl-NL"/>
-        </w:rPr>
-        <w:t>voordelen /</w:t>
-      </w:r>
-      <w:proofErr w:type="gramEnd"/>
-      <w:r>
-        <w:rPr>
-          <w:lang w:val="nl-NL"/>
-        </w:rPr>
-        <w:t xml:space="preserve"> waarom / …). </w:t>
+        <w:t xml:space="preserve">Geef extra informatie (voordelen / waarom / …). </w:t>
       </w:r>
       <w:r>
         <w:rPr>
@@ -4628,7 +4485,7 @@
           <w:lang w:val="nl-NL"/>
         </w:rPr>
       </w:pPr>
-      <w:bookmarkStart w:id="4" w:name="_Toc499494740"/>
+      <w:bookmarkStart w:id="3" w:name="_Toc499494740"/>
       <w:r>
         <w:rPr>
           <w:lang w:val="nl-NL"/>
@@ -4636,7 +4493,7 @@
         <w:lastRenderedPageBreak/>
         <w:t>Speciale topics</w:t>
       </w:r>
-      <w:bookmarkEnd w:id="4"/>
+      <w:bookmarkEnd w:id="3"/>
     </w:p>
     <w:p>
       <w:pPr>
@@ -4703,27 +4560,13 @@
         <w:rPr>
           <w:lang w:val="nl-NL"/>
         </w:rPr>
-        <w:t xml:space="preserve">eventueel </w:t>
-      </w:r>
-      <w:proofErr w:type="gramStart"/>
-      <w:r>
-        <w:rPr>
-          <w:lang w:val="nl-NL"/>
-        </w:rPr>
-        <w:t xml:space="preserve">aan </w:t>
-      </w:r>
-      <w:r>
-        <w:rPr>
-          <w:lang w:val="nl-NL"/>
-        </w:rPr>
-        <w:t xml:space="preserve"> met</w:t>
-      </w:r>
-      <w:proofErr w:type="gramEnd"/>
-      <w:r>
-        <w:rPr>
-          <w:lang w:val="nl-NL"/>
-        </w:rPr>
-        <w:t xml:space="preserve"> een klassendiagram.</w:t>
+        <w:t xml:space="preserve">eventueel aan </w:t>
+      </w:r>
+      <w:r>
+        <w:rPr>
+          <w:lang w:val="nl-NL"/>
+        </w:rPr>
+        <w:t xml:space="preserve"> met een klassendiagram.</w:t>
       </w:r>
       <w:r>
         <w:rPr>
@@ -5259,7 +5102,7 @@
           <w:lang w:val="nl-NL"/>
         </w:rPr>
       </w:pPr>
-      <w:bookmarkStart w:id="5" w:name="_Toc499494741"/>
+      <w:bookmarkStart w:id="4" w:name="_Toc499494741"/>
       <w:r>
         <w:rPr>
           <w:lang w:val="nl-NL"/>
@@ -5267,6 +5110,8 @@
         <w:lastRenderedPageBreak/>
         <w:t>Werkverdeling</w:t>
       </w:r>
+      <w:bookmarkStart w:id="5" w:name="_GoBack"/>
+      <w:bookmarkEnd w:id="4"/>
       <w:bookmarkEnd w:id="5"/>
     </w:p>
     <w:p>
@@ -5346,8 +5191,8 @@
         <w:gridCol w:w="2055"/>
         <w:gridCol w:w="2144"/>
         <w:gridCol w:w="2114"/>
-        <w:gridCol w:w="1861"/>
-        <w:gridCol w:w="1006"/>
+        <w:gridCol w:w="2159"/>
+        <w:gridCol w:w="992"/>
       </w:tblGrid>
       <w:tr>
         <w:tc>
@@ -5376,7 +5221,7 @@
               <w:rPr>
                 <w:lang w:val="nl-NL"/>
               </w:rPr>
-              <w:t>[Naam]</w:t>
+              <w:t>Steven Zegers</w:t>
             </w:r>
           </w:p>
         </w:tc>
@@ -5394,31 +5239,47 @@
               <w:rPr>
                 <w:lang w:val="nl-NL"/>
               </w:rPr>
-              <w:t>[Naam]</w:t>
-            </w:r>
-          </w:p>
-        </w:tc>
-        <w:tc>
-          <w:tcPr>
-            <w:tcW w:w="1861" w:type="dxa"/>
-          </w:tcPr>
-          <w:p>
-            <w:pPr>
-              <w:rPr>
-                <w:lang w:val="nl-NL"/>
-              </w:rPr>
-            </w:pPr>
-            <w:r>
-              <w:rPr>
-                <w:lang w:val="nl-NL"/>
-              </w:rPr>
-              <w:t>[Naam]</w:t>
-            </w:r>
-          </w:p>
-        </w:tc>
-        <w:tc>
-          <w:tcPr>
-            <w:tcW w:w="1006" w:type="dxa"/>
+              <w:t xml:space="preserve">Wout De </w:t>
+            </w:r>
+            <w:proofErr w:type="spellStart"/>
+            <w:r>
+              <w:rPr>
+                <w:lang w:val="nl-NL"/>
+              </w:rPr>
+              <w:t>Boeck</w:t>
+            </w:r>
+            <w:proofErr w:type="spellEnd"/>
+          </w:p>
+        </w:tc>
+        <w:tc>
+          <w:tcPr>
+            <w:tcW w:w="2159" w:type="dxa"/>
+          </w:tcPr>
+          <w:p>
+            <w:pPr>
+              <w:rPr>
+                <w:lang w:val="nl-NL"/>
+              </w:rPr>
+            </w:pPr>
+            <w:r>
+              <w:rPr>
+                <w:lang w:val="nl-NL"/>
+              </w:rPr>
+              <w:t xml:space="preserve">Thibault </w:t>
+            </w:r>
+            <w:proofErr w:type="spellStart"/>
+            <w:r>
+              <w:rPr>
+                <w:lang w:val="nl-NL"/>
+              </w:rPr>
+              <w:t>Stroobants</w:t>
+            </w:r>
+            <w:proofErr w:type="spellEnd"/>
+          </w:p>
+        </w:tc>
+        <w:tc>
+          <w:tcPr>
+            <w:tcW w:w="992" w:type="dxa"/>
           </w:tcPr>
           <w:p>
             <w:pPr>
@@ -5489,7 +5350,7 @@
         </w:tc>
         <w:tc>
           <w:tcPr>
-            <w:tcW w:w="1861" w:type="dxa"/>
+            <w:tcW w:w="2159" w:type="dxa"/>
           </w:tcPr>
           <w:p>
             <w:pPr>
@@ -5502,7 +5363,7 @@
         </w:tc>
         <w:tc>
           <w:tcPr>
-            <w:tcW w:w="1006" w:type="dxa"/>
+            <w:tcW w:w="992" w:type="dxa"/>
           </w:tcPr>
           <w:p>
             <w:pPr>
@@ -5573,7 +5434,7 @@
         </w:tc>
         <w:tc>
           <w:tcPr>
-            <w:tcW w:w="1861" w:type="dxa"/>
+            <w:tcW w:w="2159" w:type="dxa"/>
           </w:tcPr>
           <w:p>
             <w:pPr>
@@ -5586,7 +5447,7 @@
         </w:tc>
         <w:tc>
           <w:tcPr>
-            <w:tcW w:w="1006" w:type="dxa"/>
+            <w:tcW w:w="992" w:type="dxa"/>
           </w:tcPr>
           <w:p>
             <w:pPr>
@@ -5657,7 +5518,7 @@
         </w:tc>
         <w:tc>
           <w:tcPr>
-            <w:tcW w:w="1861" w:type="dxa"/>
+            <w:tcW w:w="2159" w:type="dxa"/>
           </w:tcPr>
           <w:p>
             <w:pPr>
@@ -5670,7 +5531,7 @@
         </w:tc>
         <w:tc>
           <w:tcPr>
-            <w:tcW w:w="1006" w:type="dxa"/>
+            <w:tcW w:w="992" w:type="dxa"/>
           </w:tcPr>
           <w:p>
             <w:pPr>
@@ -5741,7 +5602,7 @@
         </w:tc>
         <w:tc>
           <w:tcPr>
-            <w:tcW w:w="1861" w:type="dxa"/>
+            <w:tcW w:w="2159" w:type="dxa"/>
           </w:tcPr>
           <w:p>
             <w:pPr>
@@ -5754,7 +5615,7 @@
         </w:tc>
         <w:tc>
           <w:tcPr>
-            <w:tcW w:w="1006" w:type="dxa"/>
+            <w:tcW w:w="992" w:type="dxa"/>
           </w:tcPr>
           <w:p>
             <w:pPr>
@@ -6417,7 +6278,7 @@
     <w:lsdException w:name="Table Web 2" w:semiHidden="1" w:unhideWhenUsed="1"/>
     <w:lsdException w:name="Table Web 3" w:semiHidden="1" w:unhideWhenUsed="1"/>
     <w:lsdException w:name="Balloon Text" w:semiHidden="1" w:unhideWhenUsed="1"/>
-    <w:lsdException w:name="Table Grid" w:semiHidden="1" w:uiPriority="59" w:unhideWhenUsed="1"/>
+    <w:lsdException w:name="Table Grid" w:uiPriority="59"/>
     <w:lsdException w:name="Table Theme" w:semiHidden="1" w:unhideWhenUsed="1"/>
     <w:lsdException w:name="Placeholder Text" w:semiHidden="1"/>
     <w:lsdException w:name="No Spacing" w:uiPriority="1" w:qFormat="1"/>
@@ -7267,7 +7128,7 @@
 </file>
 
 <file path=customXml/itemProps1.xml><?xml version="1.0" encoding="utf-8"?>
-<ds:datastoreItem xmlns:ds="http://schemas.openxmlformats.org/officeDocument/2006/customXml" ds:itemID="{3FB7487B-F3FA-4105-B568-C65D3E3744DC}">
+<ds:datastoreItem xmlns:ds="http://schemas.openxmlformats.org/officeDocument/2006/customXml" ds:itemID="{72AEB827-E6FF-4002-89AF-9D35091C243D}">
   <ds:schemaRefs>
     <ds:schemaRef ds:uri="http://schemas.openxmlformats.org/officeDocument/2006/bibliography"/>
   </ds:schemaRefs>

</xml_diff>

<commit_message>
UML's & Images toegevoegd en verslag verder aangevuld met UML's en taakverdeling van verslag op 40/30/30 gezet
</commit_message>
<xml_diff>
--- a/Verslag OOO Project.docx
+++ b/Verslag OOO Project.docx
@@ -267,17 +267,8 @@
           <w:sz w:val="28"/>
           <w:lang w:val="nl-BE"/>
         </w:rPr>
-        <w:t xml:space="preserve">Thibault </w:t>
-      </w:r>
-      <w:proofErr w:type="spellStart"/>
-      <w:r>
-        <w:rPr>
-          <w:sz w:val="28"/>
-          <w:lang w:val="nl-BE"/>
-        </w:rPr>
-        <w:t>Stroobants</w:t>
-      </w:r>
-      <w:proofErr w:type="spellEnd"/>
+        <w:t>Thibault Stroobants</w:t>
+      </w:r>
     </w:p>
     <w:p>
       <w:pPr>
@@ -3416,14 +3407,14 @@
         <w:tblLook w:val="04A0" w:firstRow="1" w:lastRow="0" w:firstColumn="1" w:lastColumn="0" w:noHBand="0" w:noVBand="1"/>
       </w:tblPr>
       <w:tblGrid>
-        <w:gridCol w:w="1119"/>
-        <w:gridCol w:w="2250"/>
-        <w:gridCol w:w="6378"/>
+        <w:gridCol w:w="891"/>
+        <w:gridCol w:w="1577"/>
+        <w:gridCol w:w="7494"/>
       </w:tblGrid>
       <w:tr>
         <w:tc>
           <w:tcPr>
-            <w:tcW w:w="1119" w:type="dxa"/>
+            <w:tcW w:w="891" w:type="dxa"/>
           </w:tcPr>
           <w:p>
             <w:pPr>
@@ -3436,7 +3427,7 @@
         </w:tc>
         <w:tc>
           <w:tcPr>
-            <w:tcW w:w="2250" w:type="dxa"/>
+            <w:tcW w:w="2619" w:type="dxa"/>
           </w:tcPr>
           <w:p>
             <w:pPr>
@@ -3508,7 +3499,7 @@
         </w:tc>
         <w:tc>
           <w:tcPr>
-            <w:tcW w:w="6378" w:type="dxa"/>
+            <w:tcW w:w="6452" w:type="dxa"/>
           </w:tcPr>
           <w:p>
             <w:pPr>
@@ -3554,7 +3545,7 @@
       <w:tr>
         <w:tc>
           <w:tcPr>
-            <w:tcW w:w="1119" w:type="dxa"/>
+            <w:tcW w:w="891" w:type="dxa"/>
           </w:tcPr>
           <w:p>
             <w:pPr>
@@ -3637,7 +3628,7 @@
         </w:tc>
         <w:tc>
           <w:tcPr>
-            <w:tcW w:w="2250" w:type="dxa"/>
+            <w:tcW w:w="2619" w:type="dxa"/>
           </w:tcPr>
           <w:p>
             <w:pPr>
@@ -3793,7 +3784,14 @@
               <w:rPr>
                 <w:lang w:val="nl-NL"/>
               </w:rPr>
-              <w:t xml:space="preserve"> klasse).  Een voordeel hiervan is ook het “</w:t>
+              <w:t xml:space="preserve"> klasse).  Een </w:t>
+            </w:r>
+            <w:r>
+              <w:rPr>
+                <w:lang w:val="nl-NL"/>
+              </w:rPr>
+              <w:lastRenderedPageBreak/>
+              <w:t>voordeel hiervan is ook het “</w:t>
             </w:r>
             <w:proofErr w:type="spellStart"/>
             <w:r>
@@ -3874,21 +3872,77 @@
         </w:tc>
         <w:tc>
           <w:tcPr>
-            <w:tcW w:w="6378" w:type="dxa"/>
-          </w:tcPr>
-          <w:p>
-            <w:pPr>
-              <w:rPr>
-                <w:lang w:val="nl-NL"/>
-              </w:rPr>
-            </w:pPr>
+            <w:tcW w:w="6452" w:type="dxa"/>
+          </w:tcPr>
+          <w:p>
+            <w:pPr>
+              <w:pStyle w:val="Kop1"/>
+              <w:rPr>
+                <w:lang w:val="nl-NL"/>
+              </w:rPr>
+            </w:pPr>
+            <w:r>
+              <w:rPr>
+                <w:noProof/>
+                <w:lang w:val="nl-NL"/>
+              </w:rPr>
+              <w:lastRenderedPageBreak/>
+              <w:drawing>
+                <wp:inline distT="0" distB="0" distL="0" distR="0" wp14:anchorId="1C1DBA28" wp14:editId="3A64049D">
+                  <wp:extent cx="6181725" cy="2066925"/>
+                  <wp:effectExtent l="0" t="2057400" r="0" b="2047875"/>
+                  <wp:docPr id="11" name="Afbeelding 11"/>
+                  <wp:cNvGraphicFramePr>
+                    <a:graphicFrameLocks xmlns:a="http://schemas.openxmlformats.org/drawingml/2006/main" noChangeAspect="1"/>
+                  </wp:cNvGraphicFramePr>
+                  <a:graphic xmlns:a="http://schemas.openxmlformats.org/drawingml/2006/main">
+                    <a:graphicData uri="http://schemas.openxmlformats.org/drawingml/2006/picture">
+                      <pic:pic xmlns:pic="http://schemas.openxmlformats.org/drawingml/2006/picture">
+                        <pic:nvPicPr>
+                          <pic:cNvPr id="0" name="Picture 12"/>
+                          <pic:cNvPicPr>
+                            <a:picLocks noChangeAspect="1" noChangeArrowheads="1"/>
+                          </pic:cNvPicPr>
+                        </pic:nvPicPr>
+                        <pic:blipFill>
+                          <a:blip r:embed="rId9">
+                            <a:extLst>
+                              <a:ext uri="{28A0092B-C50C-407E-A947-70E740481C1C}">
+                                <a14:useLocalDpi xmlns:a14="http://schemas.microsoft.com/office/drawing/2010/main" val="0"/>
+                              </a:ext>
+                            </a:extLst>
+                          </a:blip>
+                          <a:srcRect/>
+                          <a:stretch>
+                            <a:fillRect/>
+                          </a:stretch>
+                        </pic:blipFill>
+                        <pic:spPr bwMode="auto">
+                          <a:xfrm rot="5400000">
+                            <a:off x="0" y="0"/>
+                            <a:ext cx="6181725" cy="2066925"/>
+                          </a:xfrm>
+                          <a:prstGeom prst="rect">
+                            <a:avLst/>
+                          </a:prstGeom>
+                          <a:noFill/>
+                          <a:ln>
+                            <a:noFill/>
+                          </a:ln>
+                        </pic:spPr>
+                      </pic:pic>
+                    </a:graphicData>
+                  </a:graphic>
+                </wp:inline>
+              </w:drawing>
+            </w:r>
           </w:p>
         </w:tc>
       </w:tr>
       <w:tr>
         <w:tc>
           <w:tcPr>
-            <w:tcW w:w="1119" w:type="dxa"/>
+            <w:tcW w:w="891" w:type="dxa"/>
           </w:tcPr>
           <w:p>
             <w:pPr>
@@ -3901,6 +3955,7 @@
               <w:rPr>
                 <w:lang w:val="nl-NL"/>
               </w:rPr>
+              <w:lastRenderedPageBreak/>
               <w:t>Strategy</w:t>
             </w:r>
             <w:proofErr w:type="spellEnd"/>
@@ -3971,234 +4026,289 @@
         </w:tc>
         <w:tc>
           <w:tcPr>
-            <w:tcW w:w="2250" w:type="dxa"/>
-          </w:tcPr>
-          <w:p>
-            <w:pPr>
-              <w:rPr>
-                <w:lang w:val="nl-NL"/>
-              </w:rPr>
-            </w:pPr>
+            <w:tcW w:w="2619" w:type="dxa"/>
+          </w:tcPr>
+          <w:p>
+            <w:pPr>
+              <w:rPr>
+                <w:lang w:val="nl-NL"/>
+              </w:rPr>
+            </w:pPr>
+            <w:r>
+              <w:rPr>
+                <w:lang w:val="nl-NL"/>
+              </w:rPr>
+              <w:t>Ja</w:t>
+            </w:r>
+            <w:r>
+              <w:rPr>
+                <w:lang w:val="nl-NL"/>
+              </w:rPr>
+              <w:t xml:space="preserve">, in de database </w:t>
+            </w:r>
+            <w:proofErr w:type="spellStart"/>
+            <w:r>
+              <w:rPr>
+                <w:lang w:val="nl-NL"/>
+              </w:rPr>
+              <w:t>klasses</w:t>
+            </w:r>
+            <w:proofErr w:type="spellEnd"/>
+            <w:r>
+              <w:rPr>
+                <w:lang w:val="nl-NL"/>
+              </w:rPr>
+              <w:t xml:space="preserve">, aangezien het uitlezen van de </w:t>
+            </w:r>
+            <w:r>
+              <w:rPr>
+                <w:lang w:val="nl-NL"/>
+              </w:rPr>
+              <w:t xml:space="preserve">files afhangt van of het gaat om </w:t>
+            </w:r>
+            <w:proofErr w:type="spellStart"/>
+            <w:r>
+              <w:rPr>
+                <w:lang w:val="nl-NL"/>
+              </w:rPr>
+              <w:t>categories</w:t>
+            </w:r>
+            <w:proofErr w:type="spellEnd"/>
+            <w:r>
+              <w:rPr>
+                <w:lang w:val="nl-NL"/>
+              </w:rPr>
+              <w:t xml:space="preserve"> of </w:t>
+            </w:r>
+            <w:proofErr w:type="spellStart"/>
+            <w:r>
+              <w:rPr>
+                <w:lang w:val="nl-NL"/>
+              </w:rPr>
+              <w:t>questions</w:t>
+            </w:r>
+            <w:proofErr w:type="spellEnd"/>
+            <w:r>
+              <w:rPr>
+                <w:lang w:val="nl-NL"/>
+              </w:rPr>
+              <w:t xml:space="preserve">, of dat het gaat om een tekst of </w:t>
+            </w:r>
+            <w:proofErr w:type="spellStart"/>
+            <w:r>
+              <w:rPr>
+                <w:lang w:val="nl-NL"/>
+              </w:rPr>
+              <w:t>excel</w:t>
+            </w:r>
+            <w:proofErr w:type="spellEnd"/>
+            <w:r>
+              <w:rPr>
+                <w:lang w:val="nl-NL"/>
+              </w:rPr>
+              <w:t xml:space="preserve"> bestand. Er zijn dus verschillende implementaties van databases, moest er een nieuw soort database worden toegevoegd dan zou dit heel gemakkelijk gaan. Het </w:t>
+            </w:r>
+            <w:proofErr w:type="spellStart"/>
+            <w:r>
+              <w:rPr>
+                <w:lang w:val="nl-NL"/>
+              </w:rPr>
+              <w:t>strategy</w:t>
+            </w:r>
+            <w:proofErr w:type="spellEnd"/>
+            <w:r>
+              <w:rPr>
+                <w:lang w:val="nl-NL"/>
+              </w:rPr>
+              <w:t xml:space="preserve"> design patroon sluit aan bij het Open/</w:t>
+            </w:r>
+            <w:proofErr w:type="spellStart"/>
+            <w:r>
+              <w:rPr>
+                <w:lang w:val="nl-NL"/>
+              </w:rPr>
+              <w:t>closed</w:t>
+            </w:r>
+            <w:proofErr w:type="spellEnd"/>
+            <w:r>
+              <w:rPr>
+                <w:lang w:val="nl-NL"/>
+              </w:rPr>
+              <w:t xml:space="preserve"> </w:t>
+            </w:r>
+            <w:proofErr w:type="spellStart"/>
+            <w:r>
+              <w:rPr>
+                <w:lang w:val="nl-NL"/>
+              </w:rPr>
+              <w:t>principle</w:t>
+            </w:r>
+            <w:proofErr w:type="spellEnd"/>
+            <w:r>
+              <w:rPr>
+                <w:lang w:val="nl-NL"/>
+              </w:rPr>
+              <w:t xml:space="preserve">, een nieuwe soort database zal enkel werk vereisen aan de nieuwe </w:t>
+            </w:r>
+            <w:proofErr w:type="spellStart"/>
+            <w:r>
+              <w:rPr>
+                <w:lang w:val="nl-NL"/>
+              </w:rPr>
+              <w:t>strategy</w:t>
+            </w:r>
+            <w:proofErr w:type="spellEnd"/>
+            <w:r>
+              <w:rPr>
+                <w:lang w:val="nl-NL"/>
+              </w:rPr>
+              <w:t xml:space="preserve"> die wordt toegevoegd, aangezien de concrete implementatie verborgen zit achter een reeds bestaande interface zal er aan de context </w:t>
+            </w:r>
+            <w:r>
+              <w:rPr>
+                <w:lang w:val="nl-NL"/>
+              </w:rPr>
+              <w:t>klasse</w:t>
+            </w:r>
+            <w:r>
+              <w:rPr>
+                <w:lang w:val="nl-NL"/>
+              </w:rPr>
+              <w:t xml:space="preserve"> zo goed als niks </w:t>
+            </w:r>
             <w:r>
               <w:rPr>
                 <w:lang w:val="nl-NL"/>
               </w:rPr>
               <w:lastRenderedPageBreak/>
-              <w:t>Ja</w:t>
-            </w:r>
-            <w:r>
-              <w:rPr>
-                <w:lang w:val="nl-NL"/>
-              </w:rPr>
-              <w:t xml:space="preserve">, in de database </w:t>
+              <w:t>moeten veranderd worden.</w:t>
+            </w:r>
+          </w:p>
+          <w:p>
+            <w:pPr>
+              <w:rPr>
+                <w:lang w:val="nl-NL"/>
+              </w:rPr>
+            </w:pPr>
+          </w:p>
+          <w:p>
+            <w:pPr>
+              <w:rPr>
+                <w:lang w:val="nl-BE"/>
+              </w:rPr>
+            </w:pPr>
+            <w:r>
+              <w:rPr>
+                <w:lang w:val="nl-BE"/>
+              </w:rPr>
+              <w:t xml:space="preserve">Het </w:t>
             </w:r>
             <w:proofErr w:type="spellStart"/>
             <w:r>
               <w:rPr>
-                <w:lang w:val="nl-NL"/>
-              </w:rPr>
-              <w:t>klasses</w:t>
+                <w:lang w:val="nl-BE"/>
+              </w:rPr>
+              <w:t>strategy</w:t>
             </w:r>
             <w:proofErr w:type="spellEnd"/>
             <w:r>
               <w:rPr>
-                <w:lang w:val="nl-NL"/>
-              </w:rPr>
-              <w:t xml:space="preserve">, aangezien het </w:t>
-            </w:r>
-            <w:r>
-              <w:rPr>
+                <w:lang w:val="nl-BE"/>
+              </w:rPr>
+              <w:t xml:space="preserve"> patroon zou daarom ook kunnen toegepast worden bij de verschillen</w:t>
+            </w:r>
+            <w:r>
+              <w:rPr>
+                <w:lang w:val="nl-BE"/>
+              </w:rPr>
+              <w:t>de types van feedback met dezelfde redenering. Momenteel is dit nog niet het geval.</w:t>
+            </w:r>
+          </w:p>
+        </w:tc>
+        <w:tc>
+          <w:tcPr>
+            <w:tcW w:w="6452" w:type="dxa"/>
+          </w:tcPr>
+          <w:p>
+            <w:pPr>
+              <w:rPr>
+                <w:lang w:val="nl-NL"/>
+              </w:rPr>
+            </w:pPr>
+            <w:r>
+              <w:rPr>
+                <w:noProof/>
                 <w:lang w:val="nl-NL"/>
               </w:rPr>
               <w:lastRenderedPageBreak/>
-              <w:t xml:space="preserve">uitlezen van de </w:t>
-            </w:r>
-            <w:r>
-              <w:rPr>
-                <w:lang w:val="nl-NL"/>
-              </w:rPr>
-              <w:t xml:space="preserve">files afhangt van of het gaat om </w:t>
-            </w:r>
-            <w:proofErr w:type="spellStart"/>
-            <w:r>
-              <w:rPr>
-                <w:lang w:val="nl-NL"/>
-              </w:rPr>
-              <w:t>categories</w:t>
-            </w:r>
-            <w:proofErr w:type="spellEnd"/>
-            <w:r>
-              <w:rPr>
-                <w:lang w:val="nl-NL"/>
-              </w:rPr>
-              <w:t xml:space="preserve"> of </w:t>
-            </w:r>
-            <w:proofErr w:type="spellStart"/>
-            <w:r>
-              <w:rPr>
-                <w:lang w:val="nl-NL"/>
-              </w:rPr>
-              <w:t>questions</w:t>
-            </w:r>
-            <w:proofErr w:type="spellEnd"/>
-            <w:r>
-              <w:rPr>
-                <w:lang w:val="nl-NL"/>
-              </w:rPr>
-              <w:t xml:space="preserve">, of dat het gaat om een tekst of </w:t>
-            </w:r>
-            <w:proofErr w:type="spellStart"/>
-            <w:r>
-              <w:rPr>
-                <w:lang w:val="nl-NL"/>
-              </w:rPr>
-              <w:t>excel</w:t>
-            </w:r>
-            <w:proofErr w:type="spellEnd"/>
-            <w:r>
-              <w:rPr>
-                <w:lang w:val="nl-NL"/>
-              </w:rPr>
-              <w:t xml:space="preserve"> bestand. Er zijn dus verschillende implementaties van databases, moest er een nieuw soort database worden toegevoegd dan zou dit heel gemakkelijk gaan. Het </w:t>
-            </w:r>
-            <w:proofErr w:type="spellStart"/>
-            <w:r>
-              <w:rPr>
-                <w:lang w:val="nl-NL"/>
-              </w:rPr>
-              <w:t>strategy</w:t>
-            </w:r>
-            <w:proofErr w:type="spellEnd"/>
-            <w:r>
-              <w:rPr>
-                <w:lang w:val="nl-NL"/>
-              </w:rPr>
-              <w:t xml:space="preserve"> design patroon sluit aan bij het Open/</w:t>
-            </w:r>
-            <w:proofErr w:type="spellStart"/>
-            <w:r>
-              <w:rPr>
-                <w:lang w:val="nl-NL"/>
-              </w:rPr>
-              <w:t>closed</w:t>
-            </w:r>
-            <w:proofErr w:type="spellEnd"/>
-            <w:r>
-              <w:rPr>
-                <w:lang w:val="nl-NL"/>
-              </w:rPr>
-              <w:t xml:space="preserve"> </w:t>
-            </w:r>
-            <w:proofErr w:type="spellStart"/>
-            <w:r>
-              <w:rPr>
-                <w:lang w:val="nl-NL"/>
-              </w:rPr>
-              <w:t>principle</w:t>
-            </w:r>
-            <w:proofErr w:type="spellEnd"/>
-            <w:r>
-              <w:rPr>
-                <w:lang w:val="nl-NL"/>
-              </w:rPr>
-              <w:t xml:space="preserve">, een nieuwe soort database zal enkel werk vereisen aan de nieuwe </w:t>
-            </w:r>
-            <w:proofErr w:type="spellStart"/>
-            <w:r>
-              <w:rPr>
-                <w:lang w:val="nl-NL"/>
-              </w:rPr>
-              <w:t>strategy</w:t>
-            </w:r>
-            <w:proofErr w:type="spellEnd"/>
-            <w:r>
-              <w:rPr>
-                <w:lang w:val="nl-NL"/>
-              </w:rPr>
-              <w:t xml:space="preserve"> die wordt toegevoegd, aangezien de concrete implementatie verborgen zit achter een reeds bestaande interface zal er aan de context </w:t>
-            </w:r>
-            <w:r>
-              <w:rPr>
-                <w:lang w:val="nl-NL"/>
-              </w:rPr>
-              <w:t>klasse</w:t>
-            </w:r>
-            <w:r>
-              <w:rPr>
-                <w:lang w:val="nl-NL"/>
-              </w:rPr>
-              <w:t xml:space="preserve"> zo goed als niks moeten veranderd worden.</w:t>
-            </w:r>
-          </w:p>
-          <w:p>
-            <w:pPr>
-              <w:rPr>
-                <w:lang w:val="nl-NL"/>
-              </w:rPr>
-            </w:pPr>
-          </w:p>
-          <w:p>
-            <w:pPr>
-              <w:rPr>
-                <w:lang w:val="nl-BE"/>
-              </w:rPr>
-            </w:pPr>
-            <w:r>
-              <w:rPr>
-                <w:lang w:val="nl-BE"/>
-              </w:rPr>
-              <w:t xml:space="preserve">Het </w:t>
-            </w:r>
-            <w:proofErr w:type="spellStart"/>
-            <w:r>
-              <w:rPr>
-                <w:lang w:val="nl-BE"/>
-              </w:rPr>
-              <w:t>strategy</w:t>
-            </w:r>
-            <w:proofErr w:type="spellEnd"/>
-            <w:r>
-              <w:rPr>
-                <w:lang w:val="nl-BE"/>
-              </w:rPr>
-              <w:t xml:space="preserve"> patroon zou daarom ook kunnen toegepast worden bij de verschillen</w:t>
-            </w:r>
-            <w:r>
-              <w:rPr>
-                <w:lang w:val="nl-BE"/>
-              </w:rPr>
-              <w:t>de types van feedback met dezelfde redenering. Momenteel is dit nog niet het geval.</w:t>
-            </w:r>
-          </w:p>
-        </w:tc>
-        <w:tc>
-          <w:tcPr>
-            <w:tcW w:w="6378" w:type="dxa"/>
-          </w:tcPr>
-          <w:p>
-            <w:pPr>
-              <w:rPr>
-                <w:lang w:val="nl-NL"/>
-              </w:rPr>
-            </w:pPr>
+              <w:drawing>
+                <wp:inline distT="0" distB="0" distL="0" distR="0" wp14:anchorId="6CB15AFF" wp14:editId="45A66499">
+                  <wp:extent cx="6181725" cy="2847975"/>
+                  <wp:effectExtent l="0" t="1676400" r="0" b="1647825"/>
+                  <wp:docPr id="12" name="Afbeelding 12"/>
+                  <wp:cNvGraphicFramePr>
+                    <a:graphicFrameLocks xmlns:a="http://schemas.openxmlformats.org/drawingml/2006/main" noChangeAspect="1"/>
+                  </wp:cNvGraphicFramePr>
+                  <a:graphic xmlns:a="http://schemas.openxmlformats.org/drawingml/2006/main">
+                    <a:graphicData uri="http://schemas.openxmlformats.org/drawingml/2006/picture">
+                      <pic:pic xmlns:pic="http://schemas.openxmlformats.org/drawingml/2006/picture">
+                        <pic:nvPicPr>
+                          <pic:cNvPr id="0" name="Picture 13"/>
+                          <pic:cNvPicPr>
+                            <a:picLocks noChangeAspect="1" noChangeArrowheads="1"/>
+                          </pic:cNvPicPr>
+                        </pic:nvPicPr>
+                        <pic:blipFill>
+                          <a:blip r:embed="rId10">
+                            <a:extLst>
+                              <a:ext uri="{28A0092B-C50C-407E-A947-70E740481C1C}">
+                                <a14:useLocalDpi xmlns:a14="http://schemas.microsoft.com/office/drawing/2010/main" val="0"/>
+                              </a:ext>
+                            </a:extLst>
+                          </a:blip>
+                          <a:srcRect/>
+                          <a:stretch>
+                            <a:fillRect/>
+                          </a:stretch>
+                        </pic:blipFill>
+                        <pic:spPr bwMode="auto">
+                          <a:xfrm rot="5400000">
+                            <a:off x="0" y="0"/>
+                            <a:ext cx="6181725" cy="2847975"/>
+                          </a:xfrm>
+                          <a:prstGeom prst="rect">
+                            <a:avLst/>
+                          </a:prstGeom>
+                          <a:noFill/>
+                          <a:ln>
+                            <a:noFill/>
+                          </a:ln>
+                        </pic:spPr>
+                      </pic:pic>
+                    </a:graphicData>
+                  </a:graphic>
+                </wp:inline>
+              </w:drawing>
+            </w:r>
           </w:p>
         </w:tc>
       </w:tr>
       <w:tr>
         <w:tc>
           <w:tcPr>
-            <w:tcW w:w="1119" w:type="dxa"/>
-          </w:tcPr>
-          <w:p>
-            <w:pPr>
-              <w:rPr>
-                <w:lang w:val="nl-NL"/>
-              </w:rPr>
-            </w:pPr>
-            <w:r>
-              <w:rPr>
-                <w:lang w:val="nl-NL"/>
-              </w:rPr>
+            <w:tcW w:w="891" w:type="dxa"/>
+          </w:tcPr>
+          <w:p>
+            <w:pPr>
+              <w:rPr>
+                <w:lang w:val="nl-NL"/>
+              </w:rPr>
+            </w:pPr>
+            <w:r>
+              <w:rPr>
+                <w:lang w:val="nl-NL"/>
+              </w:rPr>
+              <w:lastRenderedPageBreak/>
               <w:t xml:space="preserve">Simple </w:t>
             </w:r>
             <w:proofErr w:type="spellStart"/>
@@ -4276,7 +4386,7 @@
         </w:tc>
         <w:tc>
           <w:tcPr>
-            <w:tcW w:w="2250" w:type="dxa"/>
+            <w:tcW w:w="2619" w:type="dxa"/>
           </w:tcPr>
           <w:p>
             <w:pPr>
@@ -4302,14 +4412,7 @@
               <w:rPr>
                 <w:lang w:val="nl-NL"/>
               </w:rPr>
-              <w:t xml:space="preserve"> die dan afhankelijk van de soort die wordt </w:t>
-            </w:r>
-            <w:r>
-              <w:rPr>
-                <w:lang w:val="nl-NL"/>
-              </w:rPr>
-              <w:lastRenderedPageBreak/>
-              <w:t xml:space="preserve">aangegeven in de </w:t>
+              <w:t xml:space="preserve"> die dan afhankelijk van de soort die wordt aangegeven in de </w:t>
             </w:r>
             <w:proofErr w:type="spellStart"/>
             <w:r>
@@ -4349,32 +4452,87 @@
         </w:tc>
         <w:tc>
           <w:tcPr>
-            <w:tcW w:w="6378" w:type="dxa"/>
-          </w:tcPr>
-          <w:p>
-            <w:pPr>
-              <w:rPr>
-                <w:lang w:val="nl-NL"/>
-              </w:rPr>
-            </w:pPr>
+            <w:tcW w:w="6452" w:type="dxa"/>
+          </w:tcPr>
+          <w:p>
+            <w:pPr>
+              <w:rPr>
+                <w:lang w:val="nl-NL"/>
+              </w:rPr>
+            </w:pPr>
+            <w:r>
+              <w:rPr>
+                <w:noProof/>
+                <w:lang w:val="nl-NL"/>
+              </w:rPr>
+              <w:drawing>
+                <wp:inline distT="0" distB="0" distL="0" distR="0" wp14:anchorId="484120A3" wp14:editId="3F4F7302">
+                  <wp:extent cx="6029325" cy="3279433"/>
+                  <wp:effectExtent l="0" t="1371600" r="0" b="1350010"/>
+                  <wp:docPr id="13" name="Afbeelding 13"/>
+                  <wp:cNvGraphicFramePr>
+                    <a:graphicFrameLocks xmlns:a="http://schemas.openxmlformats.org/drawingml/2006/main" noChangeAspect="1"/>
+                  </wp:cNvGraphicFramePr>
+                  <a:graphic xmlns:a="http://schemas.openxmlformats.org/drawingml/2006/main">
+                    <a:graphicData uri="http://schemas.openxmlformats.org/drawingml/2006/picture">
+                      <pic:pic xmlns:pic="http://schemas.openxmlformats.org/drawingml/2006/picture">
+                        <pic:nvPicPr>
+                          <pic:cNvPr id="0" name="Picture 14"/>
+                          <pic:cNvPicPr>
+                            <a:picLocks noChangeAspect="1" noChangeArrowheads="1"/>
+                          </pic:cNvPicPr>
+                        </pic:nvPicPr>
+                        <pic:blipFill>
+                          <a:blip r:embed="rId11">
+                            <a:extLst>
+                              <a:ext uri="{28A0092B-C50C-407E-A947-70E740481C1C}">
+                                <a14:useLocalDpi xmlns:a14="http://schemas.microsoft.com/office/drawing/2010/main" val="0"/>
+                              </a:ext>
+                            </a:extLst>
+                          </a:blip>
+                          <a:srcRect/>
+                          <a:stretch>
+                            <a:fillRect/>
+                          </a:stretch>
+                        </pic:blipFill>
+                        <pic:spPr bwMode="auto">
+                          <a:xfrm rot="5400000">
+                            <a:off x="0" y="0"/>
+                            <a:ext cx="6040140" cy="3285316"/>
+                          </a:xfrm>
+                          <a:prstGeom prst="rect">
+                            <a:avLst/>
+                          </a:prstGeom>
+                          <a:noFill/>
+                          <a:ln>
+                            <a:noFill/>
+                          </a:ln>
+                        </pic:spPr>
+                      </pic:pic>
+                    </a:graphicData>
+                  </a:graphic>
+                </wp:inline>
+              </w:drawing>
+            </w:r>
           </w:p>
         </w:tc>
       </w:tr>
       <w:tr>
         <w:tc>
           <w:tcPr>
-            <w:tcW w:w="1119" w:type="dxa"/>
-          </w:tcPr>
-          <w:p>
-            <w:pPr>
-              <w:rPr>
-                <w:lang w:val="nl-NL"/>
-              </w:rPr>
-            </w:pPr>
-            <w:r>
-              <w:rPr>
-                <w:lang w:val="nl-NL"/>
-              </w:rPr>
+            <w:tcW w:w="891" w:type="dxa"/>
+          </w:tcPr>
+          <w:p>
+            <w:pPr>
+              <w:rPr>
+                <w:lang w:val="nl-NL"/>
+              </w:rPr>
+            </w:pPr>
+            <w:r>
+              <w:rPr>
+                <w:lang w:val="nl-NL"/>
+              </w:rPr>
+              <w:lastRenderedPageBreak/>
               <w:t>Façade</w:t>
             </w:r>
           </w:p>
@@ -4444,7 +4602,7 @@
         </w:tc>
         <w:tc>
           <w:tcPr>
-            <w:tcW w:w="2250" w:type="dxa"/>
+            <w:tcW w:w="2619" w:type="dxa"/>
           </w:tcPr>
           <w:p>
             <w:pPr>
@@ -4486,32 +4644,87 @@
         </w:tc>
         <w:tc>
           <w:tcPr>
-            <w:tcW w:w="6378" w:type="dxa"/>
-          </w:tcPr>
-          <w:p>
-            <w:pPr>
-              <w:rPr>
-                <w:lang w:val="nl-NL"/>
-              </w:rPr>
-            </w:pPr>
+            <w:tcW w:w="6452" w:type="dxa"/>
+          </w:tcPr>
+          <w:p>
+            <w:pPr>
+              <w:rPr>
+                <w:lang w:val="nl-NL"/>
+              </w:rPr>
+            </w:pPr>
+            <w:r>
+              <w:rPr>
+                <w:noProof/>
+                <w:lang w:val="nl-NL"/>
+              </w:rPr>
+              <w:drawing>
+                <wp:inline distT="0" distB="0" distL="0" distR="0" wp14:anchorId="77923688" wp14:editId="53423782">
+                  <wp:extent cx="5491160" cy="3852392"/>
+                  <wp:effectExtent l="0" t="819150" r="0" b="796290"/>
+                  <wp:docPr id="14" name="Afbeelding 14"/>
+                  <wp:cNvGraphicFramePr>
+                    <a:graphicFrameLocks xmlns:a="http://schemas.openxmlformats.org/drawingml/2006/main" noChangeAspect="1"/>
+                  </wp:cNvGraphicFramePr>
+                  <a:graphic xmlns:a="http://schemas.openxmlformats.org/drawingml/2006/main">
+                    <a:graphicData uri="http://schemas.openxmlformats.org/drawingml/2006/picture">
+                      <pic:pic xmlns:pic="http://schemas.openxmlformats.org/drawingml/2006/picture">
+                        <pic:nvPicPr>
+                          <pic:cNvPr id="0" name="Picture 15"/>
+                          <pic:cNvPicPr>
+                            <a:picLocks noChangeAspect="1" noChangeArrowheads="1"/>
+                          </pic:cNvPicPr>
+                        </pic:nvPicPr>
+                        <pic:blipFill>
+                          <a:blip r:embed="rId12">
+                            <a:extLst>
+                              <a:ext uri="{28A0092B-C50C-407E-A947-70E740481C1C}">
+                                <a14:useLocalDpi xmlns:a14="http://schemas.microsoft.com/office/drawing/2010/main" val="0"/>
+                              </a:ext>
+                            </a:extLst>
+                          </a:blip>
+                          <a:srcRect/>
+                          <a:stretch>
+                            <a:fillRect/>
+                          </a:stretch>
+                        </pic:blipFill>
+                        <pic:spPr bwMode="auto">
+                          <a:xfrm rot="5400000">
+                            <a:off x="0" y="0"/>
+                            <a:ext cx="5513135" cy="3867809"/>
+                          </a:xfrm>
+                          <a:prstGeom prst="rect">
+                            <a:avLst/>
+                          </a:prstGeom>
+                          <a:noFill/>
+                          <a:ln>
+                            <a:noFill/>
+                          </a:ln>
+                        </pic:spPr>
+                      </pic:pic>
+                    </a:graphicData>
+                  </a:graphic>
+                </wp:inline>
+              </w:drawing>
+            </w:r>
           </w:p>
         </w:tc>
       </w:tr>
       <w:tr>
         <w:tc>
           <w:tcPr>
-            <w:tcW w:w="1119" w:type="dxa"/>
-          </w:tcPr>
-          <w:p>
-            <w:pPr>
-              <w:rPr>
-                <w:lang w:val="nl-NL"/>
-              </w:rPr>
-            </w:pPr>
-            <w:r>
-              <w:rPr>
-                <w:lang w:val="nl-NL"/>
-              </w:rPr>
+            <w:tcW w:w="891" w:type="dxa"/>
+          </w:tcPr>
+          <w:p>
+            <w:pPr>
+              <w:rPr>
+                <w:lang w:val="nl-NL"/>
+              </w:rPr>
+            </w:pPr>
+            <w:r>
+              <w:rPr>
+                <w:lang w:val="nl-NL"/>
+              </w:rPr>
+              <w:lastRenderedPageBreak/>
               <w:t>Singleton</w:t>
             </w:r>
           </w:p>
@@ -4574,7 +4787,7 @@
         </w:tc>
         <w:tc>
           <w:tcPr>
-            <w:tcW w:w="2250" w:type="dxa"/>
+            <w:tcW w:w="2619" w:type="dxa"/>
           </w:tcPr>
           <w:p>
             <w:pPr>
@@ -4604,21 +4817,75 @@
         </w:tc>
         <w:tc>
           <w:tcPr>
-            <w:tcW w:w="6378" w:type="dxa"/>
-          </w:tcPr>
-          <w:p>
-            <w:pPr>
-              <w:rPr>
-                <w:lang w:val="nl-NL"/>
-              </w:rPr>
-            </w:pPr>
+            <w:tcW w:w="6452" w:type="dxa"/>
+          </w:tcPr>
+          <w:p>
+            <w:pPr>
+              <w:rPr>
+                <w:lang w:val="nl-NL"/>
+              </w:rPr>
+            </w:pPr>
+            <w:r>
+              <w:rPr>
+                <w:noProof/>
+                <w:lang w:val="nl-NL"/>
+              </w:rPr>
+              <w:drawing>
+                <wp:inline distT="0" distB="0" distL="0" distR="0" wp14:anchorId="60EED653" wp14:editId="34416D1D">
+                  <wp:extent cx="4562475" cy="4674955"/>
+                  <wp:effectExtent l="0" t="0" r="0" b="0"/>
+                  <wp:docPr id="15" name="Afbeelding 15"/>
+                  <wp:cNvGraphicFramePr>
+                    <a:graphicFrameLocks xmlns:a="http://schemas.openxmlformats.org/drawingml/2006/main" noChangeAspect="1"/>
+                  </wp:cNvGraphicFramePr>
+                  <a:graphic xmlns:a="http://schemas.openxmlformats.org/drawingml/2006/main">
+                    <a:graphicData uri="http://schemas.openxmlformats.org/drawingml/2006/picture">
+                      <pic:pic xmlns:pic="http://schemas.openxmlformats.org/drawingml/2006/picture">
+                        <pic:nvPicPr>
+                          <pic:cNvPr id="0" name="Picture 16"/>
+                          <pic:cNvPicPr>
+                            <a:picLocks noChangeAspect="1" noChangeArrowheads="1"/>
+                          </pic:cNvPicPr>
+                        </pic:nvPicPr>
+                        <pic:blipFill>
+                          <a:blip r:embed="rId13">
+                            <a:extLst>
+                              <a:ext uri="{28A0092B-C50C-407E-A947-70E740481C1C}">
+                                <a14:useLocalDpi xmlns:a14="http://schemas.microsoft.com/office/drawing/2010/main" val="0"/>
+                              </a:ext>
+                            </a:extLst>
+                          </a:blip>
+                          <a:srcRect/>
+                          <a:stretch>
+                            <a:fillRect/>
+                          </a:stretch>
+                        </pic:blipFill>
+                        <pic:spPr bwMode="auto">
+                          <a:xfrm>
+                            <a:off x="0" y="0"/>
+                            <a:ext cx="4586030" cy="4699090"/>
+                          </a:xfrm>
+                          <a:prstGeom prst="rect">
+                            <a:avLst/>
+                          </a:prstGeom>
+                          <a:noFill/>
+                          <a:ln>
+                            <a:noFill/>
+                          </a:ln>
+                        </pic:spPr>
+                      </pic:pic>
+                    </a:graphicData>
+                  </a:graphic>
+                </wp:inline>
+              </w:drawing>
+            </w:r>
           </w:p>
         </w:tc>
       </w:tr>
       <w:tr>
         <w:tc>
           <w:tcPr>
-            <w:tcW w:w="1119" w:type="dxa"/>
+            <w:tcW w:w="891" w:type="dxa"/>
           </w:tcPr>
           <w:p>
             <w:pPr>
@@ -4699,7 +4966,7 @@
         </w:tc>
         <w:tc>
           <w:tcPr>
-            <w:tcW w:w="2250" w:type="dxa"/>
+            <w:tcW w:w="2619" w:type="dxa"/>
           </w:tcPr>
           <w:p>
             <w:pPr>
@@ -4717,7 +4984,7 @@
         </w:tc>
         <w:tc>
           <w:tcPr>
-            <w:tcW w:w="6378" w:type="dxa"/>
+            <w:tcW w:w="6452" w:type="dxa"/>
           </w:tcPr>
           <w:p>
             <w:pPr>
@@ -4731,7 +4998,7 @@
       <w:tr>
         <w:tc>
           <w:tcPr>
-            <w:tcW w:w="1119" w:type="dxa"/>
+            <w:tcW w:w="891" w:type="dxa"/>
           </w:tcPr>
           <w:p>
             <w:pPr>
@@ -4812,33 +5079,25 @@
         </w:tc>
         <w:tc>
           <w:tcPr>
-            <w:tcW w:w="2250" w:type="dxa"/>
-          </w:tcPr>
-          <w:p>
-            <w:pPr>
-              <w:rPr>
-                <w:lang w:val="nl-NL"/>
-              </w:rPr>
-            </w:pPr>
-            <w:r>
-              <w:rPr>
-                <w:lang w:val="nl-NL"/>
-              </w:rPr>
-              <w:lastRenderedPageBreak/>
-              <w:t xml:space="preserve">Zo ver dit mogelijk is hebben we het MVC </w:t>
-            </w:r>
-            <w:r>
-              <w:rPr>
-                <w:lang w:val="nl-NL"/>
-              </w:rPr>
-              <w:lastRenderedPageBreak/>
-              <w:t xml:space="preserve">patroon toegelicht </w:t>
-            </w:r>
-          </w:p>
-        </w:tc>
-        <w:tc>
-          <w:tcPr>
-            <w:tcW w:w="6378" w:type="dxa"/>
+            <w:tcW w:w="2619" w:type="dxa"/>
+          </w:tcPr>
+          <w:p>
+            <w:pPr>
+              <w:rPr>
+                <w:lang w:val="nl-NL"/>
+              </w:rPr>
+            </w:pPr>
+            <w:r>
+              <w:rPr>
+                <w:lang w:val="nl-NL"/>
+              </w:rPr>
+              <w:t xml:space="preserve">Zo ver dit mogelijk is hebben we het MVC patroon toegelicht </w:t>
+            </w:r>
+          </w:p>
+        </w:tc>
+        <w:tc>
+          <w:tcPr>
+            <w:tcW w:w="6452" w:type="dxa"/>
           </w:tcPr>
           <w:p>
             <w:pPr>
@@ -4852,7 +5111,7 @@
       <w:tr>
         <w:tc>
           <w:tcPr>
-            <w:tcW w:w="1119" w:type="dxa"/>
+            <w:tcW w:w="891" w:type="dxa"/>
           </w:tcPr>
           <w:p>
             <w:pPr>
@@ -4865,7 +5124,14 @@
               <w:rPr>
                 <w:lang w:val="nl-NL"/>
               </w:rPr>
-              <w:t>Decorator</w:t>
+              <w:t>Decora</w:t>
+            </w:r>
+            <w:r>
+              <w:rPr>
+                <w:lang w:val="nl-NL"/>
+              </w:rPr>
+              <w:lastRenderedPageBreak/>
+              <w:t>tor</w:t>
             </w:r>
             <w:proofErr w:type="spellEnd"/>
           </w:p>
@@ -4935,25 +5201,33 @@
         </w:tc>
         <w:tc>
           <w:tcPr>
-            <w:tcW w:w="2250" w:type="dxa"/>
-          </w:tcPr>
-          <w:p>
-            <w:pPr>
-              <w:rPr>
-                <w:lang w:val="nl-NL"/>
-              </w:rPr>
-            </w:pPr>
-            <w:r>
-              <w:rPr>
-                <w:lang w:val="nl-NL"/>
-              </w:rPr>
+            <w:tcW w:w="2619" w:type="dxa"/>
+          </w:tcPr>
+          <w:p>
+            <w:pPr>
+              <w:rPr>
+                <w:lang w:val="nl-NL"/>
+              </w:rPr>
+            </w:pPr>
+            <w:r>
+              <w:rPr>
+                <w:lang w:val="nl-NL"/>
+              </w:rPr>
+              <w:lastRenderedPageBreak/>
               <w:t>Nee</w:t>
             </w:r>
             <w:r>
               <w:rPr>
                 <w:lang w:val="nl-NL"/>
               </w:rPr>
-              <w:t xml:space="preserve">, ons inziens is het gebruik van het </w:t>
+              <w:t xml:space="preserve">, ons </w:t>
+            </w:r>
+            <w:r>
+              <w:rPr>
+                <w:lang w:val="nl-NL"/>
+              </w:rPr>
+              <w:lastRenderedPageBreak/>
+              <w:t xml:space="preserve">inziens is het gebruik van het </w:t>
             </w:r>
             <w:proofErr w:type="spellStart"/>
             <w:r>
@@ -4987,7 +5261,7 @@
         </w:tc>
         <w:tc>
           <w:tcPr>
-            <w:tcW w:w="6378" w:type="dxa"/>
+            <w:tcW w:w="6452" w:type="dxa"/>
           </w:tcPr>
           <w:p>
             <w:pPr>
@@ -5001,7 +5275,7 @@
       <w:tr>
         <w:tc>
           <w:tcPr>
-            <w:tcW w:w="1119" w:type="dxa"/>
+            <w:tcW w:w="891" w:type="dxa"/>
           </w:tcPr>
           <w:p>
             <w:pPr>
@@ -5090,7 +5364,7 @@
         </w:tc>
         <w:tc>
           <w:tcPr>
-            <w:tcW w:w="2250" w:type="dxa"/>
+            <w:tcW w:w="2619" w:type="dxa"/>
           </w:tcPr>
           <w:p>
             <w:pPr>
@@ -5108,7 +5382,7 @@
         </w:tc>
         <w:tc>
           <w:tcPr>
-            <w:tcW w:w="6378" w:type="dxa"/>
+            <w:tcW w:w="6452" w:type="dxa"/>
           </w:tcPr>
           <w:p>
             <w:pPr>
@@ -5498,6 +5772,60 @@
                 <w:lang w:val="nl-NL"/>
               </w:rPr>
             </w:pPr>
+            <w:r>
+              <w:rPr>
+                <w:noProof/>
+                <w:lang w:val="nl-NL"/>
+              </w:rPr>
+              <w:drawing>
+                <wp:inline distT="0" distB="0" distL="0" distR="0" wp14:anchorId="21BAE50A" wp14:editId="465B0813">
+                  <wp:extent cx="1771650" cy="1495425"/>
+                  <wp:effectExtent l="0" t="0" r="0" b="0"/>
+                  <wp:docPr id="16" name="Afbeelding 16"/>
+                  <wp:cNvGraphicFramePr>
+                    <a:graphicFrameLocks xmlns:a="http://schemas.openxmlformats.org/drawingml/2006/main" noChangeAspect="1"/>
+                  </wp:cNvGraphicFramePr>
+                  <a:graphic xmlns:a="http://schemas.openxmlformats.org/drawingml/2006/main">
+                    <a:graphicData uri="http://schemas.openxmlformats.org/drawingml/2006/picture">
+                      <pic:pic xmlns:pic="http://schemas.openxmlformats.org/drawingml/2006/picture">
+                        <pic:nvPicPr>
+                          <pic:cNvPr id="0" name="Picture 17"/>
+                          <pic:cNvPicPr>
+                            <a:picLocks noChangeAspect="1" noChangeArrowheads="1"/>
+                          </pic:cNvPicPr>
+                        </pic:nvPicPr>
+                        <pic:blipFill>
+                          <a:blip r:embed="rId14">
+                            <a:extLst>
+                              <a:ext uri="{28A0092B-C50C-407E-A947-70E740481C1C}">
+                                <a14:useLocalDpi xmlns:a14="http://schemas.microsoft.com/office/drawing/2010/main" val="0"/>
+                              </a:ext>
+                            </a:extLst>
+                          </a:blip>
+                          <a:srcRect/>
+                          <a:stretch>
+                            <a:fillRect/>
+                          </a:stretch>
+                        </pic:blipFill>
+                        <pic:spPr bwMode="auto">
+                          <a:xfrm>
+                            <a:off x="0" y="0"/>
+                            <a:ext cx="1771650" cy="1495425"/>
+                          </a:xfrm>
+                          <a:prstGeom prst="rect">
+                            <a:avLst/>
+                          </a:prstGeom>
+                          <a:noFill/>
+                          <a:ln>
+                            <a:noFill/>
+                          </a:ln>
+                        </pic:spPr>
+                      </pic:pic>
+                    </a:graphicData>
+                  </a:graphic>
+                </wp:inline>
+              </w:drawing>
+            </w:r>
           </w:p>
         </w:tc>
       </w:tr>
@@ -6018,16 +6346,8 @@
               <w:rPr>
                 <w:lang w:val="nl-NL"/>
               </w:rPr>
-              <w:t xml:space="preserve">Thibault </w:t>
-            </w:r>
-            <w:proofErr w:type="spellStart"/>
-            <w:r>
-              <w:rPr>
-                <w:lang w:val="nl-NL"/>
-              </w:rPr>
-              <w:t>Stroobants</w:t>
-            </w:r>
-            <w:proofErr w:type="spellEnd"/>
+              <w:t>Thibault Stroobants</w:t>
+            </w:r>
           </w:p>
         </w:tc>
         <w:tc>
@@ -6392,6 +6712,12 @@
                 <w:lang w:val="nl-NL"/>
               </w:rPr>
             </w:pPr>
+            <w:r>
+              <w:rPr>
+                <w:lang w:val="nl-NL"/>
+              </w:rPr>
+              <w:t>40%</w:t>
+            </w:r>
           </w:p>
         </w:tc>
         <w:tc>
@@ -6405,6 +6731,12 @@
                 <w:lang w:val="nl-NL"/>
               </w:rPr>
             </w:pPr>
+            <w:r>
+              <w:rPr>
+                <w:lang w:val="nl-NL"/>
+              </w:rPr>
+              <w:t>30%</w:t>
+            </w:r>
           </w:p>
         </w:tc>
         <w:tc>
@@ -6418,6 +6750,14 @@
                 <w:lang w:val="nl-NL"/>
               </w:rPr>
             </w:pPr>
+            <w:r>
+              <w:rPr>
+                <w:lang w:val="nl-NL"/>
+              </w:rPr>
+              <w:t>30%</w:t>
+            </w:r>
+            <w:bookmarkStart w:id="5" w:name="_GoBack"/>
+            <w:bookmarkEnd w:id="5"/>
           </w:p>
         </w:tc>
         <w:tc>
@@ -6473,7 +6813,7 @@
           <w:lang w:val="nl-NL"/>
         </w:rPr>
       </w:pPr>
-      <w:bookmarkStart w:id="5" w:name="_Toc499494742"/>
+      <w:bookmarkStart w:id="6" w:name="_Toc499494742"/>
       <w:r>
         <w:rPr>
           <w:lang w:val="nl-NL"/>
@@ -6493,7 +6833,7 @@
         </w:rPr>
         <w:t>diagram</w:t>
       </w:r>
-      <w:bookmarkEnd w:id="5"/>
+      <w:bookmarkEnd w:id="6"/>
       <w:r>
         <w:rPr>
           <w:lang w:val="nl-NL"/>
@@ -6618,7 +6958,7 @@
                     <pic:cNvPicPr/>
                   </pic:nvPicPr>
                   <pic:blipFill>
-                    <a:blip r:embed="rId9"/>
+                    <a:blip r:embed="rId15"/>
                     <a:stretch>
                       <a:fillRect/>
                     </a:stretch>
@@ -6695,7 +7035,7 @@
                     <pic:cNvPicPr/>
                   </pic:nvPicPr>
                   <pic:blipFill>
-                    <a:blip r:embed="rId10"/>
+                    <a:blip r:embed="rId16"/>
                     <a:stretch>
                       <a:fillRect/>
                     </a:stretch>
@@ -6756,7 +7096,7 @@
                     <pic:cNvPicPr/>
                   </pic:nvPicPr>
                   <pic:blipFill>
-                    <a:blip r:embed="rId11"/>
+                    <a:blip r:embed="rId17"/>
                     <a:stretch>
                       <a:fillRect/>
                     </a:stretch>
@@ -6811,8 +7151,6 @@
           <w:lang w:val="nl-NL"/>
         </w:rPr>
       </w:pPr>
-      <w:bookmarkStart w:id="6" w:name="_GoBack"/>
-      <w:bookmarkEnd w:id="6"/>
       <w:r>
         <w:rPr>
           <w:noProof/>
@@ -6842,7 +7180,7 @@
                     <pic:cNvPicPr/>
                   </pic:nvPicPr>
                   <pic:blipFill>
-                    <a:blip r:embed="rId12"/>
+                    <a:blip r:embed="rId18"/>
                     <a:stretch>
                       <a:fillRect/>
                     </a:stretch>
@@ -6870,7 +7208,7 @@
       </w:r>
     </w:p>
     <w:sectPr>
-      <w:headerReference w:type="default" r:id="rId13"/>
+      <w:headerReference w:type="default" r:id="rId19"/>
       <w:pgSz w:w="11906" w:h="16838"/>
       <w:pgMar w:top="1440" w:right="1080" w:bottom="1440" w:left="1080" w:header="708" w:footer="708" w:gutter="0"/>
       <w:cols w:space="708"/>
@@ -7593,7 +7931,7 @@
     <w:lsdException w:name="Table Web 2" w:semiHidden="1" w:unhideWhenUsed="1"/>
     <w:lsdException w:name="Table Web 3" w:semiHidden="1" w:unhideWhenUsed="1"/>
     <w:lsdException w:name="Balloon Text" w:semiHidden="1" w:unhideWhenUsed="1"/>
-    <w:lsdException w:name="Table Grid" w:semiHidden="1" w:uiPriority="59" w:unhideWhenUsed="1"/>
+    <w:lsdException w:name="Table Grid" w:uiPriority="59"/>
     <w:lsdException w:name="Table Theme" w:semiHidden="1" w:unhideWhenUsed="1"/>
     <w:lsdException w:name="Placeholder Text" w:semiHidden="1"/>
     <w:lsdException w:name="No Spacing" w:uiPriority="1" w:qFormat="1"/>
@@ -8443,7 +8781,7 @@
 </file>
 
 <file path=customXml/itemProps1.xml><?xml version="1.0" encoding="utf-8"?>
-<ds:datastoreItem xmlns:ds="http://schemas.openxmlformats.org/officeDocument/2006/customXml" ds:itemID="{EAB0B736-EE54-47D8-BF58-D281334C207C}">
+<ds:datastoreItem xmlns:ds="http://schemas.openxmlformats.org/officeDocument/2006/customXml" ds:itemID="{929F1178-D39C-449F-99CE-209036F39B94}">
   <ds:schemaRefs>
     <ds:schemaRef ds:uri="http://schemas.openxmlformats.org/officeDocument/2006/bibliography"/>
   </ds:schemaRefs>

</xml_diff>

<commit_message>
Refactor db klasse met template
</commit_message>
<xml_diff>
--- a/Verslag OOO Project.docx
+++ b/Verslag OOO Project.docx
@@ -1,6 +1,6 @@
 
 <file path=word/document.xml><?xml version="1.0" encoding="utf-8"?>
-<w:document xmlns:wpc="http://schemas.microsoft.com/office/word/2010/wordprocessingCanvas" xmlns:cx="http://schemas.microsoft.com/office/drawing/2014/chartex" xmlns:cx1="http://schemas.microsoft.com/office/drawing/2015/9/8/chartex" xmlns:cx2="http://schemas.microsoft.com/office/drawing/2015/10/21/chartex" xmlns:cx3="http://schemas.microsoft.com/office/drawing/2016/5/9/chartex" xmlns:cx4="http://schemas.microsoft.com/office/drawing/2016/5/10/chartex" xmlns:cx5="http://schemas.microsoft.com/office/drawing/2016/5/11/chartex" xmlns:cx6="http://schemas.microsoft.com/office/drawing/2016/5/12/chartex" xmlns:cx7="http://schemas.microsoft.com/office/drawing/2016/5/13/chartex" xmlns:cx8="http://schemas.microsoft.com/office/drawing/2016/5/14/chartex" xmlns:mc="http://schemas.openxmlformats.org/markup-compatibility/2006" xmlns:aink="http://schemas.microsoft.com/office/drawing/2016/ink" xmlns:am3d="http://schemas.microsoft.com/office/drawing/2017/model3d" xmlns:o="urn:schemas-microsoft-com:office:office" xmlns:r="http://schemas.openxmlformats.org/officeDocument/2006/relationships" xmlns:m="http://schemas.openxmlformats.org/officeDocument/2006/math" xmlns:v="urn:schemas-microsoft-com:vml" xmlns:wp14="http://schemas.microsoft.com/office/word/2010/wordprocessingDrawing" xmlns:wp="http://schemas.openxmlformats.org/drawingml/2006/wordprocessingDrawing" xmlns:w10="urn:schemas-microsoft-com:office:word" xmlns:w="http://schemas.openxmlformats.org/wordprocessingml/2006/main" xmlns:w14="http://schemas.microsoft.com/office/word/2010/wordml" xmlns:w15="http://schemas.microsoft.com/office/word/2012/wordml" xmlns:w16cid="http://schemas.microsoft.com/office/word/2016/wordml/cid" xmlns:w16se="http://schemas.microsoft.com/office/word/2015/wordml/symex" xmlns:wpg="http://schemas.microsoft.com/office/word/2010/wordprocessingGroup" xmlns:wpi="http://schemas.microsoft.com/office/word/2010/wordprocessingInk" xmlns:wne="http://schemas.microsoft.com/office/word/2006/wordml" xmlns:wps="http://schemas.microsoft.com/office/word/2010/wordprocessingShape" mc:Ignorable="w14 w15 w16se w16cid wp14">
+<w:document xmlns:wpc="http://schemas.microsoft.com/office/word/2010/wordprocessingCanvas" xmlns:mc="http://schemas.openxmlformats.org/markup-compatibility/2006" xmlns:o="urn:schemas-microsoft-com:office:office" xmlns:r="http://schemas.openxmlformats.org/officeDocument/2006/relationships" xmlns:m="http://schemas.openxmlformats.org/officeDocument/2006/math" xmlns:v="urn:schemas-microsoft-com:vml" xmlns:wp14="http://schemas.microsoft.com/office/word/2010/wordprocessingDrawing" xmlns:wp="http://schemas.openxmlformats.org/drawingml/2006/wordprocessingDrawing" xmlns:w10="urn:schemas-microsoft-com:office:word" xmlns:w="http://schemas.openxmlformats.org/wordprocessingml/2006/main" xmlns:w14="http://schemas.microsoft.com/office/word/2010/wordml" xmlns:wpg="http://schemas.microsoft.com/office/word/2010/wordprocessingGroup" xmlns:wpi="http://schemas.microsoft.com/office/word/2010/wordprocessingInk" xmlns:wne="http://schemas.microsoft.com/office/word/2006/wordml" xmlns:wps="http://schemas.microsoft.com/office/word/2010/wordprocessingShape" mc:Ignorable="w14 wp14">
   <w:body>
     <w:p>
       <w:pPr>
@@ -48,7 +48,7 @@
                     <pic:cNvPicPr/>
                   </pic:nvPicPr>
                   <pic:blipFill>
-                    <a:blip r:embed="rId8"/>
+                    <a:blip r:embed="rId9"/>
                     <a:stretch>
                       <a:fillRect/>
                     </a:stretch>
@@ -3415,8 +3415,8 @@
       </w:tblPr>
       <w:tblGrid>
         <w:gridCol w:w="1101"/>
-        <w:gridCol w:w="1367"/>
-        <w:gridCol w:w="7494"/>
+        <w:gridCol w:w="1559"/>
+        <w:gridCol w:w="7302"/>
       </w:tblGrid>
       <w:tr>
         <w:tc>
@@ -3434,7 +3434,7 @@
         </w:tc>
         <w:tc>
           <w:tcPr>
-            <w:tcW w:w="1367" w:type="dxa"/>
+            <w:tcW w:w="1559" w:type="dxa"/>
           </w:tcPr>
           <w:p>
             <w:pPr>
@@ -3506,7 +3506,7 @@
         </w:tc>
         <w:tc>
           <w:tcPr>
-            <w:tcW w:w="7494" w:type="dxa"/>
+            <w:tcW w:w="7302" w:type="dxa"/>
           </w:tcPr>
           <w:p>
             <w:pPr>
@@ -3635,7 +3635,7 @@
         </w:tc>
         <w:tc>
           <w:tcPr>
-            <w:tcW w:w="1367" w:type="dxa"/>
+            <w:tcW w:w="1559" w:type="dxa"/>
           </w:tcPr>
           <w:p>
             <w:pPr>
@@ -3770,7 +3770,81 @@
               <w:rPr>
                 <w:lang w:val="nl-NL"/>
               </w:rPr>
+              <w:t>observers</w:t>
+            </w:r>
+            <w:proofErr w:type="spellEnd"/>
+            <w:r>
+              <w:rPr>
+                <w:lang w:val="nl-NL"/>
+              </w:rPr>
+              <w:t xml:space="preserve"> te maken en die te laten luisteren naar de subject (bij ons de </w:t>
+            </w:r>
+            <w:proofErr w:type="spellStart"/>
+            <w:r>
+              <w:rPr>
+                <w:lang w:val="nl-NL"/>
+              </w:rPr>
+              <w:t>facade</w:t>
+            </w:r>
+            <w:proofErr w:type="spellEnd"/>
+            <w:r>
+              <w:rPr>
+                <w:lang w:val="nl-NL"/>
+              </w:rPr>
+              <w:t xml:space="preserve"> klasse).  Een </w:t>
+            </w:r>
+            <w:r>
+              <w:rPr>
+                <w:lang w:val="nl-NL"/>
+              </w:rPr>
               <w:lastRenderedPageBreak/>
+              <w:t>voordeel hiervan is ook het “</w:t>
+            </w:r>
+            <w:proofErr w:type="spellStart"/>
+            <w:r>
+              <w:rPr>
+                <w:lang w:val="nl-NL"/>
+              </w:rPr>
+              <w:t>loose</w:t>
+            </w:r>
+            <w:proofErr w:type="spellEnd"/>
+            <w:r>
+              <w:rPr>
+                <w:lang w:val="nl-NL"/>
+              </w:rPr>
+              <w:t xml:space="preserve"> </w:t>
+            </w:r>
+            <w:proofErr w:type="spellStart"/>
+            <w:r>
+              <w:rPr>
+                <w:lang w:val="nl-NL"/>
+              </w:rPr>
+              <w:t>coupling</w:t>
+            </w:r>
+            <w:proofErr w:type="spellEnd"/>
+            <w:r>
+              <w:rPr>
+                <w:lang w:val="nl-NL"/>
+              </w:rPr>
+              <w:t xml:space="preserve">”, </w:t>
+            </w:r>
+            <w:r>
+              <w:rPr>
+                <w:lang w:val="nl-NL"/>
+              </w:rPr>
+              <w:t>façade</w:t>
+            </w:r>
+            <w:r>
+              <w:rPr>
+                <w:lang w:val="nl-NL"/>
+              </w:rPr>
+              <w:t xml:space="preserve"> hoeft weet niet concreet hoe de verschillende </w:t>
+            </w:r>
+            <w:proofErr w:type="spellStart"/>
+            <w:r>
+              <w:rPr>
+                <w:lang w:val="nl-NL"/>
+              </w:rPr>
               <w:t>observers</w:t>
             </w:r>
             <w:proofErr w:type="spellEnd"/>
@@ -3778,88 +3852,20 @@
               <w:rPr>
                 <w:lang w:val="nl-NL"/>
               </w:rPr>
-              <w:t xml:space="preserve"> te maken en die te laten luisteren naar de subject (bij ons de </w:t>
+              <w:t xml:space="preserve"> eruit zien maar weet wel dat deze allemaal een update methode hebben aangezien ze de </w:t>
             </w:r>
             <w:proofErr w:type="spellStart"/>
             <w:r>
               <w:rPr>
                 <w:lang w:val="nl-NL"/>
               </w:rPr>
-              <w:t>facade</w:t>
+              <w:t>Observer</w:t>
             </w:r>
             <w:proofErr w:type="spellEnd"/>
             <w:r>
               <w:rPr>
                 <w:lang w:val="nl-NL"/>
               </w:rPr>
-              <w:t xml:space="preserve"> klasse).  Een voordeel hiervan is ook het “</w:t>
-            </w:r>
-            <w:proofErr w:type="spellStart"/>
-            <w:r>
-              <w:rPr>
-                <w:lang w:val="nl-NL"/>
-              </w:rPr>
-              <w:t>loose</w:t>
-            </w:r>
-            <w:proofErr w:type="spellEnd"/>
-            <w:r>
-              <w:rPr>
-                <w:lang w:val="nl-NL"/>
-              </w:rPr>
-              <w:t xml:space="preserve"> </w:t>
-            </w:r>
-            <w:proofErr w:type="spellStart"/>
-            <w:r>
-              <w:rPr>
-                <w:lang w:val="nl-NL"/>
-              </w:rPr>
-              <w:t>coupling</w:t>
-            </w:r>
-            <w:proofErr w:type="spellEnd"/>
-            <w:r>
-              <w:rPr>
-                <w:lang w:val="nl-NL"/>
-              </w:rPr>
-              <w:t xml:space="preserve">”, </w:t>
-            </w:r>
-            <w:r>
-              <w:rPr>
-                <w:lang w:val="nl-NL"/>
-              </w:rPr>
-              <w:t>façade</w:t>
-            </w:r>
-            <w:r>
-              <w:rPr>
-                <w:lang w:val="nl-NL"/>
-              </w:rPr>
-              <w:t xml:space="preserve"> hoeft weet niet concreet hoe de verschillende </w:t>
-            </w:r>
-            <w:proofErr w:type="spellStart"/>
-            <w:r>
-              <w:rPr>
-                <w:lang w:val="nl-NL"/>
-              </w:rPr>
-              <w:t>observers</w:t>
-            </w:r>
-            <w:proofErr w:type="spellEnd"/>
-            <w:r>
-              <w:rPr>
-                <w:lang w:val="nl-NL"/>
-              </w:rPr>
-              <w:t xml:space="preserve"> eruit zien maar weet wel dat deze allemaal een update methode hebben aangezien ze de </w:t>
-            </w:r>
-            <w:proofErr w:type="spellStart"/>
-            <w:r>
-              <w:rPr>
-                <w:lang w:val="nl-NL"/>
-              </w:rPr>
-              <w:t>Observer</w:t>
-            </w:r>
-            <w:proofErr w:type="spellEnd"/>
-            <w:r>
-              <w:rPr>
-                <w:lang w:val="nl-NL"/>
-              </w:rPr>
               <w:t xml:space="preserve"> interface implementeren.</w:t>
             </w:r>
           </w:p>
@@ -3873,7 +3879,7 @@
         </w:tc>
         <w:tc>
           <w:tcPr>
-            <w:tcW w:w="7494" w:type="dxa"/>
+            <w:tcW w:w="7302" w:type="dxa"/>
           </w:tcPr>
           <w:p>
             <w:pPr>
@@ -3886,7 +3892,7 @@
             <w:r>
               <w:rPr>
                 <w:noProof/>
-                <w:lang w:val="nl-NL"/>
+                <w:lang w:val="nl-BE" w:eastAsia="nl-BE"/>
               </w:rPr>
               <w:lastRenderedPageBreak/>
               <w:drawing>
@@ -3907,7 +3913,7 @@
                           </pic:cNvPicPr>
                         </pic:nvPicPr>
                         <pic:blipFill>
-                          <a:blip r:embed="rId9">
+                          <a:blip r:embed="rId10">
                             <a:extLst>
                               <a:ext uri="{28A0092B-C50C-407E-A947-70E740481C1C}">
                                 <a14:useLocalDpi xmlns:a14="http://schemas.microsoft.com/office/drawing/2010/main" val="0"/>
@@ -3957,6 +3963,7 @@
               <w:rPr>
                 <w:lang w:val="nl-NL"/>
               </w:rPr>
+              <w:lastRenderedPageBreak/>
               <w:t>Strategy</w:t>
             </w:r>
             <w:proofErr w:type="spellEnd"/>
@@ -4027,7 +4034,7 @@
         </w:tc>
         <w:tc>
           <w:tcPr>
-            <w:tcW w:w="1367" w:type="dxa"/>
+            <w:tcW w:w="1559" w:type="dxa"/>
           </w:tcPr>
           <w:p>
             <w:pPr>
@@ -4107,20 +4114,56 @@
               <w:rPr>
                 <w:lang w:val="nl-NL"/>
               </w:rPr>
-              <w:t xml:space="preserve"> bestand. Er zijn dus </w:t>
-            </w:r>
+              <w:t xml:space="preserve"> bestand. Er zijn dus verschillende implementaties van databases, moest er een nieuw soort database worden toegevoegd dan zou dit heel gemakkelijk gaan. Het </w:t>
+            </w:r>
+            <w:proofErr w:type="spellStart"/>
             <w:r>
               <w:rPr>
                 <w:lang w:val="nl-NL"/>
               </w:rPr>
               <w:lastRenderedPageBreak/>
-              <w:t xml:space="preserve">verschillende implementaties van databases, moest er een nieuw soort database worden toegevoegd dan zou dit heel gemakkelijk gaan. Het </w:t>
+              <w:t>strategy</w:t>
+            </w:r>
+            <w:proofErr w:type="spellEnd"/>
+            <w:r>
+              <w:rPr>
+                <w:lang w:val="nl-NL"/>
+              </w:rPr>
+              <w:t xml:space="preserve"> design patroon sluit aan bij het Open/</w:t>
             </w:r>
             <w:proofErr w:type="spellStart"/>
             <w:r>
               <w:rPr>
                 <w:lang w:val="nl-NL"/>
               </w:rPr>
+              <w:t>closed</w:t>
+            </w:r>
+            <w:proofErr w:type="spellEnd"/>
+            <w:r>
+              <w:rPr>
+                <w:lang w:val="nl-NL"/>
+              </w:rPr>
+              <w:t xml:space="preserve"> </w:t>
+            </w:r>
+            <w:proofErr w:type="spellStart"/>
+            <w:r>
+              <w:rPr>
+                <w:lang w:val="nl-NL"/>
+              </w:rPr>
+              <w:t>principle</w:t>
+            </w:r>
+            <w:proofErr w:type="spellEnd"/>
+            <w:r>
+              <w:rPr>
+                <w:lang w:val="nl-NL"/>
+              </w:rPr>
+              <w:t xml:space="preserve">, een nieuwe soort database zal enkel werk vereisen aan de nieuwe </w:t>
+            </w:r>
+            <w:proofErr w:type="spellStart"/>
+            <w:r>
+              <w:rPr>
+                <w:lang w:val="nl-NL"/>
+              </w:rPr>
               <w:t>strategy</w:t>
             </w:r>
             <w:proofErr w:type="spellEnd"/>
@@ -4128,114 +4171,65 @@
               <w:rPr>
                 <w:lang w:val="nl-NL"/>
               </w:rPr>
-              <w:t xml:space="preserve"> design patroon sluit aan bij het Open/</w:t>
+              <w:t xml:space="preserve"> die wordt toegevoegd, aangezien de concrete implementatie verborgen zit achter een reeds bestaande interface zal er aan de context </w:t>
+            </w:r>
+            <w:r>
+              <w:rPr>
+                <w:lang w:val="nl-NL"/>
+              </w:rPr>
+              <w:t>klasse</w:t>
+            </w:r>
+            <w:r>
+              <w:rPr>
+                <w:lang w:val="nl-NL"/>
+              </w:rPr>
+              <w:t xml:space="preserve"> zo goed als niks moeten veranderd worden.</w:t>
+            </w:r>
+          </w:p>
+          <w:p>
+            <w:pPr>
+              <w:rPr>
+                <w:lang w:val="nl-NL"/>
+              </w:rPr>
+            </w:pPr>
+          </w:p>
+          <w:p>
+            <w:pPr>
+              <w:rPr>
+                <w:lang w:val="nl-BE"/>
+              </w:rPr>
+            </w:pPr>
+            <w:r>
+              <w:rPr>
+                <w:lang w:val="nl-BE"/>
+              </w:rPr>
+              <w:t xml:space="preserve">Het </w:t>
             </w:r>
             <w:proofErr w:type="spellStart"/>
             <w:r>
               <w:rPr>
-                <w:lang w:val="nl-NL"/>
-              </w:rPr>
-              <w:t>closed</w:t>
+                <w:lang w:val="nl-BE"/>
+              </w:rPr>
+              <w:t>strategy</w:t>
             </w:r>
             <w:proofErr w:type="spellEnd"/>
             <w:r>
               <w:rPr>
-                <w:lang w:val="nl-NL"/>
-              </w:rPr>
-              <w:t xml:space="preserve"> </w:t>
-            </w:r>
-            <w:proofErr w:type="spellStart"/>
-            <w:r>
-              <w:rPr>
-                <w:lang w:val="nl-NL"/>
-              </w:rPr>
-              <w:t>principle</w:t>
-            </w:r>
-            <w:proofErr w:type="spellEnd"/>
-            <w:r>
-              <w:rPr>
-                <w:lang w:val="nl-NL"/>
-              </w:rPr>
-              <w:t xml:space="preserve">, een nieuwe soort database zal enkel werk vereisen aan de nieuwe </w:t>
-            </w:r>
-            <w:proofErr w:type="spellStart"/>
-            <w:r>
-              <w:rPr>
-                <w:lang w:val="nl-NL"/>
-              </w:rPr>
-              <w:t>strategy</w:t>
-            </w:r>
-            <w:proofErr w:type="spellEnd"/>
-            <w:r>
-              <w:rPr>
-                <w:lang w:val="nl-NL"/>
-              </w:rPr>
-              <w:t xml:space="preserve"> die wordt toegevoegd, aangezien de concrete implementatie verborgen zit achter een reeds bestaande interface zal er aan de context </w:t>
-            </w:r>
-            <w:r>
-              <w:rPr>
-                <w:lang w:val="nl-NL"/>
-              </w:rPr>
-              <w:t>klasse</w:t>
-            </w:r>
-            <w:r>
-              <w:rPr>
-                <w:lang w:val="nl-NL"/>
-              </w:rPr>
-              <w:t xml:space="preserve"> zo goed als niks moeten veranderd worden.</w:t>
-            </w:r>
-          </w:p>
-          <w:p>
-            <w:pPr>
-              <w:rPr>
-                <w:lang w:val="nl-NL"/>
-              </w:rPr>
-            </w:pPr>
-          </w:p>
-          <w:p>
-            <w:pPr>
-              <w:rPr>
                 <w:lang w:val="nl-BE"/>
               </w:rPr>
-            </w:pPr>
+              <w:t xml:space="preserve"> patroon zou daarom ook kunnen toegepast worden bij de verschillen</w:t>
+            </w:r>
             <w:r>
               <w:rPr>
                 <w:lang w:val="nl-BE"/>
               </w:rPr>
-              <w:t xml:space="preserve">Het </w:t>
-            </w:r>
-            <w:proofErr w:type="spellStart"/>
-            <w:r>
-              <w:rPr>
-                <w:lang w:val="nl-BE"/>
-              </w:rPr>
-              <w:t>strategy</w:t>
-            </w:r>
-            <w:proofErr w:type="spellEnd"/>
-            <w:r>
-              <w:rPr>
-                <w:lang w:val="nl-BE"/>
-              </w:rPr>
-              <w:t xml:space="preserve"> patroon zou daarom ook kunnen </w:t>
-            </w:r>
-            <w:r>
-              <w:rPr>
-                <w:lang w:val="nl-BE"/>
-              </w:rPr>
-              <w:lastRenderedPageBreak/>
-              <w:t>toegepast worden bij de verschillen</w:t>
-            </w:r>
-            <w:r>
-              <w:rPr>
-                <w:lang w:val="nl-BE"/>
-              </w:rPr>
               <w:t>de types van feedback met dezelfde redenering. Momenteel is dit nog niet het geval.</w:t>
             </w:r>
           </w:p>
         </w:tc>
         <w:tc>
           <w:tcPr>
-            <w:tcW w:w="7494" w:type="dxa"/>
+            <w:tcW w:w="7302" w:type="dxa"/>
           </w:tcPr>
           <w:p>
             <w:pPr>
@@ -4246,7 +4240,7 @@
             <w:r>
               <w:rPr>
                 <w:noProof/>
-                <w:lang w:val="nl-NL"/>
+                <w:lang w:val="nl-BE" w:eastAsia="nl-BE"/>
               </w:rPr>
               <w:lastRenderedPageBreak/>
               <w:drawing>
@@ -4267,7 +4261,7 @@
                           </pic:cNvPicPr>
                         </pic:nvPicPr>
                         <pic:blipFill>
-                          <a:blip r:embed="rId10">
+                          <a:blip r:embed="rId11">
                             <a:extLst>
                               <a:ext uri="{28A0092B-C50C-407E-A947-70E740481C1C}">
                                 <a14:useLocalDpi xmlns:a14="http://schemas.microsoft.com/office/drawing/2010/main" val="0"/>
@@ -4394,7 +4388,7 @@
         </w:tc>
         <w:tc>
           <w:tcPr>
-            <w:tcW w:w="1367" w:type="dxa"/>
+            <w:tcW w:w="1559" w:type="dxa"/>
           </w:tcPr>
           <w:p>
             <w:pPr>
@@ -4460,7 +4454,7 @@
         </w:tc>
         <w:tc>
           <w:tcPr>
-            <w:tcW w:w="7494" w:type="dxa"/>
+            <w:tcW w:w="7302" w:type="dxa"/>
           </w:tcPr>
           <w:p>
             <w:pPr>
@@ -4471,7 +4465,7 @@
             <w:r>
               <w:rPr>
                 <w:noProof/>
-                <w:lang w:val="nl-NL"/>
+                <w:lang w:val="nl-BE" w:eastAsia="nl-BE"/>
               </w:rPr>
               <w:drawing>
                 <wp:inline distT="0" distB="0" distL="0" distR="0" wp14:anchorId="73A80DA5" wp14:editId="7D4A85C4">
@@ -4491,7 +4485,7 @@
                           </pic:cNvPicPr>
                         </pic:nvPicPr>
                         <pic:blipFill>
-                          <a:blip r:embed="rId11">
+                          <a:blip r:embed="rId12">
                             <a:extLst>
                               <a:ext uri="{28A0092B-C50C-407E-A947-70E740481C1C}">
                                 <a14:useLocalDpi xmlns:a14="http://schemas.microsoft.com/office/drawing/2010/main" val="0"/>
@@ -4540,7 +4534,6 @@
               <w:rPr>
                 <w:lang w:val="nl-NL"/>
               </w:rPr>
-              <w:lastRenderedPageBreak/>
               <w:t>Façade</w:t>
             </w:r>
           </w:p>
@@ -4610,7 +4603,7 @@
         </w:tc>
         <w:tc>
           <w:tcPr>
-            <w:tcW w:w="1367" w:type="dxa"/>
+            <w:tcW w:w="1559" w:type="dxa"/>
           </w:tcPr>
           <w:p>
             <w:pPr>
@@ -4652,7 +4645,7 @@
         </w:tc>
         <w:tc>
           <w:tcPr>
-            <w:tcW w:w="7494" w:type="dxa"/>
+            <w:tcW w:w="7302" w:type="dxa"/>
           </w:tcPr>
           <w:p>
             <w:pPr>
@@ -4663,7 +4656,7 @@
             <w:r>
               <w:rPr>
                 <w:noProof/>
-                <w:lang w:val="nl-NL"/>
+                <w:lang w:val="nl-BE" w:eastAsia="nl-BE"/>
               </w:rPr>
               <w:drawing>
                 <wp:inline distT="0" distB="0" distL="0" distR="0" wp14:anchorId="55679D18" wp14:editId="1348FEE7">
@@ -4683,7 +4676,7 @@
                           </pic:cNvPicPr>
                         </pic:nvPicPr>
                         <pic:blipFill>
-                          <a:blip r:embed="rId12">
+                          <a:blip r:embed="rId13">
                             <a:extLst>
                               <a:ext uri="{28A0092B-C50C-407E-A947-70E740481C1C}">
                                 <a14:useLocalDpi xmlns:a14="http://schemas.microsoft.com/office/drawing/2010/main" val="0"/>
@@ -4732,6 +4725,7 @@
               <w:rPr>
                 <w:lang w:val="nl-NL"/>
               </w:rPr>
+              <w:lastRenderedPageBreak/>
               <w:t>Singleton</w:t>
             </w:r>
           </w:p>
@@ -4794,7 +4788,7 @@
         </w:tc>
         <w:tc>
           <w:tcPr>
-            <w:tcW w:w="1367" w:type="dxa"/>
+            <w:tcW w:w="1559" w:type="dxa"/>
           </w:tcPr>
           <w:p>
             <w:pPr>
@@ -4812,14 +4806,7 @@
               <w:rPr>
                 <w:lang w:val="nl-NL"/>
               </w:rPr>
-              <w:t xml:space="preserve"> verschillende plaatsen </w:t>
-            </w:r>
-            <w:r>
-              <w:rPr>
-                <w:lang w:val="nl-NL"/>
-              </w:rPr>
-              <w:lastRenderedPageBreak/>
-              <w:t>gebruikt worden zou het kunnen dat de data niet volledig overeenkomt.</w:t>
+              <w:t xml:space="preserve"> verschillende plaatsen gebruikt worden zou het kunnen dat de data niet volledig overeenkomt.</w:t>
             </w:r>
             <w:r>
               <w:rPr>
@@ -4831,7 +4818,7 @@
         </w:tc>
         <w:tc>
           <w:tcPr>
-            <w:tcW w:w="7494" w:type="dxa"/>
+            <w:tcW w:w="7302" w:type="dxa"/>
           </w:tcPr>
           <w:p>
             <w:pPr>
@@ -4842,9 +4829,8 @@
             <w:r>
               <w:rPr>
                 <w:noProof/>
-                <w:lang w:val="nl-NL"/>
-              </w:rPr>
-              <w:lastRenderedPageBreak/>
+                <w:lang w:val="nl-BE" w:eastAsia="nl-BE"/>
+              </w:rPr>
               <w:drawing>
                 <wp:inline distT="0" distB="0" distL="0" distR="0" wp14:anchorId="60EED653" wp14:editId="34416D1D">
                   <wp:extent cx="4562475" cy="4674955"/>
@@ -4863,7 +4849,7 @@
                           </pic:cNvPicPr>
                         </pic:nvPicPr>
                         <pic:blipFill>
-                          <a:blip r:embed="rId13">
+                          <a:blip r:embed="rId14">
                             <a:extLst>
                               <a:ext uri="{28A0092B-C50C-407E-A947-70E740481C1C}">
                                 <a14:useLocalDpi xmlns:a14="http://schemas.microsoft.com/office/drawing/2010/main" val="0"/>
@@ -4981,7 +4967,7 @@
         </w:tc>
         <w:tc>
           <w:tcPr>
-            <w:tcW w:w="1367" w:type="dxa"/>
+            <w:tcW w:w="1559" w:type="dxa"/>
           </w:tcPr>
           <w:p>
             <w:pPr>
@@ -4999,7 +4985,7 @@
         </w:tc>
         <w:tc>
           <w:tcPr>
-            <w:tcW w:w="7494" w:type="dxa"/>
+            <w:tcW w:w="7302" w:type="dxa"/>
           </w:tcPr>
           <w:p>
             <w:pPr>
@@ -5094,7 +5080,7 @@
         </w:tc>
         <w:tc>
           <w:tcPr>
-            <w:tcW w:w="1367" w:type="dxa"/>
+            <w:tcW w:w="1559" w:type="dxa"/>
           </w:tcPr>
           <w:p>
             <w:pPr>
@@ -5132,13 +5118,20 @@
               <w:rPr>
                 <w:lang w:val="nl-NL"/>
               </w:rPr>
-              <w:t>, dit zou kunnen weggewerkt worden maar lijkt ons in dit geval niet efficiënt</w:t>
-            </w:r>
-          </w:p>
-        </w:tc>
-        <w:tc>
-          <w:tcPr>
-            <w:tcW w:w="7494" w:type="dxa"/>
+              <w:t xml:space="preserve">, dit zou kunnen </w:t>
+            </w:r>
+            <w:r>
+              <w:rPr>
+                <w:lang w:val="nl-NL"/>
+              </w:rPr>
+              <w:lastRenderedPageBreak/>
+              <w:t>weggewerkt worden maar lijkt ons in dit geval niet efficiënt</w:t>
+            </w:r>
+          </w:p>
+        </w:tc>
+        <w:tc>
+          <w:tcPr>
+            <w:tcW w:w="7302" w:type="dxa"/>
           </w:tcPr>
           <w:p>
             <w:pPr>
@@ -5165,6 +5158,7 @@
               <w:rPr>
                 <w:lang w:val="nl-NL"/>
               </w:rPr>
+              <w:lastRenderedPageBreak/>
               <w:t>Decorator</w:t>
             </w:r>
             <w:proofErr w:type="spellEnd"/>
@@ -5235,7 +5229,7 @@
         </w:tc>
         <w:tc>
           <w:tcPr>
-            <w:tcW w:w="1367" w:type="dxa"/>
+            <w:tcW w:w="1559" w:type="dxa"/>
           </w:tcPr>
           <w:p>
             <w:pPr>
@@ -5288,6 +5282,190 @@
                 <w:lang w:val="nl-NL"/>
               </w:rPr>
               <w:t>van toepassing</w:t>
+            </w:r>
+          </w:p>
+        </w:tc>
+        <w:tc>
+          <w:tcPr>
+            <w:tcW w:w="7302" w:type="dxa"/>
+          </w:tcPr>
+          <w:p>
+            <w:pPr>
+              <w:rPr>
+                <w:lang w:val="nl-NL"/>
+              </w:rPr>
+            </w:pPr>
+          </w:p>
+        </w:tc>
+      </w:tr>
+      <w:tr>
+        <w:tc>
+          <w:tcPr>
+            <w:tcW w:w="1101" w:type="dxa"/>
+          </w:tcPr>
+          <w:p>
+            <w:pPr>
+              <w:rPr>
+                <w:lang w:val="nl-NL"/>
+              </w:rPr>
+            </w:pPr>
+            <w:r>
+              <w:rPr>
+                <w:lang w:val="nl-NL"/>
+              </w:rPr>
+              <w:t xml:space="preserve">Template </w:t>
+            </w:r>
+            <w:proofErr w:type="spellStart"/>
+            <w:r>
+              <w:rPr>
+                <w:lang w:val="nl-NL"/>
+              </w:rPr>
+              <w:t>method</w:t>
+            </w:r>
+            <w:proofErr w:type="spellEnd"/>
+          </w:p>
+          <w:p>
+            <w:pPr>
+              <w:rPr>
+                <w:lang w:val="nl-NL"/>
+              </w:rPr>
+            </w:pPr>
+          </w:p>
+          <w:p>
+            <w:pPr>
+              <w:rPr>
+                <w:lang w:val="nl-NL"/>
+              </w:rPr>
+            </w:pPr>
+          </w:p>
+          <w:p>
+            <w:pPr>
+              <w:rPr>
+                <w:lang w:val="nl-NL"/>
+              </w:rPr>
+            </w:pPr>
+          </w:p>
+          <w:p>
+            <w:pPr>
+              <w:rPr>
+                <w:lang w:val="nl-NL"/>
+              </w:rPr>
+            </w:pPr>
+          </w:p>
+          <w:p>
+            <w:pPr>
+              <w:rPr>
+                <w:lang w:val="nl-NL"/>
+              </w:rPr>
+            </w:pPr>
+          </w:p>
+          <w:p>
+            <w:pPr>
+              <w:rPr>
+                <w:lang w:val="nl-NL"/>
+              </w:rPr>
+            </w:pPr>
+          </w:p>
+          <w:p>
+            <w:pPr>
+              <w:rPr>
+                <w:lang w:val="nl-NL"/>
+              </w:rPr>
+            </w:pPr>
+          </w:p>
+          <w:p>
+            <w:pPr>
+              <w:rPr>
+                <w:lang w:val="nl-NL"/>
+              </w:rPr>
+            </w:pPr>
+          </w:p>
+          <w:p>
+            <w:pPr>
+              <w:rPr>
+                <w:lang w:val="nl-NL"/>
+              </w:rPr>
+            </w:pPr>
+          </w:p>
+        </w:tc>
+        <w:tc>
+          <w:tcPr>
+            <w:tcW w:w="1559" w:type="dxa"/>
+          </w:tcPr>
+          <w:p>
+            <w:pPr>
+              <w:rPr>
+                <w:lang w:val="nl-NL"/>
+              </w:rPr>
+            </w:pPr>
+            <w:r>
+              <w:rPr>
+                <w:lang w:val="nl-NL"/>
+              </w:rPr>
+              <w:t xml:space="preserve">Ja, aangezien we zagen bij het omzetten van de </w:t>
+            </w:r>
+            <w:proofErr w:type="spellStart"/>
+            <w:r>
+              <w:rPr>
+                <w:lang w:val="nl-NL"/>
+              </w:rPr>
+              <w:t>textfiles</w:t>
+            </w:r>
+            <w:proofErr w:type="spellEnd"/>
+            <w:r>
+              <w:rPr>
+                <w:lang w:val="nl-NL"/>
+              </w:rPr>
+              <w:t xml:space="preserve"> naar arraylisten die we gebruiken als database er nogal wat dubbele code was hebben we dit </w:t>
+            </w:r>
+            <w:proofErr w:type="spellStart"/>
+            <w:r>
+              <w:rPr>
+                <w:lang w:val="nl-NL"/>
+              </w:rPr>
+              <w:t>gerefactored</w:t>
+            </w:r>
+            <w:proofErr w:type="spellEnd"/>
+            <w:r>
+              <w:rPr>
+                <w:lang w:val="nl-NL"/>
+              </w:rPr>
+              <w:t xml:space="preserve"> op een manier waarbij we template gebruiken. De abstracte klasse </w:t>
+            </w:r>
+            <w:proofErr w:type="spellStart"/>
+            <w:r>
+              <w:rPr>
+                <w:lang w:val="nl-NL"/>
+              </w:rPr>
+              <w:t>TextDatabase</w:t>
+            </w:r>
+            <w:proofErr w:type="spellEnd"/>
+            <w:r>
+              <w:rPr>
+                <w:lang w:val="nl-NL"/>
+              </w:rPr>
+              <w:t xml:space="preserve"> bevat daarin de stukken code die overeenkwamen in de 2 subklassen, de code die voor beide subklassen specifiek zijn staan dan als abstracte functie in de </w:t>
+            </w:r>
+            <w:proofErr w:type="spellStart"/>
+            <w:r>
+              <w:rPr>
+                <w:lang w:val="nl-NL"/>
+              </w:rPr>
+              <w:t>TextDatabase</w:t>
+            </w:r>
+            <w:proofErr w:type="spellEnd"/>
+            <w:r>
+              <w:rPr>
+                <w:lang w:val="nl-NL"/>
+              </w:rPr>
+              <w:t xml:space="preserve"> klasse en </w:t>
+            </w:r>
+            <w:r>
+              <w:rPr>
+                <w:lang w:val="nl-NL"/>
+              </w:rPr>
+              <w:lastRenderedPageBreak/>
+              <w:t xml:space="preserve">worden pas geïmplementeerd in de subklassen. </w:t>
             </w:r>
             <w:bookmarkStart w:id="3" w:name="_GoBack"/>
             <w:bookmarkEnd w:id="3"/>
@@ -5295,129 +5473,7 @@
         </w:tc>
         <w:tc>
           <w:tcPr>
-            <w:tcW w:w="7494" w:type="dxa"/>
-          </w:tcPr>
-          <w:p>
-            <w:pPr>
-              <w:rPr>
-                <w:lang w:val="nl-NL"/>
-              </w:rPr>
-            </w:pPr>
-          </w:p>
-        </w:tc>
-      </w:tr>
-      <w:tr>
-        <w:tc>
-          <w:tcPr>
-            <w:tcW w:w="1101" w:type="dxa"/>
-          </w:tcPr>
-          <w:p>
-            <w:pPr>
-              <w:rPr>
-                <w:lang w:val="nl-NL"/>
-              </w:rPr>
-            </w:pPr>
-            <w:r>
-              <w:rPr>
-                <w:lang w:val="nl-NL"/>
-              </w:rPr>
-              <w:t xml:space="preserve">Template </w:t>
-            </w:r>
-            <w:proofErr w:type="spellStart"/>
-            <w:r>
-              <w:rPr>
-                <w:lang w:val="nl-NL"/>
-              </w:rPr>
-              <w:t>method</w:t>
-            </w:r>
-            <w:proofErr w:type="spellEnd"/>
-          </w:p>
-          <w:p>
-            <w:pPr>
-              <w:rPr>
-                <w:lang w:val="nl-NL"/>
-              </w:rPr>
-            </w:pPr>
-          </w:p>
-          <w:p>
-            <w:pPr>
-              <w:rPr>
-                <w:lang w:val="nl-NL"/>
-              </w:rPr>
-            </w:pPr>
-          </w:p>
-          <w:p>
-            <w:pPr>
-              <w:rPr>
-                <w:lang w:val="nl-NL"/>
-              </w:rPr>
-            </w:pPr>
-          </w:p>
-          <w:p>
-            <w:pPr>
-              <w:rPr>
-                <w:lang w:val="nl-NL"/>
-              </w:rPr>
-            </w:pPr>
-          </w:p>
-          <w:p>
-            <w:pPr>
-              <w:rPr>
-                <w:lang w:val="nl-NL"/>
-              </w:rPr>
-            </w:pPr>
-          </w:p>
-          <w:p>
-            <w:pPr>
-              <w:rPr>
-                <w:lang w:val="nl-NL"/>
-              </w:rPr>
-            </w:pPr>
-          </w:p>
-          <w:p>
-            <w:pPr>
-              <w:rPr>
-                <w:lang w:val="nl-NL"/>
-              </w:rPr>
-            </w:pPr>
-          </w:p>
-          <w:p>
-            <w:pPr>
-              <w:rPr>
-                <w:lang w:val="nl-NL"/>
-              </w:rPr>
-            </w:pPr>
-          </w:p>
-          <w:p>
-            <w:pPr>
-              <w:rPr>
-                <w:lang w:val="nl-NL"/>
-              </w:rPr>
-            </w:pPr>
-          </w:p>
-        </w:tc>
-        <w:tc>
-          <w:tcPr>
-            <w:tcW w:w="1367" w:type="dxa"/>
-          </w:tcPr>
-          <w:p>
-            <w:pPr>
-              <w:rPr>
-                <w:lang w:val="nl-NL"/>
-              </w:rPr>
-            </w:pPr>
-            <w:r>
-              <w:rPr>
-                <w:lang w:val="nl-NL"/>
-              </w:rPr>
-              <w:lastRenderedPageBreak/>
-              <w:t>Nee</w:t>
-            </w:r>
-          </w:p>
-        </w:tc>
-        <w:tc>
-          <w:tcPr>
-            <w:tcW w:w="7494" w:type="dxa"/>
+            <w:tcW w:w="7302" w:type="dxa"/>
           </w:tcPr>
           <w:p>
             <w:pPr>
@@ -5445,6 +5501,7 @@
         <w:rPr>
           <w:lang w:val="nl-NL"/>
         </w:rPr>
+        <w:lastRenderedPageBreak/>
         <w:br w:type="page"/>
       </w:r>
     </w:p>
@@ -5810,7 +5867,7 @@
             <w:r>
               <w:rPr>
                 <w:noProof/>
-                <w:lang w:val="nl-NL"/>
+                <w:lang w:val="nl-BE" w:eastAsia="nl-BE"/>
               </w:rPr>
               <w:drawing>
                 <wp:inline distT="0" distB="0" distL="0" distR="0" wp14:anchorId="21BAE50A" wp14:editId="465B0813">
@@ -5830,7 +5887,7 @@
                           </pic:cNvPicPr>
                         </pic:nvPicPr>
                         <pic:blipFill>
-                          <a:blip r:embed="rId14">
+                          <a:blip r:embed="rId15">
                             <a:extLst>
                               <a:ext uri="{28A0092B-C50C-407E-A947-70E740481C1C}">
                                 <a14:useLocalDpi xmlns:a14="http://schemas.microsoft.com/office/drawing/2010/main" val="0"/>
@@ -6979,7 +7036,7 @@
       <w:r>
         <w:rPr>
           <w:noProof/>
-          <w:lang w:val="nl-NL"/>
+          <w:lang w:val="nl-BE" w:eastAsia="nl-BE"/>
         </w:rPr>
         <w:drawing>
           <wp:inline distT="0" distB="0" distL="0" distR="0" wp14:anchorId="4674FB2B" wp14:editId="5DE30CDA">
@@ -6997,7 +7054,7 @@
                     <pic:cNvPicPr/>
                   </pic:nvPicPr>
                   <pic:blipFill>
-                    <a:blip r:embed="rId15"/>
+                    <a:blip r:embed="rId16"/>
                     <a:stretch>
                       <a:fillRect/>
                     </a:stretch>
@@ -7048,7 +7105,7 @@
       <w:r>
         <w:rPr>
           <w:noProof/>
-          <w:lang w:val="nl-NL"/>
+          <w:lang w:val="nl-BE" w:eastAsia="nl-BE"/>
         </w:rPr>
         <w:drawing>
           <wp:anchor distT="0" distB="0" distL="114300" distR="114300" simplePos="0" relativeHeight="251655680" behindDoc="1" locked="0" layoutInCell="1" allowOverlap="1" wp14:anchorId="2565EDF5" wp14:editId="3EA76581">
@@ -7074,7 +7131,7 @@
                     <pic:cNvPicPr/>
                   </pic:nvPicPr>
                   <pic:blipFill>
-                    <a:blip r:embed="rId16"/>
+                    <a:blip r:embed="rId17"/>
                     <a:stretch>
                       <a:fillRect/>
                     </a:stretch>
@@ -7116,7 +7173,7 @@
       <w:r>
         <w:rPr>
           <w:noProof/>
-          <w:lang w:val="nl-NL"/>
+          <w:lang w:val="nl-BE" w:eastAsia="nl-BE"/>
         </w:rPr>
         <w:lastRenderedPageBreak/>
         <w:drawing>
@@ -7135,7 +7192,7 @@
                     <pic:cNvPicPr/>
                   </pic:nvPicPr>
                   <pic:blipFill>
-                    <a:blip r:embed="rId17"/>
+                    <a:blip r:embed="rId18"/>
                     <a:stretch>
                       <a:fillRect/>
                     </a:stretch>
@@ -7193,7 +7250,7 @@
       <w:r>
         <w:rPr>
           <w:noProof/>
-          <w:lang w:val="nl-NL"/>
+          <w:lang w:val="nl-BE" w:eastAsia="nl-BE"/>
         </w:rPr>
         <w:drawing>
           <wp:anchor distT="0" distB="0" distL="114300" distR="114300" simplePos="0" relativeHeight="251659776" behindDoc="1" locked="0" layoutInCell="1" allowOverlap="1" wp14:anchorId="4C2A909E" wp14:editId="0B6D72AD">
@@ -7219,7 +7276,7 @@
                     <pic:cNvPicPr/>
                   </pic:nvPicPr>
                   <pic:blipFill>
-                    <a:blip r:embed="rId18"/>
+                    <a:blip r:embed="rId19"/>
                     <a:stretch>
                       <a:fillRect/>
                     </a:stretch>
@@ -7247,7 +7304,7 @@
       </w:r>
     </w:p>
     <w:sectPr>
-      <w:headerReference w:type="default" r:id="rId19"/>
+      <w:headerReference w:type="default" r:id="rId20"/>
       <w:pgSz w:w="11906" w:h="16838"/>
       <w:pgMar w:top="1440" w:right="1080" w:bottom="1440" w:left="1080" w:header="708" w:footer="708" w:gutter="0"/>
       <w:cols w:space="708"/>
@@ -7259,7 +7316,7 @@
 </file>
 
 <file path=word/endnotes.xml><?xml version="1.0" encoding="utf-8"?>
-<w:endnotes xmlns:wpc="http://schemas.microsoft.com/office/word/2010/wordprocessingCanvas" xmlns:cx="http://schemas.microsoft.com/office/drawing/2014/chartex" xmlns:cx1="http://schemas.microsoft.com/office/drawing/2015/9/8/chartex" xmlns:cx2="http://schemas.microsoft.com/office/drawing/2015/10/21/chartex" xmlns:cx3="http://schemas.microsoft.com/office/drawing/2016/5/9/chartex" xmlns:cx4="http://schemas.microsoft.com/office/drawing/2016/5/10/chartex" xmlns:cx5="http://schemas.microsoft.com/office/drawing/2016/5/11/chartex" xmlns:cx6="http://schemas.microsoft.com/office/drawing/2016/5/12/chartex" xmlns:cx7="http://schemas.microsoft.com/office/drawing/2016/5/13/chartex" xmlns:cx8="http://schemas.microsoft.com/office/drawing/2016/5/14/chartex" xmlns:mc="http://schemas.openxmlformats.org/markup-compatibility/2006" xmlns:aink="http://schemas.microsoft.com/office/drawing/2016/ink" xmlns:am3d="http://schemas.microsoft.com/office/drawing/2017/model3d" xmlns:o="urn:schemas-microsoft-com:office:office" xmlns:r="http://schemas.openxmlformats.org/officeDocument/2006/relationships" xmlns:m="http://schemas.openxmlformats.org/officeDocument/2006/math" xmlns:v="urn:schemas-microsoft-com:vml" xmlns:wp14="http://schemas.microsoft.com/office/word/2010/wordprocessingDrawing" xmlns:wp="http://schemas.openxmlformats.org/drawingml/2006/wordprocessingDrawing" xmlns:w10="urn:schemas-microsoft-com:office:word" xmlns:w="http://schemas.openxmlformats.org/wordprocessingml/2006/main" xmlns:w14="http://schemas.microsoft.com/office/word/2010/wordml" xmlns:w15="http://schemas.microsoft.com/office/word/2012/wordml" xmlns:w16cid="http://schemas.microsoft.com/office/word/2016/wordml/cid" xmlns:w16se="http://schemas.microsoft.com/office/word/2015/wordml/symex" xmlns:wpg="http://schemas.microsoft.com/office/word/2010/wordprocessingGroup" xmlns:wpi="http://schemas.microsoft.com/office/word/2010/wordprocessingInk" xmlns:wne="http://schemas.microsoft.com/office/word/2006/wordml" xmlns:wps="http://schemas.microsoft.com/office/word/2010/wordprocessingShape" mc:Ignorable="w14 w15 w16se w16cid wp14">
+<w:endnotes xmlns:wpc="http://schemas.microsoft.com/office/word/2010/wordprocessingCanvas" xmlns:mc="http://schemas.openxmlformats.org/markup-compatibility/2006" xmlns:o="urn:schemas-microsoft-com:office:office" xmlns:r="http://schemas.openxmlformats.org/officeDocument/2006/relationships" xmlns:m="http://schemas.openxmlformats.org/officeDocument/2006/math" xmlns:v="urn:schemas-microsoft-com:vml" xmlns:wp14="http://schemas.microsoft.com/office/word/2010/wordprocessingDrawing" xmlns:wp="http://schemas.openxmlformats.org/drawingml/2006/wordprocessingDrawing" xmlns:w10="urn:schemas-microsoft-com:office:word" xmlns:w="http://schemas.openxmlformats.org/wordprocessingml/2006/main" xmlns:w14="http://schemas.microsoft.com/office/word/2010/wordml" xmlns:wpg="http://schemas.microsoft.com/office/word/2010/wordprocessingGroup" xmlns:wpi="http://schemas.microsoft.com/office/word/2010/wordprocessingInk" xmlns:wne="http://schemas.microsoft.com/office/word/2006/wordml" xmlns:wps="http://schemas.microsoft.com/office/word/2010/wordprocessingShape" mc:Ignorable="w14 wp14">
   <w:endnote w:type="separator" w:id="-1">
     <w:p>
       <w:pPr>
@@ -7284,7 +7341,7 @@
 </file>
 
 <file path=word/footnotes.xml><?xml version="1.0" encoding="utf-8"?>
-<w:footnotes xmlns:wpc="http://schemas.microsoft.com/office/word/2010/wordprocessingCanvas" xmlns:cx="http://schemas.microsoft.com/office/drawing/2014/chartex" xmlns:cx1="http://schemas.microsoft.com/office/drawing/2015/9/8/chartex" xmlns:cx2="http://schemas.microsoft.com/office/drawing/2015/10/21/chartex" xmlns:cx3="http://schemas.microsoft.com/office/drawing/2016/5/9/chartex" xmlns:cx4="http://schemas.microsoft.com/office/drawing/2016/5/10/chartex" xmlns:cx5="http://schemas.microsoft.com/office/drawing/2016/5/11/chartex" xmlns:cx6="http://schemas.microsoft.com/office/drawing/2016/5/12/chartex" xmlns:cx7="http://schemas.microsoft.com/office/drawing/2016/5/13/chartex" xmlns:cx8="http://schemas.microsoft.com/office/drawing/2016/5/14/chartex" xmlns:mc="http://schemas.openxmlformats.org/markup-compatibility/2006" xmlns:aink="http://schemas.microsoft.com/office/drawing/2016/ink" xmlns:am3d="http://schemas.microsoft.com/office/drawing/2017/model3d" xmlns:o="urn:schemas-microsoft-com:office:office" xmlns:r="http://schemas.openxmlformats.org/officeDocument/2006/relationships" xmlns:m="http://schemas.openxmlformats.org/officeDocument/2006/math" xmlns:v="urn:schemas-microsoft-com:vml" xmlns:wp14="http://schemas.microsoft.com/office/word/2010/wordprocessingDrawing" xmlns:wp="http://schemas.openxmlformats.org/drawingml/2006/wordprocessingDrawing" xmlns:w10="urn:schemas-microsoft-com:office:word" xmlns:w="http://schemas.openxmlformats.org/wordprocessingml/2006/main" xmlns:w14="http://schemas.microsoft.com/office/word/2010/wordml" xmlns:w15="http://schemas.microsoft.com/office/word/2012/wordml" xmlns:w16cid="http://schemas.microsoft.com/office/word/2016/wordml/cid" xmlns:w16se="http://schemas.microsoft.com/office/word/2015/wordml/symex" xmlns:wpg="http://schemas.microsoft.com/office/word/2010/wordprocessingGroup" xmlns:wpi="http://schemas.microsoft.com/office/word/2010/wordprocessingInk" xmlns:wne="http://schemas.microsoft.com/office/word/2006/wordml" xmlns:wps="http://schemas.microsoft.com/office/word/2010/wordprocessingShape" mc:Ignorable="w14 w15 w16se w16cid wp14">
+<w:footnotes xmlns:wpc="http://schemas.microsoft.com/office/word/2010/wordprocessingCanvas" xmlns:mc="http://schemas.openxmlformats.org/markup-compatibility/2006" xmlns:o="urn:schemas-microsoft-com:office:office" xmlns:r="http://schemas.openxmlformats.org/officeDocument/2006/relationships" xmlns:m="http://schemas.openxmlformats.org/officeDocument/2006/math" xmlns:v="urn:schemas-microsoft-com:vml" xmlns:wp14="http://schemas.microsoft.com/office/word/2010/wordprocessingDrawing" xmlns:wp="http://schemas.openxmlformats.org/drawingml/2006/wordprocessingDrawing" xmlns:w10="urn:schemas-microsoft-com:office:word" xmlns:w="http://schemas.openxmlformats.org/wordprocessingml/2006/main" xmlns:w14="http://schemas.microsoft.com/office/word/2010/wordml" xmlns:wpg="http://schemas.microsoft.com/office/word/2010/wordprocessingGroup" xmlns:wpi="http://schemas.microsoft.com/office/word/2010/wordprocessingInk" xmlns:wne="http://schemas.microsoft.com/office/word/2006/wordml" xmlns:wps="http://schemas.microsoft.com/office/word/2010/wordprocessingShape" mc:Ignorable="w14 wp14">
   <w:footnote w:type="separator" w:id="-1">
     <w:p>
       <w:pPr>
@@ -7309,7 +7366,7 @@
 </file>
 
 <file path=word/header1.xml><?xml version="1.0" encoding="utf-8"?>
-<w:hdr xmlns:wpc="http://schemas.microsoft.com/office/word/2010/wordprocessingCanvas" xmlns:cx="http://schemas.microsoft.com/office/drawing/2014/chartex" xmlns:cx1="http://schemas.microsoft.com/office/drawing/2015/9/8/chartex" xmlns:cx2="http://schemas.microsoft.com/office/drawing/2015/10/21/chartex" xmlns:cx3="http://schemas.microsoft.com/office/drawing/2016/5/9/chartex" xmlns:cx4="http://schemas.microsoft.com/office/drawing/2016/5/10/chartex" xmlns:cx5="http://schemas.microsoft.com/office/drawing/2016/5/11/chartex" xmlns:cx6="http://schemas.microsoft.com/office/drawing/2016/5/12/chartex" xmlns:cx7="http://schemas.microsoft.com/office/drawing/2016/5/13/chartex" xmlns:cx8="http://schemas.microsoft.com/office/drawing/2016/5/14/chartex" xmlns:mc="http://schemas.openxmlformats.org/markup-compatibility/2006" xmlns:aink="http://schemas.microsoft.com/office/drawing/2016/ink" xmlns:am3d="http://schemas.microsoft.com/office/drawing/2017/model3d" xmlns:o="urn:schemas-microsoft-com:office:office" xmlns:r="http://schemas.openxmlformats.org/officeDocument/2006/relationships" xmlns:m="http://schemas.openxmlformats.org/officeDocument/2006/math" xmlns:v="urn:schemas-microsoft-com:vml" xmlns:wp14="http://schemas.microsoft.com/office/word/2010/wordprocessingDrawing" xmlns:wp="http://schemas.openxmlformats.org/drawingml/2006/wordprocessingDrawing" xmlns:w10="urn:schemas-microsoft-com:office:word" xmlns:w="http://schemas.openxmlformats.org/wordprocessingml/2006/main" xmlns:w14="http://schemas.microsoft.com/office/word/2010/wordml" xmlns:w15="http://schemas.microsoft.com/office/word/2012/wordml" xmlns:w16cid="http://schemas.microsoft.com/office/word/2016/wordml/cid" xmlns:w16se="http://schemas.microsoft.com/office/word/2015/wordml/symex" xmlns:wpg="http://schemas.microsoft.com/office/word/2010/wordprocessingGroup" xmlns:wpi="http://schemas.microsoft.com/office/word/2010/wordprocessingInk" xmlns:wne="http://schemas.microsoft.com/office/word/2006/wordml" xmlns:wps="http://schemas.microsoft.com/office/word/2010/wordprocessingShape" mc:Ignorable="w14 w15 w16se w16cid wp14">
+<w:hdr xmlns:wpc="http://schemas.microsoft.com/office/word/2010/wordprocessingCanvas" xmlns:mc="http://schemas.openxmlformats.org/markup-compatibility/2006" xmlns:o="urn:schemas-microsoft-com:office:office" xmlns:r="http://schemas.openxmlformats.org/officeDocument/2006/relationships" xmlns:m="http://schemas.openxmlformats.org/officeDocument/2006/math" xmlns:v="urn:schemas-microsoft-com:vml" xmlns:wp14="http://schemas.microsoft.com/office/word/2010/wordprocessingDrawing" xmlns:wp="http://schemas.openxmlformats.org/drawingml/2006/wordprocessingDrawing" xmlns:w10="urn:schemas-microsoft-com:office:word" xmlns:w="http://schemas.openxmlformats.org/wordprocessingml/2006/main" xmlns:w14="http://schemas.microsoft.com/office/word/2010/wordml" xmlns:wpg="http://schemas.microsoft.com/office/word/2010/wordprocessingGroup" xmlns:wpi="http://schemas.microsoft.com/office/word/2010/wordprocessingInk" xmlns:wne="http://schemas.microsoft.com/office/word/2006/wordml" xmlns:wps="http://schemas.microsoft.com/office/word/2010/wordprocessingShape" mc:Ignorable="w14 wp14">
   <w:sdt>
     <w:sdtPr>
       <w:id w:val="776909991"/>
@@ -7339,7 +7396,7 @@
             <w:noProof/>
             <w:lang w:val="nl-NL"/>
           </w:rPr>
-          <w:t>5</w:t>
+          <w:t>11</w:t>
         </w:r>
         <w:r>
           <w:fldChar w:fldCharType="end"/>
@@ -7356,8 +7413,8 @@
 </file>
 
 <file path=word/numbering.xml><?xml version="1.0" encoding="utf-8"?>
-<w:numbering xmlns:wpc="http://schemas.microsoft.com/office/word/2010/wordprocessingCanvas" xmlns:cx="http://schemas.microsoft.com/office/drawing/2014/chartex" xmlns:cx1="http://schemas.microsoft.com/office/drawing/2015/9/8/chartex" xmlns:cx2="http://schemas.microsoft.com/office/drawing/2015/10/21/chartex" xmlns:cx3="http://schemas.microsoft.com/office/drawing/2016/5/9/chartex" xmlns:cx4="http://schemas.microsoft.com/office/drawing/2016/5/10/chartex" xmlns:cx5="http://schemas.microsoft.com/office/drawing/2016/5/11/chartex" xmlns:cx6="http://schemas.microsoft.com/office/drawing/2016/5/12/chartex" xmlns:cx7="http://schemas.microsoft.com/office/drawing/2016/5/13/chartex" xmlns:cx8="http://schemas.microsoft.com/office/drawing/2016/5/14/chartex" xmlns:mc="http://schemas.openxmlformats.org/markup-compatibility/2006" xmlns:aink="http://schemas.microsoft.com/office/drawing/2016/ink" xmlns:am3d="http://schemas.microsoft.com/office/drawing/2017/model3d" xmlns:o="urn:schemas-microsoft-com:office:office" xmlns:r="http://schemas.openxmlformats.org/officeDocument/2006/relationships" xmlns:m="http://schemas.openxmlformats.org/officeDocument/2006/math" xmlns:v="urn:schemas-microsoft-com:vml" xmlns:wp14="http://schemas.microsoft.com/office/word/2010/wordprocessingDrawing" xmlns:wp="http://schemas.openxmlformats.org/drawingml/2006/wordprocessingDrawing" xmlns:w10="urn:schemas-microsoft-com:office:word" xmlns:w="http://schemas.openxmlformats.org/wordprocessingml/2006/main" xmlns:w14="http://schemas.microsoft.com/office/word/2010/wordml" xmlns:w15="http://schemas.microsoft.com/office/word/2012/wordml" xmlns:w16cid="http://schemas.microsoft.com/office/word/2016/wordml/cid" xmlns:w16se="http://schemas.microsoft.com/office/word/2015/wordml/symex" xmlns:wpg="http://schemas.microsoft.com/office/word/2010/wordprocessingGroup" xmlns:wpi="http://schemas.microsoft.com/office/word/2010/wordprocessingInk" xmlns:wne="http://schemas.microsoft.com/office/word/2006/wordml" xmlns:wps="http://schemas.microsoft.com/office/word/2010/wordprocessingShape" mc:Ignorable="w14 w15 w16se w16cid wp14">
-  <w:abstractNum w:abstractNumId="0" w15:restartNumberingAfterBreak="0">
+<w:numbering xmlns:wpc="http://schemas.microsoft.com/office/word/2010/wordprocessingCanvas" xmlns:mc="http://schemas.openxmlformats.org/markup-compatibility/2006" xmlns:o="urn:schemas-microsoft-com:office:office" xmlns:r="http://schemas.openxmlformats.org/officeDocument/2006/relationships" xmlns:m="http://schemas.openxmlformats.org/officeDocument/2006/math" xmlns:v="urn:schemas-microsoft-com:vml" xmlns:wp14="http://schemas.microsoft.com/office/word/2010/wordprocessingDrawing" xmlns:wp="http://schemas.openxmlformats.org/drawingml/2006/wordprocessingDrawing" xmlns:w10="urn:schemas-microsoft-com:office:word" xmlns:w="http://schemas.openxmlformats.org/wordprocessingml/2006/main" xmlns:w14="http://schemas.microsoft.com/office/word/2010/wordml" xmlns:wpg="http://schemas.microsoft.com/office/word/2010/wordprocessingGroup" xmlns:wpi="http://schemas.microsoft.com/office/word/2010/wordprocessingInk" xmlns:wne="http://schemas.microsoft.com/office/word/2006/wordml" xmlns:wps="http://schemas.microsoft.com/office/word/2010/wordprocessingShape" mc:Ignorable="w14 wp14">
+  <w:abstractNum w:abstractNumId="0">
     <w:nsid w:val="12D932D6"/>
     <w:multiLevelType w:val="hybridMultilevel"/>
     <w:tmpl w:val="F522C492"/>
@@ -7469,7 +7526,7 @@
       </w:rPr>
     </w:lvl>
   </w:abstractNum>
-  <w:abstractNum w:abstractNumId="1" w15:restartNumberingAfterBreak="0">
+  <w:abstractNum w:abstractNumId="1">
     <w:nsid w:val="3533362B"/>
     <w:multiLevelType w:val="hybridMultilevel"/>
     <w:tmpl w:val="60AC1B46"/>
@@ -7582,7 +7639,7 @@
       </w:rPr>
     </w:lvl>
   </w:abstractNum>
-  <w:abstractNum w:abstractNumId="2" w15:restartNumberingAfterBreak="0">
+  <w:abstractNum w:abstractNumId="2">
     <w:nsid w:val="374D5351"/>
     <w:multiLevelType w:val="hybridMultilevel"/>
     <w:tmpl w:val="81CCD9A4"/>
@@ -7671,7 +7728,7 @@
       </w:pPr>
     </w:lvl>
   </w:abstractNum>
-  <w:abstractNum w:abstractNumId="3" w15:restartNumberingAfterBreak="0">
+  <w:abstractNum w:abstractNumId="3">
     <w:nsid w:val="45AB6E4A"/>
     <w:multiLevelType w:val="hybridMultilevel"/>
     <w:tmpl w:val="FC167D8E"/>
@@ -7799,7 +7856,7 @@
 </file>
 
 <file path=word/styles.xml><?xml version="1.0" encoding="utf-8"?>
-<w:styles xmlns:mc="http://schemas.openxmlformats.org/markup-compatibility/2006" xmlns:r="http://schemas.openxmlformats.org/officeDocument/2006/relationships" xmlns:w="http://schemas.openxmlformats.org/wordprocessingml/2006/main" xmlns:w14="http://schemas.microsoft.com/office/word/2010/wordml" xmlns:w15="http://schemas.microsoft.com/office/word/2012/wordml" xmlns:w16cid="http://schemas.microsoft.com/office/word/2016/wordml/cid" xmlns:w16se="http://schemas.microsoft.com/office/word/2015/wordml/symex" mc:Ignorable="w14 w15 w16se w16cid">
+<w:styles xmlns:mc="http://schemas.openxmlformats.org/markup-compatibility/2006" xmlns:r="http://schemas.openxmlformats.org/officeDocument/2006/relationships" xmlns:w="http://schemas.openxmlformats.org/wordprocessingml/2006/main" xmlns:w14="http://schemas.microsoft.com/office/word/2010/wordml" mc:Ignorable="w14">
   <w:docDefaults>
     <w:rPrDefault>
       <w:rPr>
@@ -7815,382 +7872,144 @@
       </w:pPr>
     </w:pPrDefault>
   </w:docDefaults>
-  <w:latentStyles w:defLockedState="0" w:defUIPriority="99" w:defSemiHidden="0" w:defUnhideWhenUsed="0" w:defQFormat="0" w:count="375">
-    <w:lsdException w:name="Normal" w:uiPriority="0" w:qFormat="1"/>
-    <w:lsdException w:name="heading 1" w:uiPriority="9" w:qFormat="1"/>
-    <w:lsdException w:name="heading 2" w:semiHidden="1" w:uiPriority="9" w:unhideWhenUsed="1" w:qFormat="1"/>
-    <w:lsdException w:name="heading 3" w:semiHidden="1" w:uiPriority="9" w:unhideWhenUsed="1" w:qFormat="1"/>
-    <w:lsdException w:name="heading 4" w:semiHidden="1" w:uiPriority="9" w:unhideWhenUsed="1" w:qFormat="1"/>
-    <w:lsdException w:name="heading 5" w:semiHidden="1" w:uiPriority="9" w:unhideWhenUsed="1" w:qFormat="1"/>
-    <w:lsdException w:name="heading 6" w:semiHidden="1" w:uiPriority="9" w:unhideWhenUsed="1" w:qFormat="1"/>
-    <w:lsdException w:name="heading 7" w:semiHidden="1" w:uiPriority="9" w:unhideWhenUsed="1" w:qFormat="1"/>
-    <w:lsdException w:name="heading 8" w:semiHidden="1" w:uiPriority="9" w:unhideWhenUsed="1" w:qFormat="1"/>
-    <w:lsdException w:name="heading 9" w:semiHidden="1" w:uiPriority="9" w:unhideWhenUsed="1" w:qFormat="1"/>
-    <w:lsdException w:name="index 1" w:semiHidden="1" w:unhideWhenUsed="1"/>
-    <w:lsdException w:name="index 2" w:semiHidden="1" w:unhideWhenUsed="1"/>
-    <w:lsdException w:name="index 3" w:semiHidden="1" w:unhideWhenUsed="1"/>
-    <w:lsdException w:name="index 4" w:semiHidden="1" w:unhideWhenUsed="1"/>
-    <w:lsdException w:name="index 5" w:semiHidden="1" w:unhideWhenUsed="1"/>
-    <w:lsdException w:name="index 6" w:semiHidden="1" w:unhideWhenUsed="1"/>
-    <w:lsdException w:name="index 7" w:semiHidden="1" w:unhideWhenUsed="1"/>
-    <w:lsdException w:name="index 8" w:semiHidden="1" w:unhideWhenUsed="1"/>
-    <w:lsdException w:name="index 9" w:semiHidden="1" w:unhideWhenUsed="1"/>
-    <w:lsdException w:name="toc 1" w:semiHidden="1" w:uiPriority="39" w:unhideWhenUsed="1"/>
-    <w:lsdException w:name="toc 2" w:semiHidden="1" w:uiPriority="39" w:unhideWhenUsed="1"/>
-    <w:lsdException w:name="toc 3" w:semiHidden="1" w:uiPriority="39" w:unhideWhenUsed="1"/>
-    <w:lsdException w:name="toc 4" w:semiHidden="1" w:uiPriority="39" w:unhideWhenUsed="1"/>
-    <w:lsdException w:name="toc 5" w:semiHidden="1" w:uiPriority="39" w:unhideWhenUsed="1"/>
-    <w:lsdException w:name="toc 6" w:semiHidden="1" w:uiPriority="39" w:unhideWhenUsed="1"/>
-    <w:lsdException w:name="toc 7" w:semiHidden="1" w:uiPriority="39" w:unhideWhenUsed="1"/>
-    <w:lsdException w:name="toc 8" w:semiHidden="1" w:uiPriority="39" w:unhideWhenUsed="1"/>
-    <w:lsdException w:name="toc 9" w:semiHidden="1" w:uiPriority="39" w:unhideWhenUsed="1"/>
-    <w:lsdException w:name="Normal Indent" w:semiHidden="1" w:unhideWhenUsed="1"/>
-    <w:lsdException w:name="footnote text" w:semiHidden="1" w:unhideWhenUsed="1"/>
-    <w:lsdException w:name="annotation text" w:semiHidden="1" w:unhideWhenUsed="1"/>
-    <w:lsdException w:name="header" w:semiHidden="1" w:unhideWhenUsed="1"/>
-    <w:lsdException w:name="footer" w:semiHidden="1" w:unhideWhenUsed="1"/>
-    <w:lsdException w:name="index heading" w:semiHidden="1" w:unhideWhenUsed="1"/>
-    <w:lsdException w:name="caption" w:semiHidden="1" w:uiPriority="35" w:unhideWhenUsed="1" w:qFormat="1"/>
-    <w:lsdException w:name="table of figures" w:semiHidden="1" w:unhideWhenUsed="1"/>
-    <w:lsdException w:name="envelope address" w:semiHidden="1" w:unhideWhenUsed="1"/>
-    <w:lsdException w:name="envelope return" w:semiHidden="1" w:unhideWhenUsed="1"/>
-    <w:lsdException w:name="footnote reference" w:semiHidden="1" w:unhideWhenUsed="1"/>
-    <w:lsdException w:name="annotation reference" w:semiHidden="1" w:unhideWhenUsed="1"/>
-    <w:lsdException w:name="line number" w:semiHidden="1" w:unhideWhenUsed="1"/>
-    <w:lsdException w:name="page number" w:semiHidden="1" w:unhideWhenUsed="1"/>
-    <w:lsdException w:name="endnote reference" w:semiHidden="1" w:unhideWhenUsed="1"/>
-    <w:lsdException w:name="endnote text" w:semiHidden="1" w:unhideWhenUsed="1"/>
-    <w:lsdException w:name="table of authorities" w:semiHidden="1" w:unhideWhenUsed="1"/>
-    <w:lsdException w:name="macro" w:semiHidden="1" w:unhideWhenUsed="1"/>
-    <w:lsdException w:name="toa heading" w:semiHidden="1" w:unhideWhenUsed="1"/>
-    <w:lsdException w:name="List" w:semiHidden="1" w:unhideWhenUsed="1"/>
-    <w:lsdException w:name="List Bullet" w:semiHidden="1" w:unhideWhenUsed="1"/>
-    <w:lsdException w:name="List Number" w:semiHidden="1" w:unhideWhenUsed="1"/>
-    <w:lsdException w:name="List 2" w:semiHidden="1" w:unhideWhenUsed="1"/>
-    <w:lsdException w:name="List 3" w:semiHidden="1" w:unhideWhenUsed="1"/>
-    <w:lsdException w:name="List 4" w:semiHidden="1" w:unhideWhenUsed="1"/>
-    <w:lsdException w:name="List 5" w:semiHidden="1" w:unhideWhenUsed="1"/>
-    <w:lsdException w:name="List Bullet 2" w:semiHidden="1" w:unhideWhenUsed="1"/>
-    <w:lsdException w:name="List Bullet 3" w:semiHidden="1" w:unhideWhenUsed="1"/>
-    <w:lsdException w:name="List Bullet 4" w:semiHidden="1" w:unhideWhenUsed="1"/>
-    <w:lsdException w:name="List Bullet 5" w:semiHidden="1" w:unhideWhenUsed="1"/>
-    <w:lsdException w:name="List Number 2" w:semiHidden="1" w:unhideWhenUsed="1"/>
-    <w:lsdException w:name="List Number 3" w:semiHidden="1" w:unhideWhenUsed="1"/>
-    <w:lsdException w:name="List Number 4" w:semiHidden="1" w:unhideWhenUsed="1"/>
-    <w:lsdException w:name="List Number 5" w:semiHidden="1" w:unhideWhenUsed="1"/>
-    <w:lsdException w:name="Title" w:uiPriority="10" w:qFormat="1"/>
-    <w:lsdException w:name="Closing" w:semiHidden="1" w:unhideWhenUsed="1"/>
-    <w:lsdException w:name="Signature" w:semiHidden="1" w:unhideWhenUsed="1"/>
-    <w:lsdException w:name="Default Paragraph Font" w:semiHidden="1" w:uiPriority="1" w:unhideWhenUsed="1"/>
-    <w:lsdException w:name="Body Text" w:semiHidden="1" w:unhideWhenUsed="1"/>
-    <w:lsdException w:name="Body Text Indent" w:semiHidden="1" w:unhideWhenUsed="1"/>
-    <w:lsdException w:name="List Continue" w:semiHidden="1" w:unhideWhenUsed="1"/>
-    <w:lsdException w:name="List Continue 2" w:semiHidden="1" w:unhideWhenUsed="1"/>
-    <w:lsdException w:name="List Continue 3" w:semiHidden="1" w:unhideWhenUsed="1"/>
-    <w:lsdException w:name="List Continue 4" w:semiHidden="1" w:unhideWhenUsed="1"/>
-    <w:lsdException w:name="List Continue 5" w:semiHidden="1" w:unhideWhenUsed="1"/>
-    <w:lsdException w:name="Message Header" w:semiHidden="1" w:unhideWhenUsed="1"/>
-    <w:lsdException w:name="Subtitle" w:uiPriority="11" w:qFormat="1"/>
-    <w:lsdException w:name="Salutation" w:semiHidden="1" w:unhideWhenUsed="1"/>
-    <w:lsdException w:name="Date" w:semiHidden="1" w:unhideWhenUsed="1"/>
-    <w:lsdException w:name="Body Text First Indent" w:semiHidden="1" w:unhideWhenUsed="1"/>
-    <w:lsdException w:name="Body Text First Indent 2" w:semiHidden="1" w:unhideWhenUsed="1"/>
-    <w:lsdException w:name="Note Heading" w:semiHidden="1" w:unhideWhenUsed="1"/>
-    <w:lsdException w:name="Body Text 2" w:semiHidden="1" w:unhideWhenUsed="1"/>
-    <w:lsdException w:name="Body Text 3" w:semiHidden="1" w:unhideWhenUsed="1"/>
-    <w:lsdException w:name="Body Text Indent 2" w:semiHidden="1" w:unhideWhenUsed="1"/>
-    <w:lsdException w:name="Body Text Indent 3" w:semiHidden="1" w:unhideWhenUsed="1"/>
-    <w:lsdException w:name="Block Text" w:semiHidden="1" w:unhideWhenUsed="1"/>
-    <w:lsdException w:name="Hyperlink" w:semiHidden="1" w:unhideWhenUsed="1"/>
-    <w:lsdException w:name="FollowedHyperlink" w:semiHidden="1" w:unhideWhenUsed="1"/>
-    <w:lsdException w:name="Strong" w:uiPriority="22" w:qFormat="1"/>
-    <w:lsdException w:name="Emphasis" w:uiPriority="20" w:qFormat="1"/>
-    <w:lsdException w:name="Document Map" w:semiHidden="1" w:unhideWhenUsed="1"/>
-    <w:lsdException w:name="Plain Text" w:semiHidden="1" w:unhideWhenUsed="1"/>
-    <w:lsdException w:name="E-mail Signature" w:semiHidden="1" w:unhideWhenUsed="1"/>
-    <w:lsdException w:name="HTML Top of Form" w:semiHidden="1" w:unhideWhenUsed="1"/>
-    <w:lsdException w:name="HTML Bottom of Form" w:semiHidden="1" w:unhideWhenUsed="1"/>
-    <w:lsdException w:name="Normal (Web)" w:semiHidden="1" w:unhideWhenUsed="1"/>
-    <w:lsdException w:name="HTML Acronym" w:semiHidden="1" w:unhideWhenUsed="1"/>
-    <w:lsdException w:name="HTML Address" w:semiHidden="1" w:unhideWhenUsed="1"/>
-    <w:lsdException w:name="HTML Cite" w:semiHidden="1" w:unhideWhenUsed="1"/>
-    <w:lsdException w:name="HTML Code" w:semiHidden="1" w:unhideWhenUsed="1"/>
-    <w:lsdException w:name="HTML Definition" w:semiHidden="1" w:unhideWhenUsed="1"/>
-    <w:lsdException w:name="HTML Keyboard" w:semiHidden="1" w:unhideWhenUsed="1"/>
-    <w:lsdException w:name="HTML Preformatted" w:semiHidden="1" w:unhideWhenUsed="1"/>
-    <w:lsdException w:name="HTML Sample" w:semiHidden="1" w:unhideWhenUsed="1"/>
-    <w:lsdException w:name="HTML Typewriter" w:semiHidden="1" w:unhideWhenUsed="1"/>
-    <w:lsdException w:name="HTML Variable" w:semiHidden="1" w:unhideWhenUsed="1"/>
-    <w:lsdException w:name="Normal Table" w:semiHidden="1" w:unhideWhenUsed="1"/>
-    <w:lsdException w:name="annotation subject" w:semiHidden="1" w:unhideWhenUsed="1"/>
-    <w:lsdException w:name="No List" w:semiHidden="1" w:unhideWhenUsed="1"/>
-    <w:lsdException w:name="Outline List 1" w:semiHidden="1" w:unhideWhenUsed="1"/>
-    <w:lsdException w:name="Outline List 2" w:semiHidden="1" w:unhideWhenUsed="1"/>
-    <w:lsdException w:name="Outline List 3" w:semiHidden="1" w:unhideWhenUsed="1"/>
-    <w:lsdException w:name="Table Simple 1" w:semiHidden="1" w:unhideWhenUsed="1"/>
-    <w:lsdException w:name="Table Simple 2" w:semiHidden="1" w:unhideWhenUsed="1"/>
-    <w:lsdException w:name="Table Simple 3" w:semiHidden="1" w:unhideWhenUsed="1"/>
-    <w:lsdException w:name="Table Classic 1" w:semiHidden="1" w:unhideWhenUsed="1"/>
-    <w:lsdException w:name="Table Classic 2" w:semiHidden="1" w:unhideWhenUsed="1"/>
-    <w:lsdException w:name="Table Classic 3" w:semiHidden="1" w:unhideWhenUsed="1"/>
-    <w:lsdException w:name="Table Classic 4" w:semiHidden="1" w:unhideWhenUsed="1"/>
-    <w:lsdException w:name="Table Colorful 1" w:semiHidden="1" w:unhideWhenUsed="1"/>
-    <w:lsdException w:name="Table Colorful 2" w:semiHidden="1" w:unhideWhenUsed="1"/>
-    <w:lsdException w:name="Table Colorful 3" w:semiHidden="1" w:unhideWhenUsed="1"/>
-    <w:lsdException w:name="Table Columns 1" w:semiHidden="1" w:unhideWhenUsed="1"/>
-    <w:lsdException w:name="Table Columns 2" w:semiHidden="1" w:unhideWhenUsed="1"/>
-    <w:lsdException w:name="Table Columns 3" w:semiHidden="1" w:unhideWhenUsed="1"/>
-    <w:lsdException w:name="Table Columns 4" w:semiHidden="1" w:unhideWhenUsed="1"/>
-    <w:lsdException w:name="Table Columns 5" w:semiHidden="1" w:unhideWhenUsed="1"/>
-    <w:lsdException w:name="Table Grid 1" w:semiHidden="1" w:unhideWhenUsed="1"/>
-    <w:lsdException w:name="Table Grid 2" w:semiHidden="1" w:unhideWhenUsed="1"/>
-    <w:lsdException w:name="Table Grid 3" w:semiHidden="1" w:unhideWhenUsed="1"/>
-    <w:lsdException w:name="Table Grid 4" w:semiHidden="1" w:unhideWhenUsed="1"/>
-    <w:lsdException w:name="Table Grid 5" w:semiHidden="1" w:unhideWhenUsed="1"/>
-    <w:lsdException w:name="Table Grid 6" w:semiHidden="1" w:unhideWhenUsed="1"/>
-    <w:lsdException w:name="Table Grid 7" w:semiHidden="1" w:unhideWhenUsed="1"/>
-    <w:lsdException w:name="Table Grid 8" w:semiHidden="1" w:unhideWhenUsed="1"/>
-    <w:lsdException w:name="Table List 1" w:semiHidden="1" w:unhideWhenUsed="1"/>
-    <w:lsdException w:name="Table List 2" w:semiHidden="1" w:unhideWhenUsed="1"/>
-    <w:lsdException w:name="Table List 3" w:semiHidden="1" w:unhideWhenUsed="1"/>
-    <w:lsdException w:name="Table List 4" w:semiHidden="1" w:unhideWhenUsed="1"/>
-    <w:lsdException w:name="Table List 5" w:semiHidden="1" w:unhideWhenUsed="1"/>
-    <w:lsdException w:name="Table List 6" w:semiHidden="1" w:unhideWhenUsed="1"/>
-    <w:lsdException w:name="Table List 7" w:semiHidden="1" w:unhideWhenUsed="1"/>
-    <w:lsdException w:name="Table List 8" w:semiHidden="1" w:unhideWhenUsed="1"/>
-    <w:lsdException w:name="Table 3D effects 1" w:semiHidden="1" w:unhideWhenUsed="1"/>
-    <w:lsdException w:name="Table 3D effects 2" w:semiHidden="1" w:unhideWhenUsed="1"/>
-    <w:lsdException w:name="Table 3D effects 3" w:semiHidden="1" w:unhideWhenUsed="1"/>
-    <w:lsdException w:name="Table Contemporary" w:semiHidden="1" w:unhideWhenUsed="1"/>
-    <w:lsdException w:name="Table Elegant" w:semiHidden="1" w:unhideWhenUsed="1"/>
-    <w:lsdException w:name="Table Professional" w:semiHidden="1" w:unhideWhenUsed="1"/>
-    <w:lsdException w:name="Table Subtle 1" w:semiHidden="1" w:unhideWhenUsed="1"/>
-    <w:lsdException w:name="Table Subtle 2" w:semiHidden="1" w:unhideWhenUsed="1"/>
-    <w:lsdException w:name="Table Web 1" w:semiHidden="1" w:unhideWhenUsed="1"/>
-    <w:lsdException w:name="Table Web 2" w:semiHidden="1" w:unhideWhenUsed="1"/>
-    <w:lsdException w:name="Table Web 3" w:semiHidden="1" w:unhideWhenUsed="1"/>
-    <w:lsdException w:name="Balloon Text" w:semiHidden="1" w:unhideWhenUsed="1"/>
-    <w:lsdException w:name="Table Grid" w:uiPriority="59"/>
-    <w:lsdException w:name="Table Theme" w:semiHidden="1" w:unhideWhenUsed="1"/>
-    <w:lsdException w:name="Placeholder Text" w:semiHidden="1"/>
-    <w:lsdException w:name="No Spacing" w:uiPriority="1" w:qFormat="1"/>
-    <w:lsdException w:name="Light Shading" w:uiPriority="60"/>
-    <w:lsdException w:name="Light List" w:uiPriority="61"/>
-    <w:lsdException w:name="Light Grid" w:uiPriority="62"/>
-    <w:lsdException w:name="Medium Shading 1" w:uiPriority="63"/>
-    <w:lsdException w:name="Medium Shading 2" w:uiPriority="64"/>
-    <w:lsdException w:name="Medium List 1" w:uiPriority="65"/>
-    <w:lsdException w:name="Medium List 2" w:uiPriority="66"/>
-    <w:lsdException w:name="Medium Grid 1" w:uiPriority="67"/>
-    <w:lsdException w:name="Medium Grid 2" w:uiPriority="68"/>
-    <w:lsdException w:name="Medium Grid 3" w:uiPriority="69"/>
-    <w:lsdException w:name="Dark List" w:uiPriority="70"/>
-    <w:lsdException w:name="Colorful Shading" w:uiPriority="71"/>
-    <w:lsdException w:name="Colorful List" w:uiPriority="72"/>
-    <w:lsdException w:name="Colorful Grid" w:uiPriority="73"/>
-    <w:lsdException w:name="Light Shading Accent 1" w:uiPriority="60"/>
-    <w:lsdException w:name="Light List Accent 1" w:uiPriority="61"/>
-    <w:lsdException w:name="Light Grid Accent 1" w:uiPriority="62"/>
-    <w:lsdException w:name="Medium Shading 1 Accent 1" w:uiPriority="63"/>
-    <w:lsdException w:name="Medium Shading 2 Accent 1" w:uiPriority="64"/>
-    <w:lsdException w:name="Medium List 1 Accent 1" w:uiPriority="65"/>
-    <w:lsdException w:name="Revision" w:semiHidden="1"/>
-    <w:lsdException w:name="List Paragraph" w:uiPriority="34" w:qFormat="1"/>
-    <w:lsdException w:name="Quote" w:uiPriority="29" w:qFormat="1"/>
-    <w:lsdException w:name="Intense Quote" w:uiPriority="30" w:qFormat="1"/>
-    <w:lsdException w:name="Medium List 2 Accent 1" w:uiPriority="66"/>
-    <w:lsdException w:name="Medium Grid 1 Accent 1" w:uiPriority="67"/>
-    <w:lsdException w:name="Medium Grid 2 Accent 1" w:uiPriority="68"/>
-    <w:lsdException w:name="Medium Grid 3 Accent 1" w:uiPriority="69"/>
-    <w:lsdException w:name="Dark List Accent 1" w:uiPriority="70"/>
-    <w:lsdException w:name="Colorful Shading Accent 1" w:uiPriority="71"/>
-    <w:lsdException w:name="Colorful List Accent 1" w:uiPriority="72"/>
-    <w:lsdException w:name="Colorful Grid Accent 1" w:uiPriority="73"/>
-    <w:lsdException w:name="Light Shading Accent 2" w:uiPriority="60"/>
-    <w:lsdException w:name="Light List Accent 2" w:uiPriority="61"/>
-    <w:lsdException w:name="Light Grid Accent 2" w:uiPriority="62"/>
-    <w:lsdException w:name="Medium Shading 1 Accent 2" w:uiPriority="63"/>
-    <w:lsdException w:name="Medium Shading 2 Accent 2" w:uiPriority="64"/>
-    <w:lsdException w:name="Medium List 1 Accent 2" w:uiPriority="65"/>
-    <w:lsdException w:name="Medium List 2 Accent 2" w:uiPriority="66"/>
-    <w:lsdException w:name="Medium Grid 1 Accent 2" w:uiPriority="67"/>
-    <w:lsdException w:name="Medium Grid 2 Accent 2" w:uiPriority="68"/>
-    <w:lsdException w:name="Medium Grid 3 Accent 2" w:uiPriority="69"/>
-    <w:lsdException w:name="Dark List Accent 2" w:uiPriority="70"/>
-    <w:lsdException w:name="Colorful Shading Accent 2" w:uiPriority="71"/>
-    <w:lsdException w:name="Colorful List Accent 2" w:uiPriority="72"/>
-    <w:lsdException w:name="Colorful Grid Accent 2" w:uiPriority="73"/>
-    <w:lsdException w:name="Light Shading Accent 3" w:uiPriority="60"/>
-    <w:lsdException w:name="Light List Accent 3" w:uiPriority="61"/>
-    <w:lsdException w:name="Light Grid Accent 3" w:uiPriority="62"/>
-    <w:lsdException w:name="Medium Shading 1 Accent 3" w:uiPriority="63"/>
-    <w:lsdException w:name="Medium Shading 2 Accent 3" w:uiPriority="64"/>
-    <w:lsdException w:name="Medium List 1 Accent 3" w:uiPriority="65"/>
-    <w:lsdException w:name="Medium List 2 Accent 3" w:uiPriority="66"/>
-    <w:lsdException w:name="Medium Grid 1 Accent 3" w:uiPriority="67"/>
-    <w:lsdException w:name="Medium Grid 2 Accent 3" w:uiPriority="68"/>
-    <w:lsdException w:name="Medium Grid 3 Accent 3" w:uiPriority="69"/>
-    <w:lsdException w:name="Dark List Accent 3" w:uiPriority="70"/>
-    <w:lsdException w:name="Colorful Shading Accent 3" w:uiPriority="71"/>
-    <w:lsdException w:name="Colorful List Accent 3" w:uiPriority="72"/>
-    <w:lsdException w:name="Colorful Grid Accent 3" w:uiPriority="73"/>
-    <w:lsdException w:name="Light Shading Accent 4" w:uiPriority="60"/>
-    <w:lsdException w:name="Light List Accent 4" w:uiPriority="61"/>
-    <w:lsdException w:name="Light Grid Accent 4" w:uiPriority="62"/>
-    <w:lsdException w:name="Medium Shading 1 Accent 4" w:uiPriority="63"/>
-    <w:lsdException w:name="Medium Shading 2 Accent 4" w:uiPriority="64"/>
-    <w:lsdException w:name="Medium List 1 Accent 4" w:uiPriority="65"/>
-    <w:lsdException w:name="Medium List 2 Accent 4" w:uiPriority="66"/>
-    <w:lsdException w:name="Medium Grid 1 Accent 4" w:uiPriority="67"/>
-    <w:lsdException w:name="Medium Grid 2 Accent 4" w:uiPriority="68"/>
-    <w:lsdException w:name="Medium Grid 3 Accent 4" w:uiPriority="69"/>
-    <w:lsdException w:name="Dark List Accent 4" w:uiPriority="70"/>
-    <w:lsdException w:name="Colorful Shading Accent 4" w:uiPriority="71"/>
-    <w:lsdException w:name="Colorful List Accent 4" w:uiPriority="72"/>
-    <w:lsdException w:name="Colorful Grid Accent 4" w:uiPriority="73"/>
-    <w:lsdException w:name="Light Shading Accent 5" w:uiPriority="60"/>
-    <w:lsdException w:name="Light List Accent 5" w:uiPriority="61"/>
-    <w:lsdException w:name="Light Grid Accent 5" w:uiPriority="62"/>
-    <w:lsdException w:name="Medium Shading 1 Accent 5" w:uiPriority="63"/>
-    <w:lsdException w:name="Medium Shading 2 Accent 5" w:uiPriority="64"/>
-    <w:lsdException w:name="Medium List 1 Accent 5" w:uiPriority="65"/>
-    <w:lsdException w:name="Medium List 2 Accent 5" w:uiPriority="66"/>
-    <w:lsdException w:name="Medium Grid 1 Accent 5" w:uiPriority="67"/>
-    <w:lsdException w:name="Medium Grid 2 Accent 5" w:uiPriority="68"/>
-    <w:lsdException w:name="Medium Grid 3 Accent 5" w:uiPriority="69"/>
-    <w:lsdException w:name="Dark List Accent 5" w:uiPriority="70"/>
-    <w:lsdException w:name="Colorful Shading Accent 5" w:uiPriority="71"/>
-    <w:lsdException w:name="Colorful List Accent 5" w:uiPriority="72"/>
-    <w:lsdException w:name="Colorful Grid Accent 5" w:uiPriority="73"/>
-    <w:lsdException w:name="Light Shading Accent 6" w:uiPriority="60"/>
-    <w:lsdException w:name="Light List Accent 6" w:uiPriority="61"/>
-    <w:lsdException w:name="Light Grid Accent 6" w:uiPriority="62"/>
-    <w:lsdException w:name="Medium Shading 1 Accent 6" w:uiPriority="63"/>
-    <w:lsdException w:name="Medium Shading 2 Accent 6" w:uiPriority="64"/>
-    <w:lsdException w:name="Medium List 1 Accent 6" w:uiPriority="65"/>
-    <w:lsdException w:name="Medium List 2 Accent 6" w:uiPriority="66"/>
-    <w:lsdException w:name="Medium Grid 1 Accent 6" w:uiPriority="67"/>
-    <w:lsdException w:name="Medium Grid 2 Accent 6" w:uiPriority="68"/>
-    <w:lsdException w:name="Medium Grid 3 Accent 6" w:uiPriority="69"/>
-    <w:lsdException w:name="Dark List Accent 6" w:uiPriority="70"/>
-    <w:lsdException w:name="Colorful Shading Accent 6" w:uiPriority="71"/>
-    <w:lsdException w:name="Colorful List Accent 6" w:uiPriority="72"/>
-    <w:lsdException w:name="Colorful Grid Accent 6" w:uiPriority="73"/>
-    <w:lsdException w:name="Subtle Emphasis" w:uiPriority="19" w:qFormat="1"/>
-    <w:lsdException w:name="Intense Emphasis" w:uiPriority="21" w:qFormat="1"/>
-    <w:lsdException w:name="Subtle Reference" w:uiPriority="31" w:qFormat="1"/>
-    <w:lsdException w:name="Intense Reference" w:uiPriority="32" w:qFormat="1"/>
-    <w:lsdException w:name="Book Title" w:uiPriority="33" w:qFormat="1"/>
-    <w:lsdException w:name="Bibliography" w:semiHidden="1" w:uiPriority="37" w:unhideWhenUsed="1"/>
-    <w:lsdException w:name="TOC Heading" w:semiHidden="1" w:uiPriority="39" w:unhideWhenUsed="1" w:qFormat="1"/>
-    <w:lsdException w:name="Plain Table 1" w:uiPriority="41"/>
-    <w:lsdException w:name="Plain Table 2" w:uiPriority="42"/>
-    <w:lsdException w:name="Plain Table 3" w:uiPriority="43"/>
-    <w:lsdException w:name="Plain Table 4" w:uiPriority="44"/>
-    <w:lsdException w:name="Plain Table 5" w:uiPriority="45"/>
-    <w:lsdException w:name="Grid Table Light" w:uiPriority="40"/>
-    <w:lsdException w:name="Grid Table 1 Light" w:uiPriority="46"/>
-    <w:lsdException w:name="Grid Table 2" w:uiPriority="47"/>
-    <w:lsdException w:name="Grid Table 3" w:uiPriority="48"/>
-    <w:lsdException w:name="Grid Table 4" w:uiPriority="49"/>
-    <w:lsdException w:name="Grid Table 5 Dark" w:uiPriority="50"/>
-    <w:lsdException w:name="Grid Table 6 Colorful" w:uiPriority="51"/>
-    <w:lsdException w:name="Grid Table 7 Colorful" w:uiPriority="52"/>
-    <w:lsdException w:name="Grid Table 1 Light Accent 1" w:uiPriority="46"/>
-    <w:lsdException w:name="Grid Table 2 Accent 1" w:uiPriority="47"/>
-    <w:lsdException w:name="Grid Table 3 Accent 1" w:uiPriority="48"/>
-    <w:lsdException w:name="Grid Table 4 Accent 1" w:uiPriority="49"/>
-    <w:lsdException w:name="Grid Table 5 Dark Accent 1" w:uiPriority="50"/>
-    <w:lsdException w:name="Grid Table 6 Colorful Accent 1" w:uiPriority="51"/>
-    <w:lsdException w:name="Grid Table 7 Colorful Accent 1" w:uiPriority="52"/>
-    <w:lsdException w:name="Grid Table 1 Light Accent 2" w:uiPriority="46"/>
-    <w:lsdException w:name="Grid Table 2 Accent 2" w:uiPriority="47"/>
-    <w:lsdException w:name="Grid Table 3 Accent 2" w:uiPriority="48"/>
-    <w:lsdException w:name="Grid Table 4 Accent 2" w:uiPriority="49"/>
-    <w:lsdException w:name="Grid Table 5 Dark Accent 2" w:uiPriority="50"/>
-    <w:lsdException w:name="Grid Table 6 Colorful Accent 2" w:uiPriority="51"/>
-    <w:lsdException w:name="Grid Table 7 Colorful Accent 2" w:uiPriority="52"/>
-    <w:lsdException w:name="Grid Table 1 Light Accent 3" w:uiPriority="46"/>
-    <w:lsdException w:name="Grid Table 2 Accent 3" w:uiPriority="47"/>
-    <w:lsdException w:name="Grid Table 3 Accent 3" w:uiPriority="48"/>
-    <w:lsdException w:name="Grid Table 4 Accent 3" w:uiPriority="49"/>
-    <w:lsdException w:name="Grid Table 5 Dark Accent 3" w:uiPriority="50"/>
-    <w:lsdException w:name="Grid Table 6 Colorful Accent 3" w:uiPriority="51"/>
-    <w:lsdException w:name="Grid Table 7 Colorful Accent 3" w:uiPriority="52"/>
-    <w:lsdException w:name="Grid Table 1 Light Accent 4" w:uiPriority="46"/>
-    <w:lsdException w:name="Grid Table 2 Accent 4" w:uiPriority="47"/>
-    <w:lsdException w:name="Grid Table 3 Accent 4" w:uiPriority="48"/>
-    <w:lsdException w:name="Grid Table 4 Accent 4" w:uiPriority="49"/>
-    <w:lsdException w:name="Grid Table 5 Dark Accent 4" w:uiPriority="50"/>
-    <w:lsdException w:name="Grid Table 6 Colorful Accent 4" w:uiPriority="51"/>
-    <w:lsdException w:name="Grid Table 7 Colorful Accent 4" w:uiPriority="52"/>
-    <w:lsdException w:name="Grid Table 1 Light Accent 5" w:uiPriority="46"/>
-    <w:lsdException w:name="Grid Table 2 Accent 5" w:uiPriority="47"/>
-    <w:lsdException w:name="Grid Table 3 Accent 5" w:uiPriority="48"/>
-    <w:lsdException w:name="Grid Table 4 Accent 5" w:uiPriority="49"/>
-    <w:lsdException w:name="Grid Table 5 Dark Accent 5" w:uiPriority="50"/>
-    <w:lsdException w:name="Grid Table 6 Colorful Accent 5" w:uiPriority="51"/>
-    <w:lsdException w:name="Grid Table 7 Colorful Accent 5" w:uiPriority="52"/>
-    <w:lsdException w:name="Grid Table 1 Light Accent 6" w:uiPriority="46"/>
-    <w:lsdException w:name="Grid Table 2 Accent 6" w:uiPriority="47"/>
-    <w:lsdException w:name="Grid Table 3 Accent 6" w:uiPriority="48"/>
-    <w:lsdException w:name="Grid Table 4 Accent 6" w:uiPriority="49"/>
-    <w:lsdException w:name="Grid Table 5 Dark Accent 6" w:uiPriority="50"/>
-    <w:lsdException w:name="Grid Table 6 Colorful Accent 6" w:uiPriority="51"/>
-    <w:lsdException w:name="Grid Table 7 Colorful Accent 6" w:uiPriority="52"/>
-    <w:lsdException w:name="List Table 1 Light" w:uiPriority="46"/>
-    <w:lsdException w:name="List Table 2" w:uiPriority="47"/>
-    <w:lsdException w:name="List Table 3" w:uiPriority="48"/>
-    <w:lsdException w:name="List Table 4" w:uiPriority="49"/>
-    <w:lsdException w:name="List Table 5 Dark" w:uiPriority="50"/>
-    <w:lsdException w:name="List Table 6 Colorful" w:uiPriority="51"/>
-    <w:lsdException w:name="List Table 7 Colorful" w:uiPriority="52"/>
-    <w:lsdException w:name="List Table 1 Light Accent 1" w:uiPriority="46"/>
-    <w:lsdException w:name="List Table 2 Accent 1" w:uiPriority="47"/>
-    <w:lsdException w:name="List Table 3 Accent 1" w:uiPriority="48"/>
-    <w:lsdException w:name="List Table 4 Accent 1" w:uiPriority="49"/>
-    <w:lsdException w:name="List Table 5 Dark Accent 1" w:uiPriority="50"/>
-    <w:lsdException w:name="List Table 6 Colorful Accent 1" w:uiPriority="51"/>
-    <w:lsdException w:name="List Table 7 Colorful Accent 1" w:uiPriority="52"/>
-    <w:lsdException w:name="List Table 1 Light Accent 2" w:uiPriority="46"/>
-    <w:lsdException w:name="List Table 2 Accent 2" w:uiPriority="47"/>
-    <w:lsdException w:name="List Table 3 Accent 2" w:uiPriority="48"/>
-    <w:lsdException w:name="List Table 4 Accent 2" w:uiPriority="49"/>
-    <w:lsdException w:name="List Table 5 Dark Accent 2" w:uiPriority="50"/>
-    <w:lsdException w:name="List Table 6 Colorful Accent 2" w:uiPriority="51"/>
-    <w:lsdException w:name="List Table 7 Colorful Accent 2" w:uiPriority="52"/>
-    <w:lsdException w:name="List Table 1 Light Accent 3" w:uiPriority="46"/>
-    <w:lsdException w:name="List Table 2 Accent 3" w:uiPriority="47"/>
-    <w:lsdException w:name="List Table 3 Accent 3" w:uiPriority="48"/>
-    <w:lsdException w:name="List Table 4 Accent 3" w:uiPriority="49"/>
-    <w:lsdException w:name="List Table 5 Dark Accent 3" w:uiPriority="50"/>
-    <w:lsdException w:name="List Table 6 Colorful Accent 3" w:uiPriority="51"/>
-    <w:lsdException w:name="List Table 7 Colorful Accent 3" w:uiPriority="52"/>
-    <w:lsdException w:name="List Table 1 Light Accent 4" w:uiPriority="46"/>
-    <w:lsdException w:name="List Table 2 Accent 4" w:uiPriority="47"/>
-    <w:lsdException w:name="List Table 3 Accent 4" w:uiPriority="48"/>
-    <w:lsdException w:name="List Table 4 Accent 4" w:uiPriority="49"/>
-    <w:lsdException w:name="List Table 5 Dark Accent 4" w:uiPriority="50"/>
-    <w:lsdException w:name="List Table 6 Colorful Accent 4" w:uiPriority="51"/>
-    <w:lsdException w:name="List Table 7 Colorful Accent 4" w:uiPriority="52"/>
-    <w:lsdException w:name="List Table 1 Light Accent 5" w:uiPriority="46"/>
-    <w:lsdException w:name="List Table 2 Accent 5" w:uiPriority="47"/>
-    <w:lsdException w:name="List Table 3 Accent 5" w:uiPriority="48"/>
-    <w:lsdException w:name="List Table 4 Accent 5" w:uiPriority="49"/>
-    <w:lsdException w:name="List Table 5 Dark Accent 5" w:uiPriority="50"/>
-    <w:lsdException w:name="List Table 6 Colorful Accent 5" w:uiPriority="51"/>
-    <w:lsdException w:name="List Table 7 Colorful Accent 5" w:uiPriority="52"/>
-    <w:lsdException w:name="List Table 1 Light Accent 6" w:uiPriority="46"/>
-    <w:lsdException w:name="List Table 2 Accent 6" w:uiPriority="47"/>
-    <w:lsdException w:name="List Table 3 Accent 6" w:uiPriority="48"/>
-    <w:lsdException w:name="List Table 4 Accent 6" w:uiPriority="49"/>
-    <w:lsdException w:name="List Table 5 Dark Accent 6" w:uiPriority="50"/>
-    <w:lsdException w:name="List Table 6 Colorful Accent 6" w:uiPriority="51"/>
-    <w:lsdException w:name="List Table 7 Colorful Accent 6" w:uiPriority="52"/>
-    <w:lsdException w:name="Mention" w:semiHidden="1" w:unhideWhenUsed="1"/>
-    <w:lsdException w:name="Smart Hyperlink" w:semiHidden="1" w:unhideWhenUsed="1"/>
-    <w:lsdException w:name="Hashtag" w:semiHidden="1" w:unhideWhenUsed="1"/>
-    <w:lsdException w:name="Unresolved Mention" w:semiHidden="1" w:unhideWhenUsed="1"/>
+  <w:latentStyles w:defLockedState="0" w:defUIPriority="99" w:defSemiHidden="1" w:defUnhideWhenUsed="1" w:defQFormat="0" w:count="267">
+    <w:lsdException w:name="Normal" w:semiHidden="0" w:uiPriority="0" w:unhideWhenUsed="0" w:qFormat="1"/>
+    <w:lsdException w:name="heading 1" w:semiHidden="0" w:uiPriority="9" w:unhideWhenUsed="0" w:qFormat="1"/>
+    <w:lsdException w:name="heading 2" w:uiPriority="9" w:qFormat="1"/>
+    <w:lsdException w:name="heading 3" w:uiPriority="9" w:qFormat="1"/>
+    <w:lsdException w:name="heading 4" w:uiPriority="9" w:qFormat="1"/>
+    <w:lsdException w:name="heading 5" w:uiPriority="9" w:qFormat="1"/>
+    <w:lsdException w:name="heading 6" w:uiPriority="9" w:qFormat="1"/>
+    <w:lsdException w:name="heading 7" w:uiPriority="9" w:qFormat="1"/>
+    <w:lsdException w:name="heading 8" w:uiPriority="9" w:qFormat="1"/>
+    <w:lsdException w:name="heading 9" w:uiPriority="9" w:qFormat="1"/>
+    <w:lsdException w:name="toc 1" w:uiPriority="39"/>
+    <w:lsdException w:name="toc 2" w:uiPriority="39"/>
+    <w:lsdException w:name="toc 3" w:uiPriority="39"/>
+    <w:lsdException w:name="toc 4" w:uiPriority="39"/>
+    <w:lsdException w:name="toc 5" w:uiPriority="39"/>
+    <w:lsdException w:name="toc 6" w:uiPriority="39"/>
+    <w:lsdException w:name="toc 7" w:uiPriority="39"/>
+    <w:lsdException w:name="toc 8" w:uiPriority="39"/>
+    <w:lsdException w:name="toc 9" w:uiPriority="39"/>
+    <w:lsdException w:name="caption" w:uiPriority="35" w:qFormat="1"/>
+    <w:lsdException w:name="Title" w:semiHidden="0" w:uiPriority="10" w:unhideWhenUsed="0" w:qFormat="1"/>
+    <w:lsdException w:name="Default Paragraph Font" w:uiPriority="1"/>
+    <w:lsdException w:name="Subtitle" w:semiHidden="0" w:uiPriority="11" w:unhideWhenUsed="0" w:qFormat="1"/>
+    <w:lsdException w:name="Strong" w:semiHidden="0" w:uiPriority="22" w:unhideWhenUsed="0" w:qFormat="1"/>
+    <w:lsdException w:name="Emphasis" w:semiHidden="0" w:uiPriority="20" w:unhideWhenUsed="0" w:qFormat="1"/>
+    <w:lsdException w:name="Table Grid" w:semiHidden="0" w:uiPriority="59" w:unhideWhenUsed="0"/>
+    <w:lsdException w:name="Placeholder Text" w:unhideWhenUsed="0"/>
+    <w:lsdException w:name="No Spacing" w:semiHidden="0" w:uiPriority="1" w:unhideWhenUsed="0" w:qFormat="1"/>
+    <w:lsdException w:name="Light Shading" w:semiHidden="0" w:uiPriority="60" w:unhideWhenUsed="0"/>
+    <w:lsdException w:name="Light List" w:semiHidden="0" w:uiPriority="61" w:unhideWhenUsed="0"/>
+    <w:lsdException w:name="Light Grid" w:semiHidden="0" w:uiPriority="62" w:unhideWhenUsed="0"/>
+    <w:lsdException w:name="Medium Shading 1" w:semiHidden="0" w:uiPriority="63" w:unhideWhenUsed="0"/>
+    <w:lsdException w:name="Medium Shading 2" w:semiHidden="0" w:uiPriority="64" w:unhideWhenUsed="0"/>
+    <w:lsdException w:name="Medium List 1" w:semiHidden="0" w:uiPriority="65" w:unhideWhenUsed="0"/>
+    <w:lsdException w:name="Medium List 2" w:semiHidden="0" w:uiPriority="66" w:unhideWhenUsed="0"/>
+    <w:lsdException w:name="Medium Grid 1" w:semiHidden="0" w:uiPriority="67" w:unhideWhenUsed="0"/>
+    <w:lsdException w:name="Medium Grid 2" w:semiHidden="0" w:uiPriority="68" w:unhideWhenUsed="0"/>
+    <w:lsdException w:name="Medium Grid 3" w:semiHidden="0" w:uiPriority="69" w:unhideWhenUsed="0"/>
+    <w:lsdException w:name="Dark List" w:semiHidden="0" w:uiPriority="70" w:unhideWhenUsed="0"/>
+    <w:lsdException w:name="Colorful Shading" w:semiHidden="0" w:uiPriority="71" w:unhideWhenUsed="0"/>
+    <w:lsdException w:name="Colorful List" w:semiHidden="0" w:uiPriority="72" w:unhideWhenUsed="0"/>
+    <w:lsdException w:name="Colorful Grid" w:semiHidden="0" w:uiPriority="73" w:unhideWhenUsed="0"/>
+    <w:lsdException w:name="Light Shading Accent 1" w:semiHidden="0" w:uiPriority="60" w:unhideWhenUsed="0"/>
+    <w:lsdException w:name="Light List Accent 1" w:semiHidden="0" w:uiPriority="61" w:unhideWhenUsed="0"/>
+    <w:lsdException w:name="Light Grid Accent 1" w:semiHidden="0" w:uiPriority="62" w:unhideWhenUsed="0"/>
+    <w:lsdException w:name="Medium Shading 1 Accent 1" w:semiHidden="0" w:uiPriority="63" w:unhideWhenUsed="0"/>
+    <w:lsdException w:name="Medium Shading 2 Accent 1" w:semiHidden="0" w:uiPriority="64" w:unhideWhenUsed="0"/>
+    <w:lsdException w:name="Medium List 1 Accent 1" w:semiHidden="0" w:uiPriority="65" w:unhideWhenUsed="0"/>
+    <w:lsdException w:name="Revision" w:unhideWhenUsed="0"/>
+    <w:lsdException w:name="List Paragraph" w:semiHidden="0" w:uiPriority="34" w:unhideWhenUsed="0" w:qFormat="1"/>
+    <w:lsdException w:name="Quote" w:semiHidden="0" w:uiPriority="29" w:unhideWhenUsed="0" w:qFormat="1"/>
+    <w:lsdException w:name="Intense Quote" w:semiHidden="0" w:uiPriority="30" w:unhideWhenUsed="0" w:qFormat="1"/>
+    <w:lsdException w:name="Medium List 2 Accent 1" w:semiHidden="0" w:uiPriority="66" w:unhideWhenUsed="0"/>
+    <w:lsdException w:name="Medium Grid 1 Accent 1" w:semiHidden="0" w:uiPriority="67" w:unhideWhenUsed="0"/>
+    <w:lsdException w:name="Medium Grid 2 Accent 1" w:semiHidden="0" w:uiPriority="68" w:unhideWhenUsed="0"/>
+    <w:lsdException w:name="Medium Grid 3 Accent 1" w:semiHidden="0" w:uiPriority="69" w:unhideWhenUsed="0"/>
+    <w:lsdException w:name="Dark List Accent 1" w:semiHidden="0" w:uiPriority="70" w:unhideWhenUsed="0"/>
+    <w:lsdException w:name="Colorful Shading Accent 1" w:semiHidden="0" w:uiPriority="71" w:unhideWhenUsed="0"/>
+    <w:lsdException w:name="Colorful List Accent 1" w:semiHidden="0" w:uiPriority="72" w:unhideWhenUsed="0"/>
+    <w:lsdException w:name="Colorful Grid Accent 1" w:semiHidden="0" w:uiPriority="73" w:unhideWhenUsed="0"/>
+    <w:lsdException w:name="Light Shading Accent 2" w:semiHidden="0" w:uiPriority="60" w:unhideWhenUsed="0"/>
+    <w:lsdException w:name="Light List Accent 2" w:semiHidden="0" w:uiPriority="61" w:unhideWhenUsed="0"/>
+    <w:lsdException w:name="Light Grid Accent 2" w:semiHidden="0" w:uiPriority="62" w:unhideWhenUsed="0"/>
+    <w:lsdException w:name="Medium Shading 1 Accent 2" w:semiHidden="0" w:uiPriority="63" w:unhideWhenUsed="0"/>
+    <w:lsdException w:name="Medium Shading 2 Accent 2" w:semiHidden="0" w:uiPriority="64" w:unhideWhenUsed="0"/>
+    <w:lsdException w:name="Medium List 1 Accent 2" w:semiHidden="0" w:uiPriority="65" w:unhideWhenUsed="0"/>
+    <w:lsdException w:name="Medium List 2 Accent 2" w:semiHidden="0" w:uiPriority="66" w:unhideWhenUsed="0"/>
+    <w:lsdException w:name="Medium Grid 1 Accent 2" w:semiHidden="0" w:uiPriority="67" w:unhideWhenUsed="0"/>
+    <w:lsdException w:name="Medium Grid 2 Accent 2" w:semiHidden="0" w:uiPriority="68" w:unhideWhenUsed="0"/>
+    <w:lsdException w:name="Medium Grid 3 Accent 2" w:semiHidden="0" w:uiPriority="69" w:unhideWhenUsed="0"/>
+    <w:lsdException w:name="Dark List Accent 2" w:semiHidden="0" w:uiPriority="70" w:unhideWhenUsed="0"/>
+    <w:lsdException w:name="Colorful Shading Accent 2" w:semiHidden="0" w:uiPriority="71" w:unhideWhenUsed="0"/>
+    <w:lsdException w:name="Colorful List Accent 2" w:semiHidden="0" w:uiPriority="72" w:unhideWhenUsed="0"/>
+    <w:lsdException w:name="Colorful Grid Accent 2" w:semiHidden="0" w:uiPriority="73" w:unhideWhenUsed="0"/>
+    <w:lsdException w:name="Light Shading Accent 3" w:semiHidden="0" w:uiPriority="60" w:unhideWhenUsed="0"/>
+    <w:lsdException w:name="Light List Accent 3" w:semiHidden="0" w:uiPriority="61" w:unhideWhenUsed="0"/>
+    <w:lsdException w:name="Light Grid Accent 3" w:semiHidden="0" w:uiPriority="62" w:unhideWhenUsed="0"/>
+    <w:lsdException w:name="Medium Shading 1 Accent 3" w:semiHidden="0" w:uiPriority="63" w:unhideWhenUsed="0"/>
+    <w:lsdException w:name="Medium Shading 2 Accent 3" w:semiHidden="0" w:uiPriority="64" w:unhideWhenUsed="0"/>
+    <w:lsdException w:name="Medium List 1 Accent 3" w:semiHidden="0" w:uiPriority="65" w:unhideWhenUsed="0"/>
+    <w:lsdException w:name="Medium List 2 Accent 3" w:semiHidden="0" w:uiPriority="66" w:unhideWhenUsed="0"/>
+    <w:lsdException w:name="Medium Grid 1 Accent 3" w:semiHidden="0" w:uiPriority="67" w:unhideWhenUsed="0"/>
+    <w:lsdException w:name="Medium Grid 2 Accent 3" w:semiHidden="0" w:uiPriority="68" w:unhideWhenUsed="0"/>
+    <w:lsdException w:name="Medium Grid 3 Accent 3" w:semiHidden="0" w:uiPriority="69" w:unhideWhenUsed="0"/>
+    <w:lsdException w:name="Dark List Accent 3" w:semiHidden="0" w:uiPriority="70" w:unhideWhenUsed="0"/>
+    <w:lsdException w:name="Colorful Shading Accent 3" w:semiHidden="0" w:uiPriority="71" w:unhideWhenUsed="0"/>
+    <w:lsdException w:name="Colorful List Accent 3" w:semiHidden="0" w:uiPriority="72" w:unhideWhenUsed="0"/>
+    <w:lsdException w:name="Colorful Grid Accent 3" w:semiHidden="0" w:uiPriority="73" w:unhideWhenUsed="0"/>
+    <w:lsdException w:name="Light Shading Accent 4" w:semiHidden="0" w:uiPriority="60" w:unhideWhenUsed="0"/>
+    <w:lsdException w:name="Light List Accent 4" w:semiHidden="0" w:uiPriority="61" w:unhideWhenUsed="0"/>
+    <w:lsdException w:name="Light Grid Accent 4" w:semiHidden="0" w:uiPriority="62" w:unhideWhenUsed="0"/>
+    <w:lsdException w:name="Medium Shading 1 Accent 4" w:semiHidden="0" w:uiPriority="63" w:unhideWhenUsed="0"/>
+    <w:lsdException w:name="Medium Shading 2 Accent 4" w:semiHidden="0" w:uiPriority="64" w:unhideWhenUsed="0"/>
+    <w:lsdException w:name="Medium List 1 Accent 4" w:semiHidden="0" w:uiPriority="65" w:unhideWhenUsed="0"/>
+    <w:lsdException w:name="Medium List 2 Accent 4" w:semiHidden="0" w:uiPriority="66" w:unhideWhenUsed="0"/>
+    <w:lsdException w:name="Medium Grid 1 Accent 4" w:semiHidden="0" w:uiPriority="67" w:unhideWhenUsed="0"/>
+    <w:lsdException w:name="Medium Grid 2 Accent 4" w:semiHidden="0" w:uiPriority="68" w:unhideWhenUsed="0"/>
+    <w:lsdException w:name="Medium Grid 3 Accent 4" w:semiHidden="0" w:uiPriority="69" w:unhideWhenUsed="0"/>
+    <w:lsdException w:name="Dark List Accent 4" w:semiHidden="0" w:uiPriority="70" w:unhideWhenUsed="0"/>
+    <w:lsdException w:name="Colorful Shading Accent 4" w:semiHidden="0" w:uiPriority="71" w:unhideWhenUsed="0"/>
+    <w:lsdException w:name="Colorful List Accent 4" w:semiHidden="0" w:uiPriority="72" w:unhideWhenUsed="0"/>
+    <w:lsdException w:name="Colorful Grid Accent 4" w:semiHidden="0" w:uiPriority="73" w:unhideWhenUsed="0"/>
+    <w:lsdException w:name="Light Shading Accent 5" w:semiHidden="0" w:uiPriority="60" w:unhideWhenUsed="0"/>
+    <w:lsdException w:name="Light List Accent 5" w:semiHidden="0" w:uiPriority="61" w:unhideWhenUsed="0"/>
+    <w:lsdException w:name="Light Grid Accent 5" w:semiHidden="0" w:uiPriority="62" w:unhideWhenUsed="0"/>
+    <w:lsdException w:name="Medium Shading 1 Accent 5" w:semiHidden="0" w:uiPriority="63" w:unhideWhenUsed="0"/>
+    <w:lsdException w:name="Medium Shading 2 Accent 5" w:semiHidden="0" w:uiPriority="64" w:unhideWhenUsed="0"/>
+    <w:lsdException w:name="Medium List 1 Accent 5" w:semiHidden="0" w:uiPriority="65" w:unhideWhenUsed="0"/>
+    <w:lsdException w:name="Medium List 2 Accent 5" w:semiHidden="0" w:uiPriority="66" w:unhideWhenUsed="0"/>
+    <w:lsdException w:name="Medium Grid 1 Accent 5" w:semiHidden="0" w:uiPriority="67" w:unhideWhenUsed="0"/>
+    <w:lsdException w:name="Medium Grid 2 Accent 5" w:semiHidden="0" w:uiPriority="68" w:unhideWhenUsed="0"/>
+    <w:lsdException w:name="Medium Grid 3 Accent 5" w:semiHidden="0" w:uiPriority="69" w:unhideWhenUsed="0"/>
+    <w:lsdException w:name="Dark List Accent 5" w:semiHidden="0" w:uiPriority="70" w:unhideWhenUsed="0"/>
+    <w:lsdException w:name="Colorful Shading Accent 5" w:semiHidden="0" w:uiPriority="71" w:unhideWhenUsed="0"/>
+    <w:lsdException w:name="Colorful List Accent 5" w:semiHidden="0" w:uiPriority="72" w:unhideWhenUsed="0"/>
+    <w:lsdException w:name="Colorful Grid Accent 5" w:semiHidden="0" w:uiPriority="73" w:unhideWhenUsed="0"/>
+    <w:lsdException w:name="Light Shading Accent 6" w:semiHidden="0" w:uiPriority="60" w:unhideWhenUsed="0"/>
+    <w:lsdException w:name="Light List Accent 6" w:semiHidden="0" w:uiPriority="61" w:unhideWhenUsed="0"/>
+    <w:lsdException w:name="Light Grid Accent 6" w:semiHidden="0" w:uiPriority="62" w:unhideWhenUsed="0"/>
+    <w:lsdException w:name="Medium Shading 1 Accent 6" w:semiHidden="0" w:uiPriority="63" w:unhideWhenUsed="0"/>
+    <w:lsdException w:name="Medium Shading 2 Accent 6" w:semiHidden="0" w:uiPriority="64" w:unhideWhenUsed="0"/>
+    <w:lsdException w:name="Medium List 1 Accent 6" w:semiHidden="0" w:uiPriority="65" w:unhideWhenUsed="0"/>
+    <w:lsdException w:name="Medium List 2 Accent 6" w:semiHidden="0" w:uiPriority="66" w:unhideWhenUsed="0"/>
+    <w:lsdException w:name="Medium Grid 1 Accent 6" w:semiHidden="0" w:uiPriority="67" w:unhideWhenUsed="0"/>
+    <w:lsdException w:name="Medium Grid 2 Accent 6" w:semiHidden="0" w:uiPriority="68" w:unhideWhenUsed="0"/>
+    <w:lsdException w:name="Medium Grid 3 Accent 6" w:semiHidden="0" w:uiPriority="69" w:unhideWhenUsed="0"/>
+    <w:lsdException w:name="Dark List Accent 6" w:semiHidden="0" w:uiPriority="70" w:unhideWhenUsed="0"/>
+    <w:lsdException w:name="Colorful Shading Accent 6" w:semiHidden="0" w:uiPriority="71" w:unhideWhenUsed="0"/>
+    <w:lsdException w:name="Colorful List Accent 6" w:semiHidden="0" w:uiPriority="72" w:unhideWhenUsed="0"/>
+    <w:lsdException w:name="Colorful Grid Accent 6" w:semiHidden="0" w:uiPriority="73" w:unhideWhenUsed="0"/>
+    <w:lsdException w:name="Subtle Emphasis" w:semiHidden="0" w:uiPriority="19" w:unhideWhenUsed="0" w:qFormat="1"/>
+    <w:lsdException w:name="Intense Emphasis" w:semiHidden="0" w:uiPriority="21" w:unhideWhenUsed="0" w:qFormat="1"/>
+    <w:lsdException w:name="Subtle Reference" w:semiHidden="0" w:uiPriority="31" w:unhideWhenUsed="0" w:qFormat="1"/>
+    <w:lsdException w:name="Intense Reference" w:semiHidden="0" w:uiPriority="32" w:unhideWhenUsed="0" w:qFormat="1"/>
+    <w:lsdException w:name="Book Title" w:semiHidden="0" w:uiPriority="33" w:unhideWhenUsed="0" w:qFormat="1"/>
+    <w:lsdException w:name="Bibliography" w:uiPriority="37"/>
+    <w:lsdException w:name="TOC Heading" w:uiPriority="39" w:qFormat="1"/>
   </w:latentStyles>
   <w:style w:type="paragraph" w:default="1" w:styleId="Standaard">
     <w:name w:val="Normal"/>
@@ -8530,6 +8349,196 @@
 </w:styles>
 </file>
 
+<file path=word/stylesWithEffects.xml><?xml version="1.0" encoding="utf-8"?>
+<w:styles xmlns:wpc="http://schemas.microsoft.com/office/word/2010/wordprocessingCanvas" xmlns:mc="http://schemas.openxmlformats.org/markup-compatibility/2006" xmlns:o="urn:schemas-microsoft-com:office:office" xmlns:r="http://schemas.openxmlformats.org/officeDocument/2006/relationships" xmlns:m="http://schemas.openxmlformats.org/officeDocument/2006/math" xmlns:v="urn:schemas-microsoft-com:vml" xmlns:wp14="http://schemas.microsoft.com/office/word/2010/wordprocessingDrawing" xmlns:wp="http://schemas.openxmlformats.org/drawingml/2006/wordprocessingDrawing" xmlns:w10="urn:schemas-microsoft-com:office:word" xmlns:w="http://schemas.openxmlformats.org/wordprocessingml/2006/main" xmlns:w14="http://schemas.microsoft.com/office/word/2010/wordml" xmlns:wpg="http://schemas.microsoft.com/office/word/2010/wordprocessingGroup" xmlns:wpi="http://schemas.microsoft.com/office/word/2010/wordprocessingInk" xmlns:wne="http://schemas.microsoft.com/office/word/2006/wordml" xmlns:wps="http://schemas.microsoft.com/office/word/2010/wordprocessingShape" mc:Ignorable="w14 wp14">
+  <w:docDefaults>
+    <w:rPrDefault>
+      <w:rPr>
+        <w:rFonts w:asciiTheme="minorHAnsi" w:eastAsiaTheme="minorEastAsia" w:hAnsiTheme="minorHAnsi" w:cstheme="minorBidi"/>
+        <w:sz w:val="22"/>
+        <w:szCs w:val="22"/>
+        <w:lang w:val="nl-BE" w:eastAsia="nl-BE" w:bidi="ar-SA"/>
+      </w:rPr>
+    </w:rPrDefault>
+    <w:pPrDefault>
+      <w:pPr>
+        <w:spacing w:after="200" w:line="276" w:lineRule="auto"/>
+      </w:pPr>
+    </w:pPrDefault>
+  </w:docDefaults>
+  <w:latentStyles w:defLockedState="0" w:defUIPriority="99" w:defSemiHidden="1" w:defUnhideWhenUsed="1" w:defQFormat="0" w:count="267">
+    <w:lsdException w:name="Normal" w:semiHidden="0" w:uiPriority="0" w:unhideWhenUsed="0" w:qFormat="1"/>
+    <w:lsdException w:name="heading 1" w:semiHidden="0" w:uiPriority="9" w:unhideWhenUsed="0" w:qFormat="1"/>
+    <w:lsdException w:name="heading 2" w:uiPriority="9" w:qFormat="1"/>
+    <w:lsdException w:name="heading 3" w:uiPriority="9" w:qFormat="1"/>
+    <w:lsdException w:name="heading 4" w:uiPriority="9" w:qFormat="1"/>
+    <w:lsdException w:name="heading 5" w:uiPriority="9" w:qFormat="1"/>
+    <w:lsdException w:name="heading 6" w:uiPriority="9" w:qFormat="1"/>
+    <w:lsdException w:name="heading 7" w:uiPriority="9" w:qFormat="1"/>
+    <w:lsdException w:name="heading 8" w:uiPriority="9" w:qFormat="1"/>
+    <w:lsdException w:name="heading 9" w:uiPriority="9" w:qFormat="1"/>
+    <w:lsdException w:name="toc 1" w:uiPriority="39"/>
+    <w:lsdException w:name="toc 2" w:uiPriority="39"/>
+    <w:lsdException w:name="toc 3" w:uiPriority="39"/>
+    <w:lsdException w:name="toc 4" w:uiPriority="39"/>
+    <w:lsdException w:name="toc 5" w:uiPriority="39"/>
+    <w:lsdException w:name="toc 6" w:uiPriority="39"/>
+    <w:lsdException w:name="toc 7" w:uiPriority="39"/>
+    <w:lsdException w:name="toc 8" w:uiPriority="39"/>
+    <w:lsdException w:name="toc 9" w:uiPriority="39"/>
+    <w:lsdException w:name="caption" w:uiPriority="35" w:qFormat="1"/>
+    <w:lsdException w:name="Title" w:semiHidden="0" w:uiPriority="10" w:unhideWhenUsed="0" w:qFormat="1"/>
+    <w:lsdException w:name="Default Paragraph Font" w:uiPriority="1"/>
+    <w:lsdException w:name="Subtitle" w:semiHidden="0" w:uiPriority="11" w:unhideWhenUsed="0" w:qFormat="1"/>
+    <w:lsdException w:name="Strong" w:semiHidden="0" w:uiPriority="22" w:unhideWhenUsed="0" w:qFormat="1"/>
+    <w:lsdException w:name="Emphasis" w:semiHidden="0" w:uiPriority="20" w:unhideWhenUsed="0" w:qFormat="1"/>
+    <w:lsdException w:name="Table Grid" w:semiHidden="0" w:uiPriority="59" w:unhideWhenUsed="0"/>
+    <w:lsdException w:name="Placeholder Text" w:unhideWhenUsed="0"/>
+    <w:lsdException w:name="No Spacing" w:semiHidden="0" w:uiPriority="1" w:unhideWhenUsed="0" w:qFormat="1"/>
+    <w:lsdException w:name="Light Shading" w:semiHidden="0" w:uiPriority="60" w:unhideWhenUsed="0"/>
+    <w:lsdException w:name="Light List" w:semiHidden="0" w:uiPriority="61" w:unhideWhenUsed="0"/>
+    <w:lsdException w:name="Light Grid" w:semiHidden="0" w:uiPriority="62" w:unhideWhenUsed="0"/>
+    <w:lsdException w:name="Medium Shading 1" w:semiHidden="0" w:uiPriority="63" w:unhideWhenUsed="0"/>
+    <w:lsdException w:name="Medium Shading 2" w:semiHidden="0" w:uiPriority="64" w:unhideWhenUsed="0"/>
+    <w:lsdException w:name="Medium List 1" w:semiHidden="0" w:uiPriority="65" w:unhideWhenUsed="0"/>
+    <w:lsdException w:name="Medium List 2" w:semiHidden="0" w:uiPriority="66" w:unhideWhenUsed="0"/>
+    <w:lsdException w:name="Medium Grid 1" w:semiHidden="0" w:uiPriority="67" w:unhideWhenUsed="0"/>
+    <w:lsdException w:name="Medium Grid 2" w:semiHidden="0" w:uiPriority="68" w:unhideWhenUsed="0"/>
+    <w:lsdException w:name="Medium Grid 3" w:semiHidden="0" w:uiPriority="69" w:unhideWhenUsed="0"/>
+    <w:lsdException w:name="Dark List" w:semiHidden="0" w:uiPriority="70" w:unhideWhenUsed="0"/>
+    <w:lsdException w:name="Colorful Shading" w:semiHidden="0" w:uiPriority="71" w:unhideWhenUsed="0"/>
+    <w:lsdException w:name="Colorful List" w:semiHidden="0" w:uiPriority="72" w:unhideWhenUsed="0"/>
+    <w:lsdException w:name="Colorful Grid" w:semiHidden="0" w:uiPriority="73" w:unhideWhenUsed="0"/>
+    <w:lsdException w:name="Light Shading Accent 1" w:semiHidden="0" w:uiPriority="60" w:unhideWhenUsed="0"/>
+    <w:lsdException w:name="Light List Accent 1" w:semiHidden="0" w:uiPriority="61" w:unhideWhenUsed="0"/>
+    <w:lsdException w:name="Light Grid Accent 1" w:semiHidden="0" w:uiPriority="62" w:unhideWhenUsed="0"/>
+    <w:lsdException w:name="Medium Shading 1 Accent 1" w:semiHidden="0" w:uiPriority="63" w:unhideWhenUsed="0"/>
+    <w:lsdException w:name="Medium Shading 2 Accent 1" w:semiHidden="0" w:uiPriority="64" w:unhideWhenUsed="0"/>
+    <w:lsdException w:name="Medium List 1 Accent 1" w:semiHidden="0" w:uiPriority="65" w:unhideWhenUsed="0"/>
+    <w:lsdException w:name="Revision" w:unhideWhenUsed="0"/>
+    <w:lsdException w:name="List Paragraph" w:semiHidden="0" w:uiPriority="34" w:unhideWhenUsed="0" w:qFormat="1"/>
+    <w:lsdException w:name="Quote" w:semiHidden="0" w:uiPriority="29" w:unhideWhenUsed="0" w:qFormat="1"/>
+    <w:lsdException w:name="Intense Quote" w:semiHidden="0" w:uiPriority="30" w:unhideWhenUsed="0" w:qFormat="1"/>
+    <w:lsdException w:name="Medium List 2 Accent 1" w:semiHidden="0" w:uiPriority="66" w:unhideWhenUsed="0"/>
+    <w:lsdException w:name="Medium Grid 1 Accent 1" w:semiHidden="0" w:uiPriority="67" w:unhideWhenUsed="0"/>
+    <w:lsdException w:name="Medium Grid 2 Accent 1" w:semiHidden="0" w:uiPriority="68" w:unhideWhenUsed="0"/>
+    <w:lsdException w:name="Medium Grid 3 Accent 1" w:semiHidden="0" w:uiPriority="69" w:unhideWhenUsed="0"/>
+    <w:lsdException w:name="Dark List Accent 1" w:semiHidden="0" w:uiPriority="70" w:unhideWhenUsed="0"/>
+    <w:lsdException w:name="Colorful Shading Accent 1" w:semiHidden="0" w:uiPriority="71" w:unhideWhenUsed="0"/>
+    <w:lsdException w:name="Colorful List Accent 1" w:semiHidden="0" w:uiPriority="72" w:unhideWhenUsed="0"/>
+    <w:lsdException w:name="Colorful Grid Accent 1" w:semiHidden="0" w:uiPriority="73" w:unhideWhenUsed="0"/>
+    <w:lsdException w:name="Light Shading Accent 2" w:semiHidden="0" w:uiPriority="60" w:unhideWhenUsed="0"/>
+    <w:lsdException w:name="Light List Accent 2" w:semiHidden="0" w:uiPriority="61" w:unhideWhenUsed="0"/>
+    <w:lsdException w:name="Light Grid Accent 2" w:semiHidden="0" w:uiPriority="62" w:unhideWhenUsed="0"/>
+    <w:lsdException w:name="Medium Shading 1 Accent 2" w:semiHidden="0" w:uiPriority="63" w:unhideWhenUsed="0"/>
+    <w:lsdException w:name="Medium Shading 2 Accent 2" w:semiHidden="0" w:uiPriority="64" w:unhideWhenUsed="0"/>
+    <w:lsdException w:name="Medium List 1 Accent 2" w:semiHidden="0" w:uiPriority="65" w:unhideWhenUsed="0"/>
+    <w:lsdException w:name="Medium List 2 Accent 2" w:semiHidden="0" w:uiPriority="66" w:unhideWhenUsed="0"/>
+    <w:lsdException w:name="Medium Grid 1 Accent 2" w:semiHidden="0" w:uiPriority="67" w:unhideWhenUsed="0"/>
+    <w:lsdException w:name="Medium Grid 2 Accent 2" w:semiHidden="0" w:uiPriority="68" w:unhideWhenUsed="0"/>
+    <w:lsdException w:name="Medium Grid 3 Accent 2" w:semiHidden="0" w:uiPriority="69" w:unhideWhenUsed="0"/>
+    <w:lsdException w:name="Dark List Accent 2" w:semiHidden="0" w:uiPriority="70" w:unhideWhenUsed="0"/>
+    <w:lsdException w:name="Colorful Shading Accent 2" w:semiHidden="0" w:uiPriority="71" w:unhideWhenUsed="0"/>
+    <w:lsdException w:name="Colorful List Accent 2" w:semiHidden="0" w:uiPriority="72" w:unhideWhenUsed="0"/>
+    <w:lsdException w:name="Colorful Grid Accent 2" w:semiHidden="0" w:uiPriority="73" w:unhideWhenUsed="0"/>
+    <w:lsdException w:name="Light Shading Accent 3" w:semiHidden="0" w:uiPriority="60" w:unhideWhenUsed="0"/>
+    <w:lsdException w:name="Light List Accent 3" w:semiHidden="0" w:uiPriority="61" w:unhideWhenUsed="0"/>
+    <w:lsdException w:name="Light Grid Accent 3" w:semiHidden="0" w:uiPriority="62" w:unhideWhenUsed="0"/>
+    <w:lsdException w:name="Medium Shading 1 Accent 3" w:semiHidden="0" w:uiPriority="63" w:unhideWhenUsed="0"/>
+    <w:lsdException w:name="Medium Shading 2 Accent 3" w:semiHidden="0" w:uiPriority="64" w:unhideWhenUsed="0"/>
+    <w:lsdException w:name="Medium List 1 Accent 3" w:semiHidden="0" w:uiPriority="65" w:unhideWhenUsed="0"/>
+    <w:lsdException w:name="Medium List 2 Accent 3" w:semiHidden="0" w:uiPriority="66" w:unhideWhenUsed="0"/>
+    <w:lsdException w:name="Medium Grid 1 Accent 3" w:semiHidden="0" w:uiPriority="67" w:unhideWhenUsed="0"/>
+    <w:lsdException w:name="Medium Grid 2 Accent 3" w:semiHidden="0" w:uiPriority="68" w:unhideWhenUsed="0"/>
+    <w:lsdException w:name="Medium Grid 3 Accent 3" w:semiHidden="0" w:uiPriority="69" w:unhideWhenUsed="0"/>
+    <w:lsdException w:name="Dark List Accent 3" w:semiHidden="0" w:uiPriority="70" w:unhideWhenUsed="0"/>
+    <w:lsdException w:name="Colorful Shading Accent 3" w:semiHidden="0" w:uiPriority="71" w:unhideWhenUsed="0"/>
+    <w:lsdException w:name="Colorful List Accent 3" w:semiHidden="0" w:uiPriority="72" w:unhideWhenUsed="0"/>
+    <w:lsdException w:name="Colorful Grid Accent 3" w:semiHidden="0" w:uiPriority="73" w:unhideWhenUsed="0"/>
+    <w:lsdException w:name="Light Shading Accent 4" w:semiHidden="0" w:uiPriority="60" w:unhideWhenUsed="0"/>
+    <w:lsdException w:name="Light List Accent 4" w:semiHidden="0" w:uiPriority="61" w:unhideWhenUsed="0"/>
+    <w:lsdException w:name="Light Grid Accent 4" w:semiHidden="0" w:uiPriority="62" w:unhideWhenUsed="0"/>
+    <w:lsdException w:name="Medium Shading 1 Accent 4" w:semiHidden="0" w:uiPriority="63" w:unhideWhenUsed="0"/>
+    <w:lsdException w:name="Medium Shading 2 Accent 4" w:semiHidden="0" w:uiPriority="64" w:unhideWhenUsed="0"/>
+    <w:lsdException w:name="Medium List 1 Accent 4" w:semiHidden="0" w:uiPriority="65" w:unhideWhenUsed="0"/>
+    <w:lsdException w:name="Medium List 2 Accent 4" w:semiHidden="0" w:uiPriority="66" w:unhideWhenUsed="0"/>
+    <w:lsdException w:name="Medium Grid 1 Accent 4" w:semiHidden="0" w:uiPriority="67" w:unhideWhenUsed="0"/>
+    <w:lsdException w:name="Medium Grid 2 Accent 4" w:semiHidden="0" w:uiPriority="68" w:unhideWhenUsed="0"/>
+    <w:lsdException w:name="Medium Grid 3 Accent 4" w:semiHidden="0" w:uiPriority="69" w:unhideWhenUsed="0"/>
+    <w:lsdException w:name="Dark List Accent 4" w:semiHidden="0" w:uiPriority="70" w:unhideWhenUsed="0"/>
+    <w:lsdException w:name="Colorful Shading Accent 4" w:semiHidden="0" w:uiPriority="71" w:unhideWhenUsed="0"/>
+    <w:lsdException w:name="Colorful List Accent 4" w:semiHidden="0" w:uiPriority="72" w:unhideWhenUsed="0"/>
+    <w:lsdException w:name="Colorful Grid Accent 4" w:semiHidden="0" w:uiPriority="73" w:unhideWhenUsed="0"/>
+    <w:lsdException w:name="Light Shading Accent 5" w:semiHidden="0" w:uiPriority="60" w:unhideWhenUsed="0"/>
+    <w:lsdException w:name="Light List Accent 5" w:semiHidden="0" w:uiPriority="61" w:unhideWhenUsed="0"/>
+    <w:lsdException w:name="Light Grid Accent 5" w:semiHidden="0" w:uiPriority="62" w:unhideWhenUsed="0"/>
+    <w:lsdException w:name="Medium Shading 1 Accent 5" w:semiHidden="0" w:uiPriority="63" w:unhideWhenUsed="0"/>
+    <w:lsdException w:name="Medium Shading 2 Accent 5" w:semiHidden="0" w:uiPriority="64" w:unhideWhenUsed="0"/>
+    <w:lsdException w:name="Medium List 1 Accent 5" w:semiHidden="0" w:uiPriority="65" w:unhideWhenUsed="0"/>
+    <w:lsdException w:name="Medium List 2 Accent 5" w:semiHidden="0" w:uiPriority="66" w:unhideWhenUsed="0"/>
+    <w:lsdException w:name="Medium Grid 1 Accent 5" w:semiHidden="0" w:uiPriority="67" w:unhideWhenUsed="0"/>
+    <w:lsdException w:name="Medium Grid 2 Accent 5" w:semiHidden="0" w:uiPriority="68" w:unhideWhenUsed="0"/>
+    <w:lsdException w:name="Medium Grid 3 Accent 5" w:semiHidden="0" w:uiPriority="69" w:unhideWhenUsed="0"/>
+    <w:lsdException w:name="Dark List Accent 5" w:semiHidden="0" w:uiPriority="70" w:unhideWhenUsed="0"/>
+    <w:lsdException w:name="Colorful Shading Accent 5" w:semiHidden="0" w:uiPriority="71" w:unhideWhenUsed="0"/>
+    <w:lsdException w:name="Colorful List Accent 5" w:semiHidden="0" w:uiPriority="72" w:unhideWhenUsed="0"/>
+    <w:lsdException w:name="Colorful Grid Accent 5" w:semiHidden="0" w:uiPriority="73" w:unhideWhenUsed="0"/>
+    <w:lsdException w:name="Light Shading Accent 6" w:semiHidden="0" w:uiPriority="60" w:unhideWhenUsed="0"/>
+    <w:lsdException w:name="Light List Accent 6" w:semiHidden="0" w:uiPriority="61" w:unhideWhenUsed="0"/>
+    <w:lsdException w:name="Light Grid Accent 6" w:semiHidden="0" w:uiPriority="62" w:unhideWhenUsed="0"/>
+    <w:lsdException w:name="Medium Shading 1 Accent 6" w:semiHidden="0" w:uiPriority="63" w:unhideWhenUsed="0"/>
+    <w:lsdException w:name="Medium Shading 2 Accent 6" w:semiHidden="0" w:uiPriority="64" w:unhideWhenUsed="0"/>
+    <w:lsdException w:name="Medium List 1 Accent 6" w:semiHidden="0" w:uiPriority="65" w:unhideWhenUsed="0"/>
+    <w:lsdException w:name="Medium List 2 Accent 6" w:semiHidden="0" w:uiPriority="66" w:unhideWhenUsed="0"/>
+    <w:lsdException w:name="Medium Grid 1 Accent 6" w:semiHidden="0" w:uiPriority="67" w:unhideWhenUsed="0"/>
+    <w:lsdException w:name="Medium Grid 2 Accent 6" w:semiHidden="0" w:uiPriority="68" w:unhideWhenUsed="0"/>
+    <w:lsdException w:name="Medium Grid 3 Accent 6" w:semiHidden="0" w:uiPriority="69" w:unhideWhenUsed="0"/>
+    <w:lsdException w:name="Dark List Accent 6" w:semiHidden="0" w:uiPriority="70" w:unhideWhenUsed="0"/>
+    <w:lsdException w:name="Colorful Shading Accent 6" w:semiHidden="0" w:uiPriority="71" w:unhideWhenUsed="0"/>
+    <w:lsdException w:name="Colorful List Accent 6" w:semiHidden="0" w:uiPriority="72" w:unhideWhenUsed="0"/>
+    <w:lsdException w:name="Colorful Grid Accent 6" w:semiHidden="0" w:uiPriority="73" w:unhideWhenUsed="0"/>
+    <w:lsdException w:name="Subtle Emphasis" w:semiHidden="0" w:uiPriority="19" w:unhideWhenUsed="0" w:qFormat="1"/>
+    <w:lsdException w:name="Intense Emphasis" w:semiHidden="0" w:uiPriority="21" w:unhideWhenUsed="0" w:qFormat="1"/>
+    <w:lsdException w:name="Subtle Reference" w:semiHidden="0" w:uiPriority="31" w:unhideWhenUsed="0" w:qFormat="1"/>
+    <w:lsdException w:name="Intense Reference" w:semiHidden="0" w:uiPriority="32" w:unhideWhenUsed="0" w:qFormat="1"/>
+    <w:lsdException w:name="Book Title" w:semiHidden="0" w:uiPriority="33" w:unhideWhenUsed="0" w:qFormat="1"/>
+    <w:lsdException w:name="Bibliography" w:uiPriority="37"/>
+    <w:lsdException w:name="TOC Heading" w:uiPriority="39" w:qFormat="1"/>
+  </w:latentStyles>
+  <w:style w:type="paragraph" w:default="1" w:styleId="Standaard">
+    <w:name w:val="Normal"/>
+    <w:qFormat/>
+  </w:style>
+  <w:style w:type="character" w:default="1" w:styleId="Standaardalinea-lettertype">
+    <w:name w:val="Default Paragraph Font"/>
+    <w:uiPriority w:val="1"/>
+    <w:semiHidden/>
+    <w:unhideWhenUsed/>
+  </w:style>
+  <w:style w:type="table" w:default="1" w:styleId="Standaardtabel">
+    <w:name w:val="Normal Table"/>
+    <w:uiPriority w:val="99"/>
+    <w:semiHidden/>
+    <w:unhideWhenUsed/>
+    <w:tblPr>
+      <w:tblInd w:w="0" w:type="dxa"/>
+      <w:tblCellMar>
+        <w:top w:w="0" w:type="dxa"/>
+        <w:left w:w="108" w:type="dxa"/>
+        <w:bottom w:w="0" w:type="dxa"/>
+        <w:right w:w="108" w:type="dxa"/>
+      </w:tblCellMar>
+    </w:tblPr>
+  </w:style>
+  <w:style w:type="numbering" w:default="1" w:styleId="Geenlijst">
+    <w:name w:val="No List"/>
+    <w:uiPriority w:val="99"/>
+    <w:semiHidden/>
+    <w:unhideWhenUsed/>
+  </w:style>
+</w:styles>
+</file>
+
 <file path=word/theme/theme1.xml><?xml version="1.0" encoding="utf-8"?>
 <a:theme xmlns:a="http://schemas.openxmlformats.org/drawingml/2006/main" name="Kantoorthema">
   <a:themeElements>
@@ -8820,7 +8829,7 @@
 </file>
 
 <file path=customXml/itemProps1.xml><?xml version="1.0" encoding="utf-8"?>
-<ds:datastoreItem xmlns:ds="http://schemas.openxmlformats.org/officeDocument/2006/customXml" ds:itemID="{D7C64092-6E18-4819-819A-16A2573CFDD8}">
+<ds:datastoreItem xmlns:ds="http://schemas.openxmlformats.org/officeDocument/2006/customXml" ds:itemID="{D6599409-A757-45FC-B9EE-3B2ED8991C2A}">
   <ds:schemaRefs>
     <ds:schemaRef ds:uri="http://schemas.openxmlformats.org/officeDocument/2006/bibliography"/>
   </ds:schemaRefs>

</xml_diff>

<commit_message>
UML's changed, Verslag bijgewerkt
</commit_message>
<xml_diff>
--- a/Verslag OOO Project.docx
+++ b/Verslag OOO Project.docx
@@ -1,6 +1,6 @@
 
 <file path=word/document.xml><?xml version="1.0" encoding="utf-8"?>
-<w:document xmlns:wpc="http://schemas.microsoft.com/office/word/2010/wordprocessingCanvas" xmlns:mc="http://schemas.openxmlformats.org/markup-compatibility/2006" xmlns:o="urn:schemas-microsoft-com:office:office" xmlns:r="http://schemas.openxmlformats.org/officeDocument/2006/relationships" xmlns:m="http://schemas.openxmlformats.org/officeDocument/2006/math" xmlns:v="urn:schemas-microsoft-com:vml" xmlns:wp14="http://schemas.microsoft.com/office/word/2010/wordprocessingDrawing" xmlns:wp="http://schemas.openxmlformats.org/drawingml/2006/wordprocessingDrawing" xmlns:w10="urn:schemas-microsoft-com:office:word" xmlns:w="http://schemas.openxmlformats.org/wordprocessingml/2006/main" xmlns:w14="http://schemas.microsoft.com/office/word/2010/wordml" xmlns:wpg="http://schemas.microsoft.com/office/word/2010/wordprocessingGroup" xmlns:wpi="http://schemas.microsoft.com/office/word/2010/wordprocessingInk" xmlns:wne="http://schemas.microsoft.com/office/word/2006/wordml" xmlns:wps="http://schemas.microsoft.com/office/word/2010/wordprocessingShape" mc:Ignorable="w14 wp14">
+<w:document xmlns:wpc="http://schemas.microsoft.com/office/word/2010/wordprocessingCanvas" xmlns:cx="http://schemas.microsoft.com/office/drawing/2014/chartex" xmlns:cx1="http://schemas.microsoft.com/office/drawing/2015/9/8/chartex" xmlns:cx2="http://schemas.microsoft.com/office/drawing/2015/10/21/chartex" xmlns:cx3="http://schemas.microsoft.com/office/drawing/2016/5/9/chartex" xmlns:cx4="http://schemas.microsoft.com/office/drawing/2016/5/10/chartex" xmlns:cx5="http://schemas.microsoft.com/office/drawing/2016/5/11/chartex" xmlns:cx6="http://schemas.microsoft.com/office/drawing/2016/5/12/chartex" xmlns:cx7="http://schemas.microsoft.com/office/drawing/2016/5/13/chartex" xmlns:cx8="http://schemas.microsoft.com/office/drawing/2016/5/14/chartex" xmlns:mc="http://schemas.openxmlformats.org/markup-compatibility/2006" xmlns:aink="http://schemas.microsoft.com/office/drawing/2016/ink" xmlns:am3d="http://schemas.microsoft.com/office/drawing/2017/model3d" xmlns:o="urn:schemas-microsoft-com:office:office" xmlns:r="http://schemas.openxmlformats.org/officeDocument/2006/relationships" xmlns:m="http://schemas.openxmlformats.org/officeDocument/2006/math" xmlns:v="urn:schemas-microsoft-com:vml" xmlns:wp14="http://schemas.microsoft.com/office/word/2010/wordprocessingDrawing" xmlns:wp="http://schemas.openxmlformats.org/drawingml/2006/wordprocessingDrawing" xmlns:w10="urn:schemas-microsoft-com:office:word" xmlns:w="http://schemas.openxmlformats.org/wordprocessingml/2006/main" xmlns:w14="http://schemas.microsoft.com/office/word/2010/wordml" xmlns:w15="http://schemas.microsoft.com/office/word/2012/wordml" xmlns:w16cid="http://schemas.microsoft.com/office/word/2016/wordml/cid" xmlns:w16se="http://schemas.microsoft.com/office/word/2015/wordml/symex" xmlns:wpg="http://schemas.microsoft.com/office/word/2010/wordprocessingGroup" xmlns:wpi="http://schemas.microsoft.com/office/word/2010/wordprocessingInk" xmlns:wne="http://schemas.microsoft.com/office/word/2006/wordml" xmlns:wps="http://schemas.microsoft.com/office/word/2010/wordprocessingShape" mc:Ignorable="w14 w15 w16se w16cid wp14">
   <w:body>
     <w:p>
       <w:pPr>
@@ -48,7 +48,7 @@
                     <pic:cNvPicPr/>
                   </pic:nvPicPr>
                   <pic:blipFill>
-                    <a:blip r:embed="rId9"/>
+                    <a:blip r:embed="rId8"/>
                     <a:stretch>
                       <a:fillRect/>
                     </a:stretch>
@@ -3916,9 +3916,9 @@
                 <w:lang w:val="nl-BE" w:eastAsia="nl-BE"/>
               </w:rPr>
               <w:drawing>
-                <wp:inline distT="0" distB="0" distL="0" distR="0" wp14:anchorId="3560ACFC" wp14:editId="55B986C1">
-                  <wp:extent cx="4619625" cy="1876425"/>
-                  <wp:effectExtent l="0" t="0" r="0" b="0"/>
+                <wp:inline distT="0" distB="0" distL="0" distR="0" wp14:anchorId="3560ACFC" wp14:editId="56A0C5EE">
+                  <wp:extent cx="4619625" cy="1756822"/>
+                  <wp:effectExtent l="0" t="1428750" r="0" b="1405890"/>
                   <wp:docPr id="3" name="Afbeelding 3"/>
                   <wp:cNvGraphicFramePr>
                     <a:graphicFrameLocks xmlns:a="http://schemas.openxmlformats.org/drawingml/2006/main" noChangeAspect="1"/>
@@ -3933,22 +3933,15 @@
                           </pic:cNvPicPr>
                         </pic:nvPicPr>
                         <pic:blipFill>
-                          <a:blip r:embed="rId10">
-                            <a:extLst>
-                              <a:ext uri="{28A0092B-C50C-407E-A947-70E740481C1C}">
-                                <a14:useLocalDpi xmlns:a14="http://schemas.microsoft.com/office/drawing/2010/main" val="0"/>
-                              </a:ext>
-                            </a:extLst>
-                          </a:blip>
-                          <a:srcRect/>
+                          <a:blip r:embed="rId9"/>
                           <a:stretch>
                             <a:fillRect/>
                           </a:stretch>
                         </pic:blipFill>
                         <pic:spPr bwMode="auto">
-                          <a:xfrm>
+                          <a:xfrm rot="5400000">
                             <a:off x="0" y="0"/>
-                            <a:ext cx="4619625" cy="1876425"/>
+                            <a:ext cx="4619625" cy="1756822"/>
                           </a:xfrm>
                           <a:prstGeom prst="rect">
                             <a:avLst/>
@@ -4259,9 +4252,9 @@
                 <w:lang w:val="nl-BE" w:eastAsia="nl-BE"/>
               </w:rPr>
               <w:drawing>
-                <wp:inline distT="0" distB="0" distL="0" distR="0" wp14:anchorId="7A235A44" wp14:editId="190B9478">
-                  <wp:extent cx="4619625" cy="1819275"/>
-                  <wp:effectExtent l="0" t="0" r="0" b="0"/>
+                <wp:inline distT="0" distB="0" distL="0" distR="0" wp14:anchorId="7A235A44" wp14:editId="59467FD4">
+                  <wp:extent cx="4619625" cy="1179796"/>
+                  <wp:effectExtent l="0" t="1714500" r="0" b="1697355"/>
                   <wp:docPr id="7" name="Afbeelding 7"/>
                   <wp:cNvGraphicFramePr>
                     <a:graphicFrameLocks xmlns:a="http://schemas.openxmlformats.org/drawingml/2006/main" noChangeAspect="1"/>
@@ -4276,22 +4269,15 @@
                           </pic:cNvPicPr>
                         </pic:nvPicPr>
                         <pic:blipFill>
-                          <a:blip r:embed="rId11">
-                            <a:extLst>
-                              <a:ext uri="{28A0092B-C50C-407E-A947-70E740481C1C}">
-                                <a14:useLocalDpi xmlns:a14="http://schemas.microsoft.com/office/drawing/2010/main" val="0"/>
-                              </a:ext>
-                            </a:extLst>
-                          </a:blip>
-                          <a:srcRect/>
+                          <a:blip r:embed="rId10"/>
                           <a:stretch>
                             <a:fillRect/>
                           </a:stretch>
                         </pic:blipFill>
                         <pic:spPr bwMode="auto">
-                          <a:xfrm>
+                          <a:xfrm rot="5400000">
                             <a:off x="0" y="0"/>
-                            <a:ext cx="4619625" cy="1819275"/>
+                            <a:ext cx="4619625" cy="1179796"/>
                           </a:xfrm>
                           <a:prstGeom prst="rect">
                             <a:avLst/>
@@ -4484,8 +4470,8 @@
                 <w:lang w:val="nl-BE" w:eastAsia="nl-BE"/>
               </w:rPr>
               <w:drawing>
-                <wp:inline distT="0" distB="0" distL="0" distR="0" wp14:anchorId="73A80DA5" wp14:editId="7D4A85C4">
-                  <wp:extent cx="4619625" cy="4676775"/>
+                <wp:inline distT="0" distB="0" distL="0" distR="0" wp14:anchorId="73A80DA5" wp14:editId="530C401D">
+                  <wp:extent cx="4619625" cy="4675405"/>
                   <wp:effectExtent l="0" t="0" r="0" b="0"/>
                   <wp:docPr id="8" name="Afbeelding 8"/>
                   <wp:cNvGraphicFramePr>
@@ -4501,14 +4487,7 @@
                           </pic:cNvPicPr>
                         </pic:nvPicPr>
                         <pic:blipFill>
-                          <a:blip r:embed="rId12">
-                            <a:extLst>
-                              <a:ext uri="{28A0092B-C50C-407E-A947-70E740481C1C}">
-                                <a14:useLocalDpi xmlns:a14="http://schemas.microsoft.com/office/drawing/2010/main" val="0"/>
-                              </a:ext>
-                            </a:extLst>
-                          </a:blip>
-                          <a:srcRect/>
+                          <a:blip r:embed="rId11"/>
                           <a:stretch>
                             <a:fillRect/>
                           </a:stretch>
@@ -4516,7 +4495,7 @@
                         <pic:spPr bwMode="auto">
                           <a:xfrm>
                             <a:off x="0" y="0"/>
-                            <a:ext cx="4619625" cy="4676775"/>
+                            <a:ext cx="4619625" cy="4675405"/>
                           </a:xfrm>
                           <a:prstGeom prst="rect">
                             <a:avLst/>
@@ -4708,8 +4687,8 @@
                 <w:lang w:val="nl-BE" w:eastAsia="nl-BE"/>
               </w:rPr>
               <w:drawing>
-                <wp:inline distT="0" distB="0" distL="0" distR="0" wp14:anchorId="55679D18" wp14:editId="1348FEE7">
-                  <wp:extent cx="4619625" cy="2847975"/>
+                <wp:inline distT="0" distB="0" distL="0" distR="0" wp14:anchorId="55679D18" wp14:editId="42A491C8">
+                  <wp:extent cx="3789106" cy="2847975"/>
                   <wp:effectExtent l="0" t="0" r="0" b="0"/>
                   <wp:docPr id="9" name="Afbeelding 9"/>
                   <wp:cNvGraphicFramePr>
@@ -4725,14 +4704,7 @@
                           </pic:cNvPicPr>
                         </pic:nvPicPr>
                         <pic:blipFill>
-                          <a:blip r:embed="rId13">
-                            <a:extLst>
-                              <a:ext uri="{28A0092B-C50C-407E-A947-70E740481C1C}">
-                                <a14:useLocalDpi xmlns:a14="http://schemas.microsoft.com/office/drawing/2010/main" val="0"/>
-                              </a:ext>
-                            </a:extLst>
-                          </a:blip>
-                          <a:srcRect/>
+                          <a:blip r:embed="rId12"/>
                           <a:stretch>
                             <a:fillRect/>
                           </a:stretch>
@@ -4740,7 +4712,7 @@
                         <pic:spPr bwMode="auto">
                           <a:xfrm>
                             <a:off x="0" y="0"/>
-                            <a:ext cx="4619625" cy="2847975"/>
+                            <a:ext cx="3789106" cy="2847975"/>
                           </a:xfrm>
                           <a:prstGeom prst="rect">
                             <a:avLst/>
@@ -4899,7 +4871,7 @@
                           </pic:cNvPicPr>
                         </pic:nvPicPr>
                         <pic:blipFill>
-                          <a:blip r:embed="rId14">
+                          <a:blip r:embed="rId13">
                             <a:extLst>
                               <a:ext uri="{28A0092B-C50C-407E-A947-70E740481C1C}">
                                 <a14:useLocalDpi xmlns:a14="http://schemas.microsoft.com/office/drawing/2010/main" val="0"/>
@@ -5165,15 +5137,7 @@
                 <w:lang w:val="nl-NL"/>
               </w:rPr>
               <w:lastRenderedPageBreak/>
-              <w:t>Zo ver dit mogelijk is</w:t>
-            </w:r>
-            <w:bookmarkStart w:id="3" w:name="_GoBack"/>
-            <w:bookmarkEnd w:id="3"/>
-            <w:r>
-              <w:rPr>
-                <w:lang w:val="nl-NL"/>
-              </w:rPr>
-              <w:t xml:space="preserve"> hebben we het MVC patroon toege</w:t>
+              <w:t>Zo ver dit mogelijk is hebben we het MVC patroon toege</w:t>
             </w:r>
             <w:r>
               <w:rPr>
@@ -5244,7 +5208,6 @@
                 <w:sz w:val="20"/>
                 <w:lang w:val="nl-NL"/>
               </w:rPr>
-              <w:lastRenderedPageBreak/>
               <w:t>Decorator</w:t>
             </w:r>
             <w:proofErr w:type="spellEnd"/>
@@ -5634,7 +5597,6 @@
         <w:rPr>
           <w:lang w:val="nl-NL"/>
         </w:rPr>
-        <w:lastRenderedPageBreak/>
         <w:br w:type="page"/>
       </w:r>
     </w:p>
@@ -5645,7 +5607,7 @@
           <w:lang w:val="nl-NL"/>
         </w:rPr>
       </w:pPr>
-      <w:bookmarkStart w:id="4" w:name="_Toc499494740"/>
+      <w:bookmarkStart w:id="3" w:name="_Toc499494740"/>
       <w:r>
         <w:rPr>
           <w:lang w:val="nl-NL"/>
@@ -5653,7 +5615,7 @@
         <w:lastRenderedPageBreak/>
         <w:t>Speciale topics</w:t>
       </w:r>
-      <w:bookmarkEnd w:id="4"/>
+      <w:bookmarkEnd w:id="3"/>
     </w:p>
     <w:p>
       <w:pPr>
@@ -6003,8 +5965,8 @@
                 <w:lang w:val="nl-BE" w:eastAsia="nl-BE"/>
               </w:rPr>
               <w:drawing>
-                <wp:inline distT="0" distB="0" distL="0" distR="0" wp14:anchorId="21BAE50A" wp14:editId="465B0813">
-                  <wp:extent cx="1771650" cy="1495425"/>
+                <wp:inline distT="0" distB="0" distL="0" distR="0" wp14:anchorId="21BAE50A" wp14:editId="7F7369B9">
+                  <wp:extent cx="1011451" cy="1495425"/>
                   <wp:effectExtent l="0" t="0" r="0" b="0"/>
                   <wp:docPr id="16" name="Afbeelding 16"/>
                   <wp:cNvGraphicFramePr>
@@ -6020,14 +5982,7 @@
                           </pic:cNvPicPr>
                         </pic:nvPicPr>
                         <pic:blipFill>
-                          <a:blip r:embed="rId15">
-                            <a:extLst>
-                              <a:ext uri="{28A0092B-C50C-407E-A947-70E740481C1C}">
-                                <a14:useLocalDpi xmlns:a14="http://schemas.microsoft.com/office/drawing/2010/main" val="0"/>
-                              </a:ext>
-                            </a:extLst>
-                          </a:blip>
-                          <a:srcRect/>
+                          <a:blip r:embed="rId14"/>
                           <a:stretch>
                             <a:fillRect/>
                           </a:stretch>
@@ -6035,7 +5990,7 @@
                         <pic:spPr bwMode="auto">
                           <a:xfrm>
                             <a:off x="0" y="0"/>
-                            <a:ext cx="1771650" cy="1495425"/>
+                            <a:ext cx="1011451" cy="1495425"/>
                           </a:xfrm>
                           <a:prstGeom prst="rect">
                             <a:avLst/>
@@ -6430,7 +6385,7 @@
           <w:lang w:val="nl-NL"/>
         </w:rPr>
       </w:pPr>
-      <w:bookmarkStart w:id="5" w:name="_Toc499494741"/>
+      <w:bookmarkStart w:id="4" w:name="_Toc499494741"/>
       <w:r>
         <w:rPr>
           <w:lang w:val="nl-NL"/>
@@ -6438,7 +6393,7 @@
         <w:lastRenderedPageBreak/>
         <w:t>Werkverdeling</w:t>
       </w:r>
-      <w:bookmarkEnd w:id="5"/>
+      <w:bookmarkEnd w:id="4"/>
     </w:p>
     <w:p>
       <w:pPr>
@@ -7060,6 +7015,7 @@
           <w:lang w:val="nl-NL"/>
         </w:rPr>
       </w:pPr>
+      <w:bookmarkStart w:id="5" w:name="_GoBack"/>
       <w:r>
         <w:rPr>
           <w:lang w:val="nl-NL"/>
@@ -7075,6 +7031,7 @@
         </w:rPr>
       </w:pPr>
       <w:bookmarkStart w:id="6" w:name="_Toc499494742"/>
+      <w:bookmarkEnd w:id="5"/>
       <w:r>
         <w:rPr>
           <w:lang w:val="nl-NL"/>
@@ -7219,7 +7176,7 @@
                     <pic:cNvPicPr/>
                   </pic:nvPicPr>
                   <pic:blipFill>
-                    <a:blip r:embed="rId16"/>
+                    <a:blip r:embed="rId15"/>
                     <a:stretch>
                       <a:fillRect/>
                     </a:stretch>
@@ -7296,7 +7253,7 @@
                     <pic:cNvPicPr/>
                   </pic:nvPicPr>
                   <pic:blipFill>
-                    <a:blip r:embed="rId17"/>
+                    <a:blip r:embed="rId16"/>
                     <a:stretch>
                       <a:fillRect/>
                     </a:stretch>
@@ -7357,7 +7314,7 @@
                     <pic:cNvPicPr/>
                   </pic:nvPicPr>
                   <pic:blipFill>
-                    <a:blip r:embed="rId18"/>
+                    <a:blip r:embed="rId17"/>
                     <a:stretch>
                       <a:fillRect/>
                     </a:stretch>
@@ -7441,7 +7398,7 @@
                     <pic:cNvPicPr/>
                   </pic:nvPicPr>
                   <pic:blipFill>
-                    <a:blip r:embed="rId19"/>
+                    <a:blip r:embed="rId18"/>
                     <a:stretch>
                       <a:fillRect/>
                     </a:stretch>
@@ -7469,7 +7426,7 @@
       </w:r>
     </w:p>
     <w:sectPr>
-      <w:headerReference w:type="default" r:id="rId20"/>
+      <w:headerReference w:type="default" r:id="rId19"/>
       <w:pgSz w:w="11906" w:h="16838"/>
       <w:pgMar w:top="1440" w:right="1080" w:bottom="1440" w:left="1080" w:header="708" w:footer="708" w:gutter="0"/>
       <w:cols w:space="708"/>
@@ -7481,7 +7438,7 @@
 </file>
 
 <file path=word/endnotes.xml><?xml version="1.0" encoding="utf-8"?>
-<w:endnotes xmlns:wpc="http://schemas.microsoft.com/office/word/2010/wordprocessingCanvas" xmlns:mc="http://schemas.openxmlformats.org/markup-compatibility/2006" xmlns:o="urn:schemas-microsoft-com:office:office" xmlns:r="http://schemas.openxmlformats.org/officeDocument/2006/relationships" xmlns:m="http://schemas.openxmlformats.org/officeDocument/2006/math" xmlns:v="urn:schemas-microsoft-com:vml" xmlns:wp14="http://schemas.microsoft.com/office/word/2010/wordprocessingDrawing" xmlns:wp="http://schemas.openxmlformats.org/drawingml/2006/wordprocessingDrawing" xmlns:w10="urn:schemas-microsoft-com:office:word" xmlns:w="http://schemas.openxmlformats.org/wordprocessingml/2006/main" xmlns:w14="http://schemas.microsoft.com/office/word/2010/wordml" xmlns:wpg="http://schemas.microsoft.com/office/word/2010/wordprocessingGroup" xmlns:wpi="http://schemas.microsoft.com/office/word/2010/wordprocessingInk" xmlns:wne="http://schemas.microsoft.com/office/word/2006/wordml" xmlns:wps="http://schemas.microsoft.com/office/word/2010/wordprocessingShape" mc:Ignorable="w14 wp14">
+<w:endnotes xmlns:wpc="http://schemas.microsoft.com/office/word/2010/wordprocessingCanvas" xmlns:cx="http://schemas.microsoft.com/office/drawing/2014/chartex" xmlns:cx1="http://schemas.microsoft.com/office/drawing/2015/9/8/chartex" xmlns:cx2="http://schemas.microsoft.com/office/drawing/2015/10/21/chartex" xmlns:cx3="http://schemas.microsoft.com/office/drawing/2016/5/9/chartex" xmlns:cx4="http://schemas.microsoft.com/office/drawing/2016/5/10/chartex" xmlns:cx5="http://schemas.microsoft.com/office/drawing/2016/5/11/chartex" xmlns:cx6="http://schemas.microsoft.com/office/drawing/2016/5/12/chartex" xmlns:cx7="http://schemas.microsoft.com/office/drawing/2016/5/13/chartex" xmlns:cx8="http://schemas.microsoft.com/office/drawing/2016/5/14/chartex" xmlns:mc="http://schemas.openxmlformats.org/markup-compatibility/2006" xmlns:aink="http://schemas.microsoft.com/office/drawing/2016/ink" xmlns:am3d="http://schemas.microsoft.com/office/drawing/2017/model3d" xmlns:o="urn:schemas-microsoft-com:office:office" xmlns:r="http://schemas.openxmlformats.org/officeDocument/2006/relationships" xmlns:m="http://schemas.openxmlformats.org/officeDocument/2006/math" xmlns:v="urn:schemas-microsoft-com:vml" xmlns:wp14="http://schemas.microsoft.com/office/word/2010/wordprocessingDrawing" xmlns:wp="http://schemas.openxmlformats.org/drawingml/2006/wordprocessingDrawing" xmlns:w10="urn:schemas-microsoft-com:office:word" xmlns:w="http://schemas.openxmlformats.org/wordprocessingml/2006/main" xmlns:w14="http://schemas.microsoft.com/office/word/2010/wordml" xmlns:w15="http://schemas.microsoft.com/office/word/2012/wordml" xmlns:w16cid="http://schemas.microsoft.com/office/word/2016/wordml/cid" xmlns:w16se="http://schemas.microsoft.com/office/word/2015/wordml/symex" xmlns:wpg="http://schemas.microsoft.com/office/word/2010/wordprocessingGroup" xmlns:wpi="http://schemas.microsoft.com/office/word/2010/wordprocessingInk" xmlns:wne="http://schemas.microsoft.com/office/word/2006/wordml" xmlns:wps="http://schemas.microsoft.com/office/word/2010/wordprocessingShape" mc:Ignorable="w14 w15 w16se w16cid wp14">
   <w:endnote w:type="separator" w:id="-1">
     <w:p>
       <w:pPr>
@@ -7506,7 +7463,7 @@
 </file>
 
 <file path=word/footnotes.xml><?xml version="1.0" encoding="utf-8"?>
-<w:footnotes xmlns:wpc="http://schemas.microsoft.com/office/word/2010/wordprocessingCanvas" xmlns:mc="http://schemas.openxmlformats.org/markup-compatibility/2006" xmlns:o="urn:schemas-microsoft-com:office:office" xmlns:r="http://schemas.openxmlformats.org/officeDocument/2006/relationships" xmlns:m="http://schemas.openxmlformats.org/officeDocument/2006/math" xmlns:v="urn:schemas-microsoft-com:vml" xmlns:wp14="http://schemas.microsoft.com/office/word/2010/wordprocessingDrawing" xmlns:wp="http://schemas.openxmlformats.org/drawingml/2006/wordprocessingDrawing" xmlns:w10="urn:schemas-microsoft-com:office:word" xmlns:w="http://schemas.openxmlformats.org/wordprocessingml/2006/main" xmlns:w14="http://schemas.microsoft.com/office/word/2010/wordml" xmlns:wpg="http://schemas.microsoft.com/office/word/2010/wordprocessingGroup" xmlns:wpi="http://schemas.microsoft.com/office/word/2010/wordprocessingInk" xmlns:wne="http://schemas.microsoft.com/office/word/2006/wordml" xmlns:wps="http://schemas.microsoft.com/office/word/2010/wordprocessingShape" mc:Ignorable="w14 wp14">
+<w:footnotes xmlns:wpc="http://schemas.microsoft.com/office/word/2010/wordprocessingCanvas" xmlns:cx="http://schemas.microsoft.com/office/drawing/2014/chartex" xmlns:cx1="http://schemas.microsoft.com/office/drawing/2015/9/8/chartex" xmlns:cx2="http://schemas.microsoft.com/office/drawing/2015/10/21/chartex" xmlns:cx3="http://schemas.microsoft.com/office/drawing/2016/5/9/chartex" xmlns:cx4="http://schemas.microsoft.com/office/drawing/2016/5/10/chartex" xmlns:cx5="http://schemas.microsoft.com/office/drawing/2016/5/11/chartex" xmlns:cx6="http://schemas.microsoft.com/office/drawing/2016/5/12/chartex" xmlns:cx7="http://schemas.microsoft.com/office/drawing/2016/5/13/chartex" xmlns:cx8="http://schemas.microsoft.com/office/drawing/2016/5/14/chartex" xmlns:mc="http://schemas.openxmlformats.org/markup-compatibility/2006" xmlns:aink="http://schemas.microsoft.com/office/drawing/2016/ink" xmlns:am3d="http://schemas.microsoft.com/office/drawing/2017/model3d" xmlns:o="urn:schemas-microsoft-com:office:office" xmlns:r="http://schemas.openxmlformats.org/officeDocument/2006/relationships" xmlns:m="http://schemas.openxmlformats.org/officeDocument/2006/math" xmlns:v="urn:schemas-microsoft-com:vml" xmlns:wp14="http://schemas.microsoft.com/office/word/2010/wordprocessingDrawing" xmlns:wp="http://schemas.openxmlformats.org/drawingml/2006/wordprocessingDrawing" xmlns:w10="urn:schemas-microsoft-com:office:word" xmlns:w="http://schemas.openxmlformats.org/wordprocessingml/2006/main" xmlns:w14="http://schemas.microsoft.com/office/word/2010/wordml" xmlns:w15="http://schemas.microsoft.com/office/word/2012/wordml" xmlns:w16cid="http://schemas.microsoft.com/office/word/2016/wordml/cid" xmlns:w16se="http://schemas.microsoft.com/office/word/2015/wordml/symex" xmlns:wpg="http://schemas.microsoft.com/office/word/2010/wordprocessingGroup" xmlns:wpi="http://schemas.microsoft.com/office/word/2010/wordprocessingInk" xmlns:wne="http://schemas.microsoft.com/office/word/2006/wordml" xmlns:wps="http://schemas.microsoft.com/office/word/2010/wordprocessingShape" mc:Ignorable="w14 w15 w16se w16cid wp14">
   <w:footnote w:type="separator" w:id="-1">
     <w:p>
       <w:pPr>
@@ -7531,7 +7488,7 @@
 </file>
 
 <file path=word/header1.xml><?xml version="1.0" encoding="utf-8"?>
-<w:hdr xmlns:wpc="http://schemas.microsoft.com/office/word/2010/wordprocessingCanvas" xmlns:mc="http://schemas.openxmlformats.org/markup-compatibility/2006" xmlns:o="urn:schemas-microsoft-com:office:office" xmlns:r="http://schemas.openxmlformats.org/officeDocument/2006/relationships" xmlns:m="http://schemas.openxmlformats.org/officeDocument/2006/math" xmlns:v="urn:schemas-microsoft-com:vml" xmlns:wp14="http://schemas.microsoft.com/office/word/2010/wordprocessingDrawing" xmlns:wp="http://schemas.openxmlformats.org/drawingml/2006/wordprocessingDrawing" xmlns:w10="urn:schemas-microsoft-com:office:word" xmlns:w="http://schemas.openxmlformats.org/wordprocessingml/2006/main" xmlns:w14="http://schemas.microsoft.com/office/word/2010/wordml" xmlns:wpg="http://schemas.microsoft.com/office/word/2010/wordprocessingGroup" xmlns:wpi="http://schemas.microsoft.com/office/word/2010/wordprocessingInk" xmlns:wne="http://schemas.microsoft.com/office/word/2006/wordml" xmlns:wps="http://schemas.microsoft.com/office/word/2010/wordprocessingShape" mc:Ignorable="w14 wp14">
+<w:hdr xmlns:wpc="http://schemas.microsoft.com/office/word/2010/wordprocessingCanvas" xmlns:cx="http://schemas.microsoft.com/office/drawing/2014/chartex" xmlns:cx1="http://schemas.microsoft.com/office/drawing/2015/9/8/chartex" xmlns:cx2="http://schemas.microsoft.com/office/drawing/2015/10/21/chartex" xmlns:cx3="http://schemas.microsoft.com/office/drawing/2016/5/9/chartex" xmlns:cx4="http://schemas.microsoft.com/office/drawing/2016/5/10/chartex" xmlns:cx5="http://schemas.microsoft.com/office/drawing/2016/5/11/chartex" xmlns:cx6="http://schemas.microsoft.com/office/drawing/2016/5/12/chartex" xmlns:cx7="http://schemas.microsoft.com/office/drawing/2016/5/13/chartex" xmlns:cx8="http://schemas.microsoft.com/office/drawing/2016/5/14/chartex" xmlns:mc="http://schemas.openxmlformats.org/markup-compatibility/2006" xmlns:aink="http://schemas.microsoft.com/office/drawing/2016/ink" xmlns:am3d="http://schemas.microsoft.com/office/drawing/2017/model3d" xmlns:o="urn:schemas-microsoft-com:office:office" xmlns:r="http://schemas.openxmlformats.org/officeDocument/2006/relationships" xmlns:m="http://schemas.openxmlformats.org/officeDocument/2006/math" xmlns:v="urn:schemas-microsoft-com:vml" xmlns:wp14="http://schemas.microsoft.com/office/word/2010/wordprocessingDrawing" xmlns:wp="http://schemas.openxmlformats.org/drawingml/2006/wordprocessingDrawing" xmlns:w10="urn:schemas-microsoft-com:office:word" xmlns:w="http://schemas.openxmlformats.org/wordprocessingml/2006/main" xmlns:w14="http://schemas.microsoft.com/office/word/2010/wordml" xmlns:w15="http://schemas.microsoft.com/office/word/2012/wordml" xmlns:w16cid="http://schemas.microsoft.com/office/word/2016/wordml/cid" xmlns:w16se="http://schemas.microsoft.com/office/word/2015/wordml/symex" xmlns:wpg="http://schemas.microsoft.com/office/word/2010/wordprocessingGroup" xmlns:wpi="http://schemas.microsoft.com/office/word/2010/wordprocessingInk" xmlns:wne="http://schemas.microsoft.com/office/word/2006/wordml" xmlns:wps="http://schemas.microsoft.com/office/word/2010/wordprocessingShape" mc:Ignorable="w14 w15 w16se w16cid wp14">
   <w:sdt>
     <w:sdtPr>
       <w:id w:val="776909991"/>
@@ -7578,8 +7535,8 @@
 </file>
 
 <file path=word/numbering.xml><?xml version="1.0" encoding="utf-8"?>
-<w:numbering xmlns:wpc="http://schemas.microsoft.com/office/word/2010/wordprocessingCanvas" xmlns:mc="http://schemas.openxmlformats.org/markup-compatibility/2006" xmlns:o="urn:schemas-microsoft-com:office:office" xmlns:r="http://schemas.openxmlformats.org/officeDocument/2006/relationships" xmlns:m="http://schemas.openxmlformats.org/officeDocument/2006/math" xmlns:v="urn:schemas-microsoft-com:vml" xmlns:wp14="http://schemas.microsoft.com/office/word/2010/wordprocessingDrawing" xmlns:wp="http://schemas.openxmlformats.org/drawingml/2006/wordprocessingDrawing" xmlns:w10="urn:schemas-microsoft-com:office:word" xmlns:w="http://schemas.openxmlformats.org/wordprocessingml/2006/main" xmlns:w14="http://schemas.microsoft.com/office/word/2010/wordml" xmlns:wpg="http://schemas.microsoft.com/office/word/2010/wordprocessingGroup" xmlns:wpi="http://schemas.microsoft.com/office/word/2010/wordprocessingInk" xmlns:wne="http://schemas.microsoft.com/office/word/2006/wordml" xmlns:wps="http://schemas.microsoft.com/office/word/2010/wordprocessingShape" mc:Ignorable="w14 wp14">
-  <w:abstractNum w:abstractNumId="0">
+<w:numbering xmlns:wpc="http://schemas.microsoft.com/office/word/2010/wordprocessingCanvas" xmlns:cx="http://schemas.microsoft.com/office/drawing/2014/chartex" xmlns:cx1="http://schemas.microsoft.com/office/drawing/2015/9/8/chartex" xmlns:cx2="http://schemas.microsoft.com/office/drawing/2015/10/21/chartex" xmlns:cx3="http://schemas.microsoft.com/office/drawing/2016/5/9/chartex" xmlns:cx4="http://schemas.microsoft.com/office/drawing/2016/5/10/chartex" xmlns:cx5="http://schemas.microsoft.com/office/drawing/2016/5/11/chartex" xmlns:cx6="http://schemas.microsoft.com/office/drawing/2016/5/12/chartex" xmlns:cx7="http://schemas.microsoft.com/office/drawing/2016/5/13/chartex" xmlns:cx8="http://schemas.microsoft.com/office/drawing/2016/5/14/chartex" xmlns:mc="http://schemas.openxmlformats.org/markup-compatibility/2006" xmlns:aink="http://schemas.microsoft.com/office/drawing/2016/ink" xmlns:am3d="http://schemas.microsoft.com/office/drawing/2017/model3d" xmlns:o="urn:schemas-microsoft-com:office:office" xmlns:r="http://schemas.openxmlformats.org/officeDocument/2006/relationships" xmlns:m="http://schemas.openxmlformats.org/officeDocument/2006/math" xmlns:v="urn:schemas-microsoft-com:vml" xmlns:wp14="http://schemas.microsoft.com/office/word/2010/wordprocessingDrawing" xmlns:wp="http://schemas.openxmlformats.org/drawingml/2006/wordprocessingDrawing" xmlns:w10="urn:schemas-microsoft-com:office:word" xmlns:w="http://schemas.openxmlformats.org/wordprocessingml/2006/main" xmlns:w14="http://schemas.microsoft.com/office/word/2010/wordml" xmlns:w15="http://schemas.microsoft.com/office/word/2012/wordml" xmlns:w16cid="http://schemas.microsoft.com/office/word/2016/wordml/cid" xmlns:w16se="http://schemas.microsoft.com/office/word/2015/wordml/symex" xmlns:wpg="http://schemas.microsoft.com/office/word/2010/wordprocessingGroup" xmlns:wpi="http://schemas.microsoft.com/office/word/2010/wordprocessingInk" xmlns:wne="http://schemas.microsoft.com/office/word/2006/wordml" xmlns:wps="http://schemas.microsoft.com/office/word/2010/wordprocessingShape" mc:Ignorable="w14 w15 w16se w16cid wp14">
+  <w:abstractNum w:abstractNumId="0" w15:restartNumberingAfterBreak="0">
     <w:nsid w:val="12D932D6"/>
     <w:multiLevelType w:val="hybridMultilevel"/>
     <w:tmpl w:val="F522C492"/>
@@ -7691,7 +7648,7 @@
       </w:rPr>
     </w:lvl>
   </w:abstractNum>
-  <w:abstractNum w:abstractNumId="1">
+  <w:abstractNum w:abstractNumId="1" w15:restartNumberingAfterBreak="0">
     <w:nsid w:val="3533362B"/>
     <w:multiLevelType w:val="hybridMultilevel"/>
     <w:tmpl w:val="60AC1B46"/>
@@ -7804,7 +7761,7 @@
       </w:rPr>
     </w:lvl>
   </w:abstractNum>
-  <w:abstractNum w:abstractNumId="2">
+  <w:abstractNum w:abstractNumId="2" w15:restartNumberingAfterBreak="0">
     <w:nsid w:val="374D5351"/>
     <w:multiLevelType w:val="hybridMultilevel"/>
     <w:tmpl w:val="81CCD9A4"/>
@@ -7893,7 +7850,7 @@
       </w:pPr>
     </w:lvl>
   </w:abstractNum>
-  <w:abstractNum w:abstractNumId="3">
+  <w:abstractNum w:abstractNumId="3" w15:restartNumberingAfterBreak="0">
     <w:nsid w:val="45AB6E4A"/>
     <w:multiLevelType w:val="hybridMultilevel"/>
     <w:tmpl w:val="FC167D8E"/>
@@ -8021,7 +7978,7 @@
 </file>
 
 <file path=word/styles.xml><?xml version="1.0" encoding="utf-8"?>
-<w:styles xmlns:mc="http://schemas.openxmlformats.org/markup-compatibility/2006" xmlns:r="http://schemas.openxmlformats.org/officeDocument/2006/relationships" xmlns:w="http://schemas.openxmlformats.org/wordprocessingml/2006/main" xmlns:w14="http://schemas.microsoft.com/office/word/2010/wordml" mc:Ignorable="w14">
+<w:styles xmlns:mc="http://schemas.openxmlformats.org/markup-compatibility/2006" xmlns:r="http://schemas.openxmlformats.org/officeDocument/2006/relationships" xmlns:w="http://schemas.openxmlformats.org/wordprocessingml/2006/main" xmlns:w14="http://schemas.microsoft.com/office/word/2010/wordml" xmlns:w15="http://schemas.microsoft.com/office/word/2012/wordml" xmlns:w16cid="http://schemas.microsoft.com/office/word/2016/wordml/cid" xmlns:w16se="http://schemas.microsoft.com/office/word/2015/wordml/symex" mc:Ignorable="w14 w15 w16se w16cid">
   <w:docDefaults>
     <w:rPrDefault>
       <w:rPr>
@@ -8037,144 +7994,382 @@
       </w:pPr>
     </w:pPrDefault>
   </w:docDefaults>
-  <w:latentStyles w:defLockedState="0" w:defUIPriority="99" w:defSemiHidden="1" w:defUnhideWhenUsed="1" w:defQFormat="0" w:count="267">
-    <w:lsdException w:name="Normal" w:semiHidden="0" w:uiPriority="0" w:unhideWhenUsed="0" w:qFormat="1"/>
-    <w:lsdException w:name="heading 1" w:semiHidden="0" w:uiPriority="9" w:unhideWhenUsed="0" w:qFormat="1"/>
-    <w:lsdException w:name="heading 2" w:uiPriority="9" w:qFormat="1"/>
-    <w:lsdException w:name="heading 3" w:uiPriority="9" w:qFormat="1"/>
-    <w:lsdException w:name="heading 4" w:uiPriority="9" w:qFormat="1"/>
-    <w:lsdException w:name="heading 5" w:uiPriority="9" w:qFormat="1"/>
-    <w:lsdException w:name="heading 6" w:uiPriority="9" w:qFormat="1"/>
-    <w:lsdException w:name="heading 7" w:uiPriority="9" w:qFormat="1"/>
-    <w:lsdException w:name="heading 8" w:uiPriority="9" w:qFormat="1"/>
-    <w:lsdException w:name="heading 9" w:uiPriority="9" w:qFormat="1"/>
-    <w:lsdException w:name="toc 1" w:uiPriority="39"/>
-    <w:lsdException w:name="toc 2" w:uiPriority="39"/>
-    <w:lsdException w:name="toc 3" w:uiPriority="39"/>
-    <w:lsdException w:name="toc 4" w:uiPriority="39"/>
-    <w:lsdException w:name="toc 5" w:uiPriority="39"/>
-    <w:lsdException w:name="toc 6" w:uiPriority="39"/>
-    <w:lsdException w:name="toc 7" w:uiPriority="39"/>
-    <w:lsdException w:name="toc 8" w:uiPriority="39"/>
-    <w:lsdException w:name="toc 9" w:uiPriority="39"/>
-    <w:lsdException w:name="caption" w:uiPriority="35" w:qFormat="1"/>
-    <w:lsdException w:name="Title" w:semiHidden="0" w:uiPriority="10" w:unhideWhenUsed="0" w:qFormat="1"/>
-    <w:lsdException w:name="Default Paragraph Font" w:uiPriority="1"/>
-    <w:lsdException w:name="Subtitle" w:semiHidden="0" w:uiPriority="11" w:unhideWhenUsed="0" w:qFormat="1"/>
-    <w:lsdException w:name="Strong" w:semiHidden="0" w:uiPriority="22" w:unhideWhenUsed="0" w:qFormat="1"/>
-    <w:lsdException w:name="Emphasis" w:semiHidden="0" w:uiPriority="20" w:unhideWhenUsed="0" w:qFormat="1"/>
-    <w:lsdException w:name="Table Grid" w:semiHidden="0" w:uiPriority="59" w:unhideWhenUsed="0"/>
-    <w:lsdException w:name="Placeholder Text" w:unhideWhenUsed="0"/>
-    <w:lsdException w:name="No Spacing" w:semiHidden="0" w:uiPriority="1" w:unhideWhenUsed="0" w:qFormat="1"/>
-    <w:lsdException w:name="Light Shading" w:semiHidden="0" w:uiPriority="60" w:unhideWhenUsed="0"/>
-    <w:lsdException w:name="Light List" w:semiHidden="0" w:uiPriority="61" w:unhideWhenUsed="0"/>
-    <w:lsdException w:name="Light Grid" w:semiHidden="0" w:uiPriority="62" w:unhideWhenUsed="0"/>
-    <w:lsdException w:name="Medium Shading 1" w:semiHidden="0" w:uiPriority="63" w:unhideWhenUsed="0"/>
-    <w:lsdException w:name="Medium Shading 2" w:semiHidden="0" w:uiPriority="64" w:unhideWhenUsed="0"/>
-    <w:lsdException w:name="Medium List 1" w:semiHidden="0" w:uiPriority="65" w:unhideWhenUsed="0"/>
-    <w:lsdException w:name="Medium List 2" w:semiHidden="0" w:uiPriority="66" w:unhideWhenUsed="0"/>
-    <w:lsdException w:name="Medium Grid 1" w:semiHidden="0" w:uiPriority="67" w:unhideWhenUsed="0"/>
-    <w:lsdException w:name="Medium Grid 2" w:semiHidden="0" w:uiPriority="68" w:unhideWhenUsed="0"/>
-    <w:lsdException w:name="Medium Grid 3" w:semiHidden="0" w:uiPriority="69" w:unhideWhenUsed="0"/>
-    <w:lsdException w:name="Dark List" w:semiHidden="0" w:uiPriority="70" w:unhideWhenUsed="0"/>
-    <w:lsdException w:name="Colorful Shading" w:semiHidden="0" w:uiPriority="71" w:unhideWhenUsed="0"/>
-    <w:lsdException w:name="Colorful List" w:semiHidden="0" w:uiPriority="72" w:unhideWhenUsed="0"/>
-    <w:lsdException w:name="Colorful Grid" w:semiHidden="0" w:uiPriority="73" w:unhideWhenUsed="0"/>
-    <w:lsdException w:name="Light Shading Accent 1" w:semiHidden="0" w:uiPriority="60" w:unhideWhenUsed="0"/>
-    <w:lsdException w:name="Light List Accent 1" w:semiHidden="0" w:uiPriority="61" w:unhideWhenUsed="0"/>
-    <w:lsdException w:name="Light Grid Accent 1" w:semiHidden="0" w:uiPriority="62" w:unhideWhenUsed="0"/>
-    <w:lsdException w:name="Medium Shading 1 Accent 1" w:semiHidden="0" w:uiPriority="63" w:unhideWhenUsed="0"/>
-    <w:lsdException w:name="Medium Shading 2 Accent 1" w:semiHidden="0" w:uiPriority="64" w:unhideWhenUsed="0"/>
-    <w:lsdException w:name="Medium List 1 Accent 1" w:semiHidden="0" w:uiPriority="65" w:unhideWhenUsed="0"/>
-    <w:lsdException w:name="Revision" w:unhideWhenUsed="0"/>
-    <w:lsdException w:name="List Paragraph" w:semiHidden="0" w:uiPriority="34" w:unhideWhenUsed="0" w:qFormat="1"/>
-    <w:lsdException w:name="Quote" w:semiHidden="0" w:uiPriority="29" w:unhideWhenUsed="0" w:qFormat="1"/>
-    <w:lsdException w:name="Intense Quote" w:semiHidden="0" w:uiPriority="30" w:unhideWhenUsed="0" w:qFormat="1"/>
-    <w:lsdException w:name="Medium List 2 Accent 1" w:semiHidden="0" w:uiPriority="66" w:unhideWhenUsed="0"/>
-    <w:lsdException w:name="Medium Grid 1 Accent 1" w:semiHidden="0" w:uiPriority="67" w:unhideWhenUsed="0"/>
-    <w:lsdException w:name="Medium Grid 2 Accent 1" w:semiHidden="0" w:uiPriority="68" w:unhideWhenUsed="0"/>
-    <w:lsdException w:name="Medium Grid 3 Accent 1" w:semiHidden="0" w:uiPriority="69" w:unhideWhenUsed="0"/>
-    <w:lsdException w:name="Dark List Accent 1" w:semiHidden="0" w:uiPriority="70" w:unhideWhenUsed="0"/>
-    <w:lsdException w:name="Colorful Shading Accent 1" w:semiHidden="0" w:uiPriority="71" w:unhideWhenUsed="0"/>
-    <w:lsdException w:name="Colorful List Accent 1" w:semiHidden="0" w:uiPriority="72" w:unhideWhenUsed="0"/>
-    <w:lsdException w:name="Colorful Grid Accent 1" w:semiHidden="0" w:uiPriority="73" w:unhideWhenUsed="0"/>
-    <w:lsdException w:name="Light Shading Accent 2" w:semiHidden="0" w:uiPriority="60" w:unhideWhenUsed="0"/>
-    <w:lsdException w:name="Light List Accent 2" w:semiHidden="0" w:uiPriority="61" w:unhideWhenUsed="0"/>
-    <w:lsdException w:name="Light Grid Accent 2" w:semiHidden="0" w:uiPriority="62" w:unhideWhenUsed="0"/>
-    <w:lsdException w:name="Medium Shading 1 Accent 2" w:semiHidden="0" w:uiPriority="63" w:unhideWhenUsed="0"/>
-    <w:lsdException w:name="Medium Shading 2 Accent 2" w:semiHidden="0" w:uiPriority="64" w:unhideWhenUsed="0"/>
-    <w:lsdException w:name="Medium List 1 Accent 2" w:semiHidden="0" w:uiPriority="65" w:unhideWhenUsed="0"/>
-    <w:lsdException w:name="Medium List 2 Accent 2" w:semiHidden="0" w:uiPriority="66" w:unhideWhenUsed="0"/>
-    <w:lsdException w:name="Medium Grid 1 Accent 2" w:semiHidden="0" w:uiPriority="67" w:unhideWhenUsed="0"/>
-    <w:lsdException w:name="Medium Grid 2 Accent 2" w:semiHidden="0" w:uiPriority="68" w:unhideWhenUsed="0"/>
-    <w:lsdException w:name="Medium Grid 3 Accent 2" w:semiHidden="0" w:uiPriority="69" w:unhideWhenUsed="0"/>
-    <w:lsdException w:name="Dark List Accent 2" w:semiHidden="0" w:uiPriority="70" w:unhideWhenUsed="0"/>
-    <w:lsdException w:name="Colorful Shading Accent 2" w:semiHidden="0" w:uiPriority="71" w:unhideWhenUsed="0"/>
-    <w:lsdException w:name="Colorful List Accent 2" w:semiHidden="0" w:uiPriority="72" w:unhideWhenUsed="0"/>
-    <w:lsdException w:name="Colorful Grid Accent 2" w:semiHidden="0" w:uiPriority="73" w:unhideWhenUsed="0"/>
-    <w:lsdException w:name="Light Shading Accent 3" w:semiHidden="0" w:uiPriority="60" w:unhideWhenUsed="0"/>
-    <w:lsdException w:name="Light List Accent 3" w:semiHidden="0" w:uiPriority="61" w:unhideWhenUsed="0"/>
-    <w:lsdException w:name="Light Grid Accent 3" w:semiHidden="0" w:uiPriority="62" w:unhideWhenUsed="0"/>
-    <w:lsdException w:name="Medium Shading 1 Accent 3" w:semiHidden="0" w:uiPriority="63" w:unhideWhenUsed="0"/>
-    <w:lsdException w:name="Medium Shading 2 Accent 3" w:semiHidden="0" w:uiPriority="64" w:unhideWhenUsed="0"/>
-    <w:lsdException w:name="Medium List 1 Accent 3" w:semiHidden="0" w:uiPriority="65" w:unhideWhenUsed="0"/>
-    <w:lsdException w:name="Medium List 2 Accent 3" w:semiHidden="0" w:uiPriority="66" w:unhideWhenUsed="0"/>
-    <w:lsdException w:name="Medium Grid 1 Accent 3" w:semiHidden="0" w:uiPriority="67" w:unhideWhenUsed="0"/>
-    <w:lsdException w:name="Medium Grid 2 Accent 3" w:semiHidden="0" w:uiPriority="68" w:unhideWhenUsed="0"/>
-    <w:lsdException w:name="Medium Grid 3 Accent 3" w:semiHidden="0" w:uiPriority="69" w:unhideWhenUsed="0"/>
-    <w:lsdException w:name="Dark List Accent 3" w:semiHidden="0" w:uiPriority="70" w:unhideWhenUsed="0"/>
-    <w:lsdException w:name="Colorful Shading Accent 3" w:semiHidden="0" w:uiPriority="71" w:unhideWhenUsed="0"/>
-    <w:lsdException w:name="Colorful List Accent 3" w:semiHidden="0" w:uiPriority="72" w:unhideWhenUsed="0"/>
-    <w:lsdException w:name="Colorful Grid Accent 3" w:semiHidden="0" w:uiPriority="73" w:unhideWhenUsed="0"/>
-    <w:lsdException w:name="Light Shading Accent 4" w:semiHidden="0" w:uiPriority="60" w:unhideWhenUsed="0"/>
-    <w:lsdException w:name="Light List Accent 4" w:semiHidden="0" w:uiPriority="61" w:unhideWhenUsed="0"/>
-    <w:lsdException w:name="Light Grid Accent 4" w:semiHidden="0" w:uiPriority="62" w:unhideWhenUsed="0"/>
-    <w:lsdException w:name="Medium Shading 1 Accent 4" w:semiHidden="0" w:uiPriority="63" w:unhideWhenUsed="0"/>
-    <w:lsdException w:name="Medium Shading 2 Accent 4" w:semiHidden="0" w:uiPriority="64" w:unhideWhenUsed="0"/>
-    <w:lsdException w:name="Medium List 1 Accent 4" w:semiHidden="0" w:uiPriority="65" w:unhideWhenUsed="0"/>
-    <w:lsdException w:name="Medium List 2 Accent 4" w:semiHidden="0" w:uiPriority="66" w:unhideWhenUsed="0"/>
-    <w:lsdException w:name="Medium Grid 1 Accent 4" w:semiHidden="0" w:uiPriority="67" w:unhideWhenUsed="0"/>
-    <w:lsdException w:name="Medium Grid 2 Accent 4" w:semiHidden="0" w:uiPriority="68" w:unhideWhenUsed="0"/>
-    <w:lsdException w:name="Medium Grid 3 Accent 4" w:semiHidden="0" w:uiPriority="69" w:unhideWhenUsed="0"/>
-    <w:lsdException w:name="Dark List Accent 4" w:semiHidden="0" w:uiPriority="70" w:unhideWhenUsed="0"/>
-    <w:lsdException w:name="Colorful Shading Accent 4" w:semiHidden="0" w:uiPriority="71" w:unhideWhenUsed="0"/>
-    <w:lsdException w:name="Colorful List Accent 4" w:semiHidden="0" w:uiPriority="72" w:unhideWhenUsed="0"/>
-    <w:lsdException w:name="Colorful Grid Accent 4" w:semiHidden="0" w:uiPriority="73" w:unhideWhenUsed="0"/>
-    <w:lsdException w:name="Light Shading Accent 5" w:semiHidden="0" w:uiPriority="60" w:unhideWhenUsed="0"/>
-    <w:lsdException w:name="Light List Accent 5" w:semiHidden="0" w:uiPriority="61" w:unhideWhenUsed="0"/>
-    <w:lsdException w:name="Light Grid Accent 5" w:semiHidden="0" w:uiPriority="62" w:unhideWhenUsed="0"/>
-    <w:lsdException w:name="Medium Shading 1 Accent 5" w:semiHidden="0" w:uiPriority="63" w:unhideWhenUsed="0"/>
-    <w:lsdException w:name="Medium Shading 2 Accent 5" w:semiHidden="0" w:uiPriority="64" w:unhideWhenUsed="0"/>
-    <w:lsdException w:name="Medium List 1 Accent 5" w:semiHidden="0" w:uiPriority="65" w:unhideWhenUsed="0"/>
-    <w:lsdException w:name="Medium List 2 Accent 5" w:semiHidden="0" w:uiPriority="66" w:unhideWhenUsed="0"/>
-    <w:lsdException w:name="Medium Grid 1 Accent 5" w:semiHidden="0" w:uiPriority="67" w:unhideWhenUsed="0"/>
-    <w:lsdException w:name="Medium Grid 2 Accent 5" w:semiHidden="0" w:uiPriority="68" w:unhideWhenUsed="0"/>
-    <w:lsdException w:name="Medium Grid 3 Accent 5" w:semiHidden="0" w:uiPriority="69" w:unhideWhenUsed="0"/>
-    <w:lsdException w:name="Dark List Accent 5" w:semiHidden="0" w:uiPriority="70" w:unhideWhenUsed="0"/>
-    <w:lsdException w:name="Colorful Shading Accent 5" w:semiHidden="0" w:uiPriority="71" w:unhideWhenUsed="0"/>
-    <w:lsdException w:name="Colorful List Accent 5" w:semiHidden="0" w:uiPriority="72" w:unhideWhenUsed="0"/>
-    <w:lsdException w:name="Colorful Grid Accent 5" w:semiHidden="0" w:uiPriority="73" w:unhideWhenUsed="0"/>
-    <w:lsdException w:name="Light Shading Accent 6" w:semiHidden="0" w:uiPriority="60" w:unhideWhenUsed="0"/>
-    <w:lsdException w:name="Light List Accent 6" w:semiHidden="0" w:uiPriority="61" w:unhideWhenUsed="0"/>
-    <w:lsdException w:name="Light Grid Accent 6" w:semiHidden="0" w:uiPriority="62" w:unhideWhenUsed="0"/>
-    <w:lsdException w:name="Medium Shading 1 Accent 6" w:semiHidden="0" w:uiPriority="63" w:unhideWhenUsed="0"/>
-    <w:lsdException w:name="Medium Shading 2 Accent 6" w:semiHidden="0" w:uiPriority="64" w:unhideWhenUsed="0"/>
-    <w:lsdException w:name="Medium List 1 Accent 6" w:semiHidden="0" w:uiPriority="65" w:unhideWhenUsed="0"/>
-    <w:lsdException w:name="Medium List 2 Accent 6" w:semiHidden="0" w:uiPriority="66" w:unhideWhenUsed="0"/>
-    <w:lsdException w:name="Medium Grid 1 Accent 6" w:semiHidden="0" w:uiPriority="67" w:unhideWhenUsed="0"/>
-    <w:lsdException w:name="Medium Grid 2 Accent 6" w:semiHidden="0" w:uiPriority="68" w:unhideWhenUsed="0"/>
-    <w:lsdException w:name="Medium Grid 3 Accent 6" w:semiHidden="0" w:uiPriority="69" w:unhideWhenUsed="0"/>
-    <w:lsdException w:name="Dark List Accent 6" w:semiHidden="0" w:uiPriority="70" w:unhideWhenUsed="0"/>
-    <w:lsdException w:name="Colorful Shading Accent 6" w:semiHidden="0" w:uiPriority="71" w:unhideWhenUsed="0"/>
-    <w:lsdException w:name="Colorful List Accent 6" w:semiHidden="0" w:uiPriority="72" w:unhideWhenUsed="0"/>
-    <w:lsdException w:name="Colorful Grid Accent 6" w:semiHidden="0" w:uiPriority="73" w:unhideWhenUsed="0"/>
-    <w:lsdException w:name="Subtle Emphasis" w:semiHidden="0" w:uiPriority="19" w:unhideWhenUsed="0" w:qFormat="1"/>
-    <w:lsdException w:name="Intense Emphasis" w:semiHidden="0" w:uiPriority="21" w:unhideWhenUsed="0" w:qFormat="1"/>
-    <w:lsdException w:name="Subtle Reference" w:semiHidden="0" w:uiPriority="31" w:unhideWhenUsed="0" w:qFormat="1"/>
-    <w:lsdException w:name="Intense Reference" w:semiHidden="0" w:uiPriority="32" w:unhideWhenUsed="0" w:qFormat="1"/>
-    <w:lsdException w:name="Book Title" w:semiHidden="0" w:uiPriority="33" w:unhideWhenUsed="0" w:qFormat="1"/>
-    <w:lsdException w:name="Bibliography" w:uiPriority="37"/>
-    <w:lsdException w:name="TOC Heading" w:uiPriority="39" w:qFormat="1"/>
+  <w:latentStyles w:defLockedState="0" w:defUIPriority="99" w:defSemiHidden="0" w:defUnhideWhenUsed="0" w:defQFormat="0" w:count="375">
+    <w:lsdException w:name="Normal" w:uiPriority="0" w:qFormat="1"/>
+    <w:lsdException w:name="heading 1" w:uiPriority="9" w:qFormat="1"/>
+    <w:lsdException w:name="heading 2" w:semiHidden="1" w:uiPriority="9" w:unhideWhenUsed="1" w:qFormat="1"/>
+    <w:lsdException w:name="heading 3" w:semiHidden="1" w:uiPriority="9" w:unhideWhenUsed="1" w:qFormat="1"/>
+    <w:lsdException w:name="heading 4" w:semiHidden="1" w:uiPriority="9" w:unhideWhenUsed="1" w:qFormat="1"/>
+    <w:lsdException w:name="heading 5" w:semiHidden="1" w:uiPriority="9" w:unhideWhenUsed="1" w:qFormat="1"/>
+    <w:lsdException w:name="heading 6" w:semiHidden="1" w:uiPriority="9" w:unhideWhenUsed="1" w:qFormat="1"/>
+    <w:lsdException w:name="heading 7" w:semiHidden="1" w:uiPriority="9" w:unhideWhenUsed="1" w:qFormat="1"/>
+    <w:lsdException w:name="heading 8" w:semiHidden="1" w:uiPriority="9" w:unhideWhenUsed="1" w:qFormat="1"/>
+    <w:lsdException w:name="heading 9" w:semiHidden="1" w:uiPriority="9" w:unhideWhenUsed="1" w:qFormat="1"/>
+    <w:lsdException w:name="index 1" w:semiHidden="1" w:unhideWhenUsed="1"/>
+    <w:lsdException w:name="index 2" w:semiHidden="1" w:unhideWhenUsed="1"/>
+    <w:lsdException w:name="index 3" w:semiHidden="1" w:unhideWhenUsed="1"/>
+    <w:lsdException w:name="index 4" w:semiHidden="1" w:unhideWhenUsed="1"/>
+    <w:lsdException w:name="index 5" w:semiHidden="1" w:unhideWhenUsed="1"/>
+    <w:lsdException w:name="index 6" w:semiHidden="1" w:unhideWhenUsed="1"/>
+    <w:lsdException w:name="index 7" w:semiHidden="1" w:unhideWhenUsed="1"/>
+    <w:lsdException w:name="index 8" w:semiHidden="1" w:unhideWhenUsed="1"/>
+    <w:lsdException w:name="index 9" w:semiHidden="1" w:unhideWhenUsed="1"/>
+    <w:lsdException w:name="toc 1" w:semiHidden="1" w:uiPriority="39" w:unhideWhenUsed="1"/>
+    <w:lsdException w:name="toc 2" w:semiHidden="1" w:uiPriority="39" w:unhideWhenUsed="1"/>
+    <w:lsdException w:name="toc 3" w:semiHidden="1" w:uiPriority="39" w:unhideWhenUsed="1"/>
+    <w:lsdException w:name="toc 4" w:semiHidden="1" w:uiPriority="39" w:unhideWhenUsed="1"/>
+    <w:lsdException w:name="toc 5" w:semiHidden="1" w:uiPriority="39" w:unhideWhenUsed="1"/>
+    <w:lsdException w:name="toc 6" w:semiHidden="1" w:uiPriority="39" w:unhideWhenUsed="1"/>
+    <w:lsdException w:name="toc 7" w:semiHidden="1" w:uiPriority="39" w:unhideWhenUsed="1"/>
+    <w:lsdException w:name="toc 8" w:semiHidden="1" w:uiPriority="39" w:unhideWhenUsed="1"/>
+    <w:lsdException w:name="toc 9" w:semiHidden="1" w:uiPriority="39" w:unhideWhenUsed="1"/>
+    <w:lsdException w:name="Normal Indent" w:semiHidden="1" w:unhideWhenUsed="1"/>
+    <w:lsdException w:name="footnote text" w:semiHidden="1" w:unhideWhenUsed="1"/>
+    <w:lsdException w:name="annotation text" w:semiHidden="1" w:unhideWhenUsed="1"/>
+    <w:lsdException w:name="header" w:semiHidden="1" w:unhideWhenUsed="1"/>
+    <w:lsdException w:name="footer" w:semiHidden="1" w:unhideWhenUsed="1"/>
+    <w:lsdException w:name="index heading" w:semiHidden="1" w:unhideWhenUsed="1"/>
+    <w:lsdException w:name="caption" w:semiHidden="1" w:uiPriority="35" w:unhideWhenUsed="1" w:qFormat="1"/>
+    <w:lsdException w:name="table of figures" w:semiHidden="1" w:unhideWhenUsed="1"/>
+    <w:lsdException w:name="envelope address" w:semiHidden="1" w:unhideWhenUsed="1"/>
+    <w:lsdException w:name="envelope return" w:semiHidden="1" w:unhideWhenUsed="1"/>
+    <w:lsdException w:name="footnote reference" w:semiHidden="1" w:unhideWhenUsed="1"/>
+    <w:lsdException w:name="annotation reference" w:semiHidden="1" w:unhideWhenUsed="1"/>
+    <w:lsdException w:name="line number" w:semiHidden="1" w:unhideWhenUsed="1"/>
+    <w:lsdException w:name="page number" w:semiHidden="1" w:unhideWhenUsed="1"/>
+    <w:lsdException w:name="endnote reference" w:semiHidden="1" w:unhideWhenUsed="1"/>
+    <w:lsdException w:name="endnote text" w:semiHidden="1" w:unhideWhenUsed="1"/>
+    <w:lsdException w:name="table of authorities" w:semiHidden="1" w:unhideWhenUsed="1"/>
+    <w:lsdException w:name="macro" w:semiHidden="1" w:unhideWhenUsed="1"/>
+    <w:lsdException w:name="toa heading" w:semiHidden="1" w:unhideWhenUsed="1"/>
+    <w:lsdException w:name="List" w:semiHidden="1" w:unhideWhenUsed="1"/>
+    <w:lsdException w:name="List Bullet" w:semiHidden="1" w:unhideWhenUsed="1"/>
+    <w:lsdException w:name="List Number" w:semiHidden="1" w:unhideWhenUsed="1"/>
+    <w:lsdException w:name="List 2" w:semiHidden="1" w:unhideWhenUsed="1"/>
+    <w:lsdException w:name="List 3" w:semiHidden="1" w:unhideWhenUsed="1"/>
+    <w:lsdException w:name="List 4" w:semiHidden="1" w:unhideWhenUsed="1"/>
+    <w:lsdException w:name="List 5" w:semiHidden="1" w:unhideWhenUsed="1"/>
+    <w:lsdException w:name="List Bullet 2" w:semiHidden="1" w:unhideWhenUsed="1"/>
+    <w:lsdException w:name="List Bullet 3" w:semiHidden="1" w:unhideWhenUsed="1"/>
+    <w:lsdException w:name="List Bullet 4" w:semiHidden="1" w:unhideWhenUsed="1"/>
+    <w:lsdException w:name="List Bullet 5" w:semiHidden="1" w:unhideWhenUsed="1"/>
+    <w:lsdException w:name="List Number 2" w:semiHidden="1" w:unhideWhenUsed="1"/>
+    <w:lsdException w:name="List Number 3" w:semiHidden="1" w:unhideWhenUsed="1"/>
+    <w:lsdException w:name="List Number 4" w:semiHidden="1" w:unhideWhenUsed="1"/>
+    <w:lsdException w:name="List Number 5" w:semiHidden="1" w:unhideWhenUsed="1"/>
+    <w:lsdException w:name="Title" w:uiPriority="10" w:qFormat="1"/>
+    <w:lsdException w:name="Closing" w:semiHidden="1" w:unhideWhenUsed="1"/>
+    <w:lsdException w:name="Signature" w:semiHidden="1" w:unhideWhenUsed="1"/>
+    <w:lsdException w:name="Default Paragraph Font" w:semiHidden="1" w:uiPriority="1" w:unhideWhenUsed="1"/>
+    <w:lsdException w:name="Body Text" w:semiHidden="1" w:unhideWhenUsed="1"/>
+    <w:lsdException w:name="Body Text Indent" w:semiHidden="1" w:unhideWhenUsed="1"/>
+    <w:lsdException w:name="List Continue" w:semiHidden="1" w:unhideWhenUsed="1"/>
+    <w:lsdException w:name="List Continue 2" w:semiHidden="1" w:unhideWhenUsed="1"/>
+    <w:lsdException w:name="List Continue 3" w:semiHidden="1" w:unhideWhenUsed="1"/>
+    <w:lsdException w:name="List Continue 4" w:semiHidden="1" w:unhideWhenUsed="1"/>
+    <w:lsdException w:name="List Continue 5" w:semiHidden="1" w:unhideWhenUsed="1"/>
+    <w:lsdException w:name="Message Header" w:semiHidden="1" w:unhideWhenUsed="1"/>
+    <w:lsdException w:name="Subtitle" w:uiPriority="11" w:qFormat="1"/>
+    <w:lsdException w:name="Salutation" w:semiHidden="1" w:unhideWhenUsed="1"/>
+    <w:lsdException w:name="Date" w:semiHidden="1" w:unhideWhenUsed="1"/>
+    <w:lsdException w:name="Body Text First Indent" w:semiHidden="1" w:unhideWhenUsed="1"/>
+    <w:lsdException w:name="Body Text First Indent 2" w:semiHidden="1" w:unhideWhenUsed="1"/>
+    <w:lsdException w:name="Note Heading" w:semiHidden="1" w:unhideWhenUsed="1"/>
+    <w:lsdException w:name="Body Text 2" w:semiHidden="1" w:unhideWhenUsed="1"/>
+    <w:lsdException w:name="Body Text 3" w:semiHidden="1" w:unhideWhenUsed="1"/>
+    <w:lsdException w:name="Body Text Indent 2" w:semiHidden="1" w:unhideWhenUsed="1"/>
+    <w:lsdException w:name="Body Text Indent 3" w:semiHidden="1" w:unhideWhenUsed="1"/>
+    <w:lsdException w:name="Block Text" w:semiHidden="1" w:unhideWhenUsed="1"/>
+    <w:lsdException w:name="Hyperlink" w:semiHidden="1" w:unhideWhenUsed="1"/>
+    <w:lsdException w:name="FollowedHyperlink" w:semiHidden="1" w:unhideWhenUsed="1"/>
+    <w:lsdException w:name="Strong" w:uiPriority="22" w:qFormat="1"/>
+    <w:lsdException w:name="Emphasis" w:uiPriority="20" w:qFormat="1"/>
+    <w:lsdException w:name="Document Map" w:semiHidden="1" w:unhideWhenUsed="1"/>
+    <w:lsdException w:name="Plain Text" w:semiHidden="1" w:unhideWhenUsed="1"/>
+    <w:lsdException w:name="E-mail Signature" w:semiHidden="1" w:unhideWhenUsed="1"/>
+    <w:lsdException w:name="HTML Top of Form" w:semiHidden="1" w:unhideWhenUsed="1"/>
+    <w:lsdException w:name="HTML Bottom of Form" w:semiHidden="1" w:unhideWhenUsed="1"/>
+    <w:lsdException w:name="Normal (Web)" w:semiHidden="1" w:unhideWhenUsed="1"/>
+    <w:lsdException w:name="HTML Acronym" w:semiHidden="1" w:unhideWhenUsed="1"/>
+    <w:lsdException w:name="HTML Address" w:semiHidden="1" w:unhideWhenUsed="1"/>
+    <w:lsdException w:name="HTML Cite" w:semiHidden="1" w:unhideWhenUsed="1"/>
+    <w:lsdException w:name="HTML Code" w:semiHidden="1" w:unhideWhenUsed="1"/>
+    <w:lsdException w:name="HTML Definition" w:semiHidden="1" w:unhideWhenUsed="1"/>
+    <w:lsdException w:name="HTML Keyboard" w:semiHidden="1" w:unhideWhenUsed="1"/>
+    <w:lsdException w:name="HTML Preformatted" w:semiHidden="1" w:unhideWhenUsed="1"/>
+    <w:lsdException w:name="HTML Sample" w:semiHidden="1" w:unhideWhenUsed="1"/>
+    <w:lsdException w:name="HTML Typewriter" w:semiHidden="1" w:unhideWhenUsed="1"/>
+    <w:lsdException w:name="HTML Variable" w:semiHidden="1" w:unhideWhenUsed="1"/>
+    <w:lsdException w:name="Normal Table" w:semiHidden="1" w:unhideWhenUsed="1"/>
+    <w:lsdException w:name="annotation subject" w:semiHidden="1" w:unhideWhenUsed="1"/>
+    <w:lsdException w:name="No List" w:semiHidden="1" w:unhideWhenUsed="1"/>
+    <w:lsdException w:name="Outline List 1" w:semiHidden="1" w:unhideWhenUsed="1"/>
+    <w:lsdException w:name="Outline List 2" w:semiHidden="1" w:unhideWhenUsed="1"/>
+    <w:lsdException w:name="Outline List 3" w:semiHidden="1" w:unhideWhenUsed="1"/>
+    <w:lsdException w:name="Table Simple 1" w:semiHidden="1" w:unhideWhenUsed="1"/>
+    <w:lsdException w:name="Table Simple 2" w:semiHidden="1" w:unhideWhenUsed="1"/>
+    <w:lsdException w:name="Table Simple 3" w:semiHidden="1" w:unhideWhenUsed="1"/>
+    <w:lsdException w:name="Table Classic 1" w:semiHidden="1" w:unhideWhenUsed="1"/>
+    <w:lsdException w:name="Table Classic 2" w:semiHidden="1" w:unhideWhenUsed="1"/>
+    <w:lsdException w:name="Table Classic 3" w:semiHidden="1" w:unhideWhenUsed="1"/>
+    <w:lsdException w:name="Table Classic 4" w:semiHidden="1" w:unhideWhenUsed="1"/>
+    <w:lsdException w:name="Table Colorful 1" w:semiHidden="1" w:unhideWhenUsed="1"/>
+    <w:lsdException w:name="Table Colorful 2" w:semiHidden="1" w:unhideWhenUsed="1"/>
+    <w:lsdException w:name="Table Colorful 3" w:semiHidden="1" w:unhideWhenUsed="1"/>
+    <w:lsdException w:name="Table Columns 1" w:semiHidden="1" w:unhideWhenUsed="1"/>
+    <w:lsdException w:name="Table Columns 2" w:semiHidden="1" w:unhideWhenUsed="1"/>
+    <w:lsdException w:name="Table Columns 3" w:semiHidden="1" w:unhideWhenUsed="1"/>
+    <w:lsdException w:name="Table Columns 4" w:semiHidden="1" w:unhideWhenUsed="1"/>
+    <w:lsdException w:name="Table Columns 5" w:semiHidden="1" w:unhideWhenUsed="1"/>
+    <w:lsdException w:name="Table Grid 1" w:semiHidden="1" w:unhideWhenUsed="1"/>
+    <w:lsdException w:name="Table Grid 2" w:semiHidden="1" w:unhideWhenUsed="1"/>
+    <w:lsdException w:name="Table Grid 3" w:semiHidden="1" w:unhideWhenUsed="1"/>
+    <w:lsdException w:name="Table Grid 4" w:semiHidden="1" w:unhideWhenUsed="1"/>
+    <w:lsdException w:name="Table Grid 5" w:semiHidden="1" w:unhideWhenUsed="1"/>
+    <w:lsdException w:name="Table Grid 6" w:semiHidden="1" w:unhideWhenUsed="1"/>
+    <w:lsdException w:name="Table Grid 7" w:semiHidden="1" w:unhideWhenUsed="1"/>
+    <w:lsdException w:name="Table Grid 8" w:semiHidden="1" w:unhideWhenUsed="1"/>
+    <w:lsdException w:name="Table List 1" w:semiHidden="1" w:unhideWhenUsed="1"/>
+    <w:lsdException w:name="Table List 2" w:semiHidden="1" w:unhideWhenUsed="1"/>
+    <w:lsdException w:name="Table List 3" w:semiHidden="1" w:unhideWhenUsed="1"/>
+    <w:lsdException w:name="Table List 4" w:semiHidden="1" w:unhideWhenUsed="1"/>
+    <w:lsdException w:name="Table List 5" w:semiHidden="1" w:unhideWhenUsed="1"/>
+    <w:lsdException w:name="Table List 6" w:semiHidden="1" w:unhideWhenUsed="1"/>
+    <w:lsdException w:name="Table List 7" w:semiHidden="1" w:unhideWhenUsed="1"/>
+    <w:lsdException w:name="Table List 8" w:semiHidden="1" w:unhideWhenUsed="1"/>
+    <w:lsdException w:name="Table 3D effects 1" w:semiHidden="1" w:unhideWhenUsed="1"/>
+    <w:lsdException w:name="Table 3D effects 2" w:semiHidden="1" w:unhideWhenUsed="1"/>
+    <w:lsdException w:name="Table 3D effects 3" w:semiHidden="1" w:unhideWhenUsed="1"/>
+    <w:lsdException w:name="Table Contemporary" w:semiHidden="1" w:unhideWhenUsed="1"/>
+    <w:lsdException w:name="Table Elegant" w:semiHidden="1" w:unhideWhenUsed="1"/>
+    <w:lsdException w:name="Table Professional" w:semiHidden="1" w:unhideWhenUsed="1"/>
+    <w:lsdException w:name="Table Subtle 1" w:semiHidden="1" w:unhideWhenUsed="1"/>
+    <w:lsdException w:name="Table Subtle 2" w:semiHidden="1" w:unhideWhenUsed="1"/>
+    <w:lsdException w:name="Table Web 1" w:semiHidden="1" w:unhideWhenUsed="1"/>
+    <w:lsdException w:name="Table Web 2" w:semiHidden="1" w:unhideWhenUsed="1"/>
+    <w:lsdException w:name="Table Web 3" w:semiHidden="1" w:unhideWhenUsed="1"/>
+    <w:lsdException w:name="Balloon Text" w:semiHidden="1" w:unhideWhenUsed="1"/>
+    <w:lsdException w:name="Table Grid" w:semiHidden="1" w:uiPriority="59" w:unhideWhenUsed="1"/>
+    <w:lsdException w:name="Table Theme" w:semiHidden="1" w:unhideWhenUsed="1"/>
+    <w:lsdException w:name="Placeholder Text" w:semiHidden="1"/>
+    <w:lsdException w:name="No Spacing" w:uiPriority="1" w:qFormat="1"/>
+    <w:lsdException w:name="Light Shading" w:uiPriority="60"/>
+    <w:lsdException w:name="Light List" w:uiPriority="61"/>
+    <w:lsdException w:name="Light Grid" w:uiPriority="62"/>
+    <w:lsdException w:name="Medium Shading 1" w:uiPriority="63"/>
+    <w:lsdException w:name="Medium Shading 2" w:uiPriority="64"/>
+    <w:lsdException w:name="Medium List 1" w:uiPriority="65"/>
+    <w:lsdException w:name="Medium List 2" w:uiPriority="66"/>
+    <w:lsdException w:name="Medium Grid 1" w:uiPriority="67"/>
+    <w:lsdException w:name="Medium Grid 2" w:uiPriority="68"/>
+    <w:lsdException w:name="Medium Grid 3" w:uiPriority="69"/>
+    <w:lsdException w:name="Dark List" w:uiPriority="70"/>
+    <w:lsdException w:name="Colorful Shading" w:uiPriority="71"/>
+    <w:lsdException w:name="Colorful List" w:uiPriority="72"/>
+    <w:lsdException w:name="Colorful Grid" w:uiPriority="73"/>
+    <w:lsdException w:name="Light Shading Accent 1" w:uiPriority="60"/>
+    <w:lsdException w:name="Light List Accent 1" w:uiPriority="61"/>
+    <w:lsdException w:name="Light Grid Accent 1" w:uiPriority="62"/>
+    <w:lsdException w:name="Medium Shading 1 Accent 1" w:uiPriority="63"/>
+    <w:lsdException w:name="Medium Shading 2 Accent 1" w:uiPriority="64"/>
+    <w:lsdException w:name="Medium List 1 Accent 1" w:uiPriority="65"/>
+    <w:lsdException w:name="Revision" w:semiHidden="1"/>
+    <w:lsdException w:name="List Paragraph" w:uiPriority="34" w:qFormat="1"/>
+    <w:lsdException w:name="Quote" w:uiPriority="29" w:qFormat="1"/>
+    <w:lsdException w:name="Intense Quote" w:uiPriority="30" w:qFormat="1"/>
+    <w:lsdException w:name="Medium List 2 Accent 1" w:uiPriority="66"/>
+    <w:lsdException w:name="Medium Grid 1 Accent 1" w:uiPriority="67"/>
+    <w:lsdException w:name="Medium Grid 2 Accent 1" w:uiPriority="68"/>
+    <w:lsdException w:name="Medium Grid 3 Accent 1" w:uiPriority="69"/>
+    <w:lsdException w:name="Dark List Accent 1" w:uiPriority="70"/>
+    <w:lsdException w:name="Colorful Shading Accent 1" w:uiPriority="71"/>
+    <w:lsdException w:name="Colorful List Accent 1" w:uiPriority="72"/>
+    <w:lsdException w:name="Colorful Grid Accent 1" w:uiPriority="73"/>
+    <w:lsdException w:name="Light Shading Accent 2" w:uiPriority="60"/>
+    <w:lsdException w:name="Light List Accent 2" w:uiPriority="61"/>
+    <w:lsdException w:name="Light Grid Accent 2" w:uiPriority="62"/>
+    <w:lsdException w:name="Medium Shading 1 Accent 2" w:uiPriority="63"/>
+    <w:lsdException w:name="Medium Shading 2 Accent 2" w:uiPriority="64"/>
+    <w:lsdException w:name="Medium List 1 Accent 2" w:uiPriority="65"/>
+    <w:lsdException w:name="Medium List 2 Accent 2" w:uiPriority="66"/>
+    <w:lsdException w:name="Medium Grid 1 Accent 2" w:uiPriority="67"/>
+    <w:lsdException w:name="Medium Grid 2 Accent 2" w:uiPriority="68"/>
+    <w:lsdException w:name="Medium Grid 3 Accent 2" w:uiPriority="69"/>
+    <w:lsdException w:name="Dark List Accent 2" w:uiPriority="70"/>
+    <w:lsdException w:name="Colorful Shading Accent 2" w:uiPriority="71"/>
+    <w:lsdException w:name="Colorful List Accent 2" w:uiPriority="72"/>
+    <w:lsdException w:name="Colorful Grid Accent 2" w:uiPriority="73"/>
+    <w:lsdException w:name="Light Shading Accent 3" w:uiPriority="60"/>
+    <w:lsdException w:name="Light List Accent 3" w:uiPriority="61"/>
+    <w:lsdException w:name="Light Grid Accent 3" w:uiPriority="62"/>
+    <w:lsdException w:name="Medium Shading 1 Accent 3" w:uiPriority="63"/>
+    <w:lsdException w:name="Medium Shading 2 Accent 3" w:uiPriority="64"/>
+    <w:lsdException w:name="Medium List 1 Accent 3" w:uiPriority="65"/>
+    <w:lsdException w:name="Medium List 2 Accent 3" w:uiPriority="66"/>
+    <w:lsdException w:name="Medium Grid 1 Accent 3" w:uiPriority="67"/>
+    <w:lsdException w:name="Medium Grid 2 Accent 3" w:uiPriority="68"/>
+    <w:lsdException w:name="Medium Grid 3 Accent 3" w:uiPriority="69"/>
+    <w:lsdException w:name="Dark List Accent 3" w:uiPriority="70"/>
+    <w:lsdException w:name="Colorful Shading Accent 3" w:uiPriority="71"/>
+    <w:lsdException w:name="Colorful List Accent 3" w:uiPriority="72"/>
+    <w:lsdException w:name="Colorful Grid Accent 3" w:uiPriority="73"/>
+    <w:lsdException w:name="Light Shading Accent 4" w:uiPriority="60"/>
+    <w:lsdException w:name="Light List Accent 4" w:uiPriority="61"/>
+    <w:lsdException w:name="Light Grid Accent 4" w:uiPriority="62"/>
+    <w:lsdException w:name="Medium Shading 1 Accent 4" w:uiPriority="63"/>
+    <w:lsdException w:name="Medium Shading 2 Accent 4" w:uiPriority="64"/>
+    <w:lsdException w:name="Medium List 1 Accent 4" w:uiPriority="65"/>
+    <w:lsdException w:name="Medium List 2 Accent 4" w:uiPriority="66"/>
+    <w:lsdException w:name="Medium Grid 1 Accent 4" w:uiPriority="67"/>
+    <w:lsdException w:name="Medium Grid 2 Accent 4" w:uiPriority="68"/>
+    <w:lsdException w:name="Medium Grid 3 Accent 4" w:uiPriority="69"/>
+    <w:lsdException w:name="Dark List Accent 4" w:uiPriority="70"/>
+    <w:lsdException w:name="Colorful Shading Accent 4" w:uiPriority="71"/>
+    <w:lsdException w:name="Colorful List Accent 4" w:uiPriority="72"/>
+    <w:lsdException w:name="Colorful Grid Accent 4" w:uiPriority="73"/>
+    <w:lsdException w:name="Light Shading Accent 5" w:uiPriority="60"/>
+    <w:lsdException w:name="Light List Accent 5" w:uiPriority="61"/>
+    <w:lsdException w:name="Light Grid Accent 5" w:uiPriority="62"/>
+    <w:lsdException w:name="Medium Shading 1 Accent 5" w:uiPriority="63"/>
+    <w:lsdException w:name="Medium Shading 2 Accent 5" w:uiPriority="64"/>
+    <w:lsdException w:name="Medium List 1 Accent 5" w:uiPriority="65"/>
+    <w:lsdException w:name="Medium List 2 Accent 5" w:uiPriority="66"/>
+    <w:lsdException w:name="Medium Grid 1 Accent 5" w:uiPriority="67"/>
+    <w:lsdException w:name="Medium Grid 2 Accent 5" w:uiPriority="68"/>
+    <w:lsdException w:name="Medium Grid 3 Accent 5" w:uiPriority="69"/>
+    <w:lsdException w:name="Dark List Accent 5" w:uiPriority="70"/>
+    <w:lsdException w:name="Colorful Shading Accent 5" w:uiPriority="71"/>
+    <w:lsdException w:name="Colorful List Accent 5" w:uiPriority="72"/>
+    <w:lsdException w:name="Colorful Grid Accent 5" w:uiPriority="73"/>
+    <w:lsdException w:name="Light Shading Accent 6" w:uiPriority="60"/>
+    <w:lsdException w:name="Light List Accent 6" w:uiPriority="61"/>
+    <w:lsdException w:name="Light Grid Accent 6" w:uiPriority="62"/>
+    <w:lsdException w:name="Medium Shading 1 Accent 6" w:uiPriority="63"/>
+    <w:lsdException w:name="Medium Shading 2 Accent 6" w:uiPriority="64"/>
+    <w:lsdException w:name="Medium List 1 Accent 6" w:uiPriority="65"/>
+    <w:lsdException w:name="Medium List 2 Accent 6" w:uiPriority="66"/>
+    <w:lsdException w:name="Medium Grid 1 Accent 6" w:uiPriority="67"/>
+    <w:lsdException w:name="Medium Grid 2 Accent 6" w:uiPriority="68"/>
+    <w:lsdException w:name="Medium Grid 3 Accent 6" w:uiPriority="69"/>
+    <w:lsdException w:name="Dark List Accent 6" w:uiPriority="70"/>
+    <w:lsdException w:name="Colorful Shading Accent 6" w:uiPriority="71"/>
+    <w:lsdException w:name="Colorful List Accent 6" w:uiPriority="72"/>
+    <w:lsdException w:name="Colorful Grid Accent 6" w:uiPriority="73"/>
+    <w:lsdException w:name="Subtle Emphasis" w:uiPriority="19" w:qFormat="1"/>
+    <w:lsdException w:name="Intense Emphasis" w:uiPriority="21" w:qFormat="1"/>
+    <w:lsdException w:name="Subtle Reference" w:uiPriority="31" w:qFormat="1"/>
+    <w:lsdException w:name="Intense Reference" w:uiPriority="32" w:qFormat="1"/>
+    <w:lsdException w:name="Book Title" w:uiPriority="33" w:qFormat="1"/>
+    <w:lsdException w:name="Bibliography" w:semiHidden="1" w:uiPriority="37" w:unhideWhenUsed="1"/>
+    <w:lsdException w:name="TOC Heading" w:semiHidden="1" w:uiPriority="39" w:unhideWhenUsed="1" w:qFormat="1"/>
+    <w:lsdException w:name="Plain Table 1" w:uiPriority="41"/>
+    <w:lsdException w:name="Plain Table 2" w:uiPriority="42"/>
+    <w:lsdException w:name="Plain Table 3" w:uiPriority="43"/>
+    <w:lsdException w:name="Plain Table 4" w:uiPriority="44"/>
+    <w:lsdException w:name="Plain Table 5" w:uiPriority="45"/>
+    <w:lsdException w:name="Grid Table Light" w:uiPriority="40"/>
+    <w:lsdException w:name="Grid Table 1 Light" w:uiPriority="46"/>
+    <w:lsdException w:name="Grid Table 2" w:uiPriority="47"/>
+    <w:lsdException w:name="Grid Table 3" w:uiPriority="48"/>
+    <w:lsdException w:name="Grid Table 4" w:uiPriority="49"/>
+    <w:lsdException w:name="Grid Table 5 Dark" w:uiPriority="50"/>
+    <w:lsdException w:name="Grid Table 6 Colorful" w:uiPriority="51"/>
+    <w:lsdException w:name="Grid Table 7 Colorful" w:uiPriority="52"/>
+    <w:lsdException w:name="Grid Table 1 Light Accent 1" w:uiPriority="46"/>
+    <w:lsdException w:name="Grid Table 2 Accent 1" w:uiPriority="47"/>
+    <w:lsdException w:name="Grid Table 3 Accent 1" w:uiPriority="48"/>
+    <w:lsdException w:name="Grid Table 4 Accent 1" w:uiPriority="49"/>
+    <w:lsdException w:name="Grid Table 5 Dark Accent 1" w:uiPriority="50"/>
+    <w:lsdException w:name="Grid Table 6 Colorful Accent 1" w:uiPriority="51"/>
+    <w:lsdException w:name="Grid Table 7 Colorful Accent 1" w:uiPriority="52"/>
+    <w:lsdException w:name="Grid Table 1 Light Accent 2" w:uiPriority="46"/>
+    <w:lsdException w:name="Grid Table 2 Accent 2" w:uiPriority="47"/>
+    <w:lsdException w:name="Grid Table 3 Accent 2" w:uiPriority="48"/>
+    <w:lsdException w:name="Grid Table 4 Accent 2" w:uiPriority="49"/>
+    <w:lsdException w:name="Grid Table 5 Dark Accent 2" w:uiPriority="50"/>
+    <w:lsdException w:name="Grid Table 6 Colorful Accent 2" w:uiPriority="51"/>
+    <w:lsdException w:name="Grid Table 7 Colorful Accent 2" w:uiPriority="52"/>
+    <w:lsdException w:name="Grid Table 1 Light Accent 3" w:uiPriority="46"/>
+    <w:lsdException w:name="Grid Table 2 Accent 3" w:uiPriority="47"/>
+    <w:lsdException w:name="Grid Table 3 Accent 3" w:uiPriority="48"/>
+    <w:lsdException w:name="Grid Table 4 Accent 3" w:uiPriority="49"/>
+    <w:lsdException w:name="Grid Table 5 Dark Accent 3" w:uiPriority="50"/>
+    <w:lsdException w:name="Grid Table 6 Colorful Accent 3" w:uiPriority="51"/>
+    <w:lsdException w:name="Grid Table 7 Colorful Accent 3" w:uiPriority="52"/>
+    <w:lsdException w:name="Grid Table 1 Light Accent 4" w:uiPriority="46"/>
+    <w:lsdException w:name="Grid Table 2 Accent 4" w:uiPriority="47"/>
+    <w:lsdException w:name="Grid Table 3 Accent 4" w:uiPriority="48"/>
+    <w:lsdException w:name="Grid Table 4 Accent 4" w:uiPriority="49"/>
+    <w:lsdException w:name="Grid Table 5 Dark Accent 4" w:uiPriority="50"/>
+    <w:lsdException w:name="Grid Table 6 Colorful Accent 4" w:uiPriority="51"/>
+    <w:lsdException w:name="Grid Table 7 Colorful Accent 4" w:uiPriority="52"/>
+    <w:lsdException w:name="Grid Table 1 Light Accent 5" w:uiPriority="46"/>
+    <w:lsdException w:name="Grid Table 2 Accent 5" w:uiPriority="47"/>
+    <w:lsdException w:name="Grid Table 3 Accent 5" w:uiPriority="48"/>
+    <w:lsdException w:name="Grid Table 4 Accent 5" w:uiPriority="49"/>
+    <w:lsdException w:name="Grid Table 5 Dark Accent 5" w:uiPriority="50"/>
+    <w:lsdException w:name="Grid Table 6 Colorful Accent 5" w:uiPriority="51"/>
+    <w:lsdException w:name="Grid Table 7 Colorful Accent 5" w:uiPriority="52"/>
+    <w:lsdException w:name="Grid Table 1 Light Accent 6" w:uiPriority="46"/>
+    <w:lsdException w:name="Grid Table 2 Accent 6" w:uiPriority="47"/>
+    <w:lsdException w:name="Grid Table 3 Accent 6" w:uiPriority="48"/>
+    <w:lsdException w:name="Grid Table 4 Accent 6" w:uiPriority="49"/>
+    <w:lsdException w:name="Grid Table 5 Dark Accent 6" w:uiPriority="50"/>
+    <w:lsdException w:name="Grid Table 6 Colorful Accent 6" w:uiPriority="51"/>
+    <w:lsdException w:name="Grid Table 7 Colorful Accent 6" w:uiPriority="52"/>
+    <w:lsdException w:name="List Table 1 Light" w:uiPriority="46"/>
+    <w:lsdException w:name="List Table 2" w:uiPriority="47"/>
+    <w:lsdException w:name="List Table 3" w:uiPriority="48"/>
+    <w:lsdException w:name="List Table 4" w:uiPriority="49"/>
+    <w:lsdException w:name="List Table 5 Dark" w:uiPriority="50"/>
+    <w:lsdException w:name="List Table 6 Colorful" w:uiPriority="51"/>
+    <w:lsdException w:name="List Table 7 Colorful" w:uiPriority="52"/>
+    <w:lsdException w:name="List Table 1 Light Accent 1" w:uiPriority="46"/>
+    <w:lsdException w:name="List Table 2 Accent 1" w:uiPriority="47"/>
+    <w:lsdException w:name="List Table 3 Accent 1" w:uiPriority="48"/>
+    <w:lsdException w:name="List Table 4 Accent 1" w:uiPriority="49"/>
+    <w:lsdException w:name="List Table 5 Dark Accent 1" w:uiPriority="50"/>
+    <w:lsdException w:name="List Table 6 Colorful Accent 1" w:uiPriority="51"/>
+    <w:lsdException w:name="List Table 7 Colorful Accent 1" w:uiPriority="52"/>
+    <w:lsdException w:name="List Table 1 Light Accent 2" w:uiPriority="46"/>
+    <w:lsdException w:name="List Table 2 Accent 2" w:uiPriority="47"/>
+    <w:lsdException w:name="List Table 3 Accent 2" w:uiPriority="48"/>
+    <w:lsdException w:name="List Table 4 Accent 2" w:uiPriority="49"/>
+    <w:lsdException w:name="List Table 5 Dark Accent 2" w:uiPriority="50"/>
+    <w:lsdException w:name="List Table 6 Colorful Accent 2" w:uiPriority="51"/>
+    <w:lsdException w:name="List Table 7 Colorful Accent 2" w:uiPriority="52"/>
+    <w:lsdException w:name="List Table 1 Light Accent 3" w:uiPriority="46"/>
+    <w:lsdException w:name="List Table 2 Accent 3" w:uiPriority="47"/>
+    <w:lsdException w:name="List Table 3 Accent 3" w:uiPriority="48"/>
+    <w:lsdException w:name="List Table 4 Accent 3" w:uiPriority="49"/>
+    <w:lsdException w:name="List Table 5 Dark Accent 3" w:uiPriority="50"/>
+    <w:lsdException w:name="List Table 6 Colorful Accent 3" w:uiPriority="51"/>
+    <w:lsdException w:name="List Table 7 Colorful Accent 3" w:uiPriority="52"/>
+    <w:lsdException w:name="List Table 1 Light Accent 4" w:uiPriority="46"/>
+    <w:lsdException w:name="List Table 2 Accent 4" w:uiPriority="47"/>
+    <w:lsdException w:name="List Table 3 Accent 4" w:uiPriority="48"/>
+    <w:lsdException w:name="List Table 4 Accent 4" w:uiPriority="49"/>
+    <w:lsdException w:name="List Table 5 Dark Accent 4" w:uiPriority="50"/>
+    <w:lsdException w:name="List Table 6 Colorful Accent 4" w:uiPriority="51"/>
+    <w:lsdException w:name="List Table 7 Colorful Accent 4" w:uiPriority="52"/>
+    <w:lsdException w:name="List Table 1 Light Accent 5" w:uiPriority="46"/>
+    <w:lsdException w:name="List Table 2 Accent 5" w:uiPriority="47"/>
+    <w:lsdException w:name="List Table 3 Accent 5" w:uiPriority="48"/>
+    <w:lsdException w:name="List Table 4 Accent 5" w:uiPriority="49"/>
+    <w:lsdException w:name="List Table 5 Dark Accent 5" w:uiPriority="50"/>
+    <w:lsdException w:name="List Table 6 Colorful Accent 5" w:uiPriority="51"/>
+    <w:lsdException w:name="List Table 7 Colorful Accent 5" w:uiPriority="52"/>
+    <w:lsdException w:name="List Table 1 Light Accent 6" w:uiPriority="46"/>
+    <w:lsdException w:name="List Table 2 Accent 6" w:uiPriority="47"/>
+    <w:lsdException w:name="List Table 3 Accent 6" w:uiPriority="48"/>
+    <w:lsdException w:name="List Table 4 Accent 6" w:uiPriority="49"/>
+    <w:lsdException w:name="List Table 5 Dark Accent 6" w:uiPriority="50"/>
+    <w:lsdException w:name="List Table 6 Colorful Accent 6" w:uiPriority="51"/>
+    <w:lsdException w:name="List Table 7 Colorful Accent 6" w:uiPriority="52"/>
+    <w:lsdException w:name="Mention" w:semiHidden="1" w:unhideWhenUsed="1"/>
+    <w:lsdException w:name="Smart Hyperlink" w:semiHidden="1" w:unhideWhenUsed="1"/>
+    <w:lsdException w:name="Hashtag" w:semiHidden="1" w:unhideWhenUsed="1"/>
+    <w:lsdException w:name="Unresolved Mention" w:semiHidden="1" w:unhideWhenUsed="1"/>
   </w:latentStyles>
   <w:style w:type="paragraph" w:default="1" w:styleId="Standaard">
     <w:name w:val="Normal"/>
@@ -8514,196 +8709,6 @@
 </w:styles>
 </file>
 
-<file path=word/stylesWithEffects.xml><?xml version="1.0" encoding="utf-8"?>
-<w:styles xmlns:wpc="http://schemas.microsoft.com/office/word/2010/wordprocessingCanvas" xmlns:mc="http://schemas.openxmlformats.org/markup-compatibility/2006" xmlns:o="urn:schemas-microsoft-com:office:office" xmlns:r="http://schemas.openxmlformats.org/officeDocument/2006/relationships" xmlns:m="http://schemas.openxmlformats.org/officeDocument/2006/math" xmlns:v="urn:schemas-microsoft-com:vml" xmlns:wp14="http://schemas.microsoft.com/office/word/2010/wordprocessingDrawing" xmlns:wp="http://schemas.openxmlformats.org/drawingml/2006/wordprocessingDrawing" xmlns:w10="urn:schemas-microsoft-com:office:word" xmlns:w="http://schemas.openxmlformats.org/wordprocessingml/2006/main" xmlns:w14="http://schemas.microsoft.com/office/word/2010/wordml" xmlns:wpg="http://schemas.microsoft.com/office/word/2010/wordprocessingGroup" xmlns:wpi="http://schemas.microsoft.com/office/word/2010/wordprocessingInk" xmlns:wne="http://schemas.microsoft.com/office/word/2006/wordml" xmlns:wps="http://schemas.microsoft.com/office/word/2010/wordprocessingShape" mc:Ignorable="w14 wp14">
-  <w:docDefaults>
-    <w:rPrDefault>
-      <w:rPr>
-        <w:rFonts w:asciiTheme="minorHAnsi" w:eastAsiaTheme="minorEastAsia" w:hAnsiTheme="minorHAnsi" w:cstheme="minorBidi"/>
-        <w:sz w:val="22"/>
-        <w:szCs w:val="22"/>
-        <w:lang w:val="nl-BE" w:eastAsia="nl-BE" w:bidi="ar-SA"/>
-      </w:rPr>
-    </w:rPrDefault>
-    <w:pPrDefault>
-      <w:pPr>
-        <w:spacing w:after="200" w:line="276" w:lineRule="auto"/>
-      </w:pPr>
-    </w:pPrDefault>
-  </w:docDefaults>
-  <w:latentStyles w:defLockedState="0" w:defUIPriority="99" w:defSemiHidden="1" w:defUnhideWhenUsed="1" w:defQFormat="0" w:count="267">
-    <w:lsdException w:name="Normal" w:semiHidden="0" w:uiPriority="0" w:unhideWhenUsed="0" w:qFormat="1"/>
-    <w:lsdException w:name="heading 1" w:semiHidden="0" w:uiPriority="9" w:unhideWhenUsed="0" w:qFormat="1"/>
-    <w:lsdException w:name="heading 2" w:uiPriority="9" w:qFormat="1"/>
-    <w:lsdException w:name="heading 3" w:uiPriority="9" w:qFormat="1"/>
-    <w:lsdException w:name="heading 4" w:uiPriority="9" w:qFormat="1"/>
-    <w:lsdException w:name="heading 5" w:uiPriority="9" w:qFormat="1"/>
-    <w:lsdException w:name="heading 6" w:uiPriority="9" w:qFormat="1"/>
-    <w:lsdException w:name="heading 7" w:uiPriority="9" w:qFormat="1"/>
-    <w:lsdException w:name="heading 8" w:uiPriority="9" w:qFormat="1"/>
-    <w:lsdException w:name="heading 9" w:uiPriority="9" w:qFormat="1"/>
-    <w:lsdException w:name="toc 1" w:uiPriority="39"/>
-    <w:lsdException w:name="toc 2" w:uiPriority="39"/>
-    <w:lsdException w:name="toc 3" w:uiPriority="39"/>
-    <w:lsdException w:name="toc 4" w:uiPriority="39"/>
-    <w:lsdException w:name="toc 5" w:uiPriority="39"/>
-    <w:lsdException w:name="toc 6" w:uiPriority="39"/>
-    <w:lsdException w:name="toc 7" w:uiPriority="39"/>
-    <w:lsdException w:name="toc 8" w:uiPriority="39"/>
-    <w:lsdException w:name="toc 9" w:uiPriority="39"/>
-    <w:lsdException w:name="caption" w:uiPriority="35" w:qFormat="1"/>
-    <w:lsdException w:name="Title" w:semiHidden="0" w:uiPriority="10" w:unhideWhenUsed="0" w:qFormat="1"/>
-    <w:lsdException w:name="Default Paragraph Font" w:uiPriority="1"/>
-    <w:lsdException w:name="Subtitle" w:semiHidden="0" w:uiPriority="11" w:unhideWhenUsed="0" w:qFormat="1"/>
-    <w:lsdException w:name="Strong" w:semiHidden="0" w:uiPriority="22" w:unhideWhenUsed="0" w:qFormat="1"/>
-    <w:lsdException w:name="Emphasis" w:semiHidden="0" w:uiPriority="20" w:unhideWhenUsed="0" w:qFormat="1"/>
-    <w:lsdException w:name="Table Grid" w:semiHidden="0" w:uiPriority="59" w:unhideWhenUsed="0"/>
-    <w:lsdException w:name="Placeholder Text" w:unhideWhenUsed="0"/>
-    <w:lsdException w:name="No Spacing" w:semiHidden="0" w:uiPriority="1" w:unhideWhenUsed="0" w:qFormat="1"/>
-    <w:lsdException w:name="Light Shading" w:semiHidden="0" w:uiPriority="60" w:unhideWhenUsed="0"/>
-    <w:lsdException w:name="Light List" w:semiHidden="0" w:uiPriority="61" w:unhideWhenUsed="0"/>
-    <w:lsdException w:name="Light Grid" w:semiHidden="0" w:uiPriority="62" w:unhideWhenUsed="0"/>
-    <w:lsdException w:name="Medium Shading 1" w:semiHidden="0" w:uiPriority="63" w:unhideWhenUsed="0"/>
-    <w:lsdException w:name="Medium Shading 2" w:semiHidden="0" w:uiPriority="64" w:unhideWhenUsed="0"/>
-    <w:lsdException w:name="Medium List 1" w:semiHidden="0" w:uiPriority="65" w:unhideWhenUsed="0"/>
-    <w:lsdException w:name="Medium List 2" w:semiHidden="0" w:uiPriority="66" w:unhideWhenUsed="0"/>
-    <w:lsdException w:name="Medium Grid 1" w:semiHidden="0" w:uiPriority="67" w:unhideWhenUsed="0"/>
-    <w:lsdException w:name="Medium Grid 2" w:semiHidden="0" w:uiPriority="68" w:unhideWhenUsed="0"/>
-    <w:lsdException w:name="Medium Grid 3" w:semiHidden="0" w:uiPriority="69" w:unhideWhenUsed="0"/>
-    <w:lsdException w:name="Dark List" w:semiHidden="0" w:uiPriority="70" w:unhideWhenUsed="0"/>
-    <w:lsdException w:name="Colorful Shading" w:semiHidden="0" w:uiPriority="71" w:unhideWhenUsed="0"/>
-    <w:lsdException w:name="Colorful List" w:semiHidden="0" w:uiPriority="72" w:unhideWhenUsed="0"/>
-    <w:lsdException w:name="Colorful Grid" w:semiHidden="0" w:uiPriority="73" w:unhideWhenUsed="0"/>
-    <w:lsdException w:name="Light Shading Accent 1" w:semiHidden="0" w:uiPriority="60" w:unhideWhenUsed="0"/>
-    <w:lsdException w:name="Light List Accent 1" w:semiHidden="0" w:uiPriority="61" w:unhideWhenUsed="0"/>
-    <w:lsdException w:name="Light Grid Accent 1" w:semiHidden="0" w:uiPriority="62" w:unhideWhenUsed="0"/>
-    <w:lsdException w:name="Medium Shading 1 Accent 1" w:semiHidden="0" w:uiPriority="63" w:unhideWhenUsed="0"/>
-    <w:lsdException w:name="Medium Shading 2 Accent 1" w:semiHidden="0" w:uiPriority="64" w:unhideWhenUsed="0"/>
-    <w:lsdException w:name="Medium List 1 Accent 1" w:semiHidden="0" w:uiPriority="65" w:unhideWhenUsed="0"/>
-    <w:lsdException w:name="Revision" w:unhideWhenUsed="0"/>
-    <w:lsdException w:name="List Paragraph" w:semiHidden="0" w:uiPriority="34" w:unhideWhenUsed="0" w:qFormat="1"/>
-    <w:lsdException w:name="Quote" w:semiHidden="0" w:uiPriority="29" w:unhideWhenUsed="0" w:qFormat="1"/>
-    <w:lsdException w:name="Intense Quote" w:semiHidden="0" w:uiPriority="30" w:unhideWhenUsed="0" w:qFormat="1"/>
-    <w:lsdException w:name="Medium List 2 Accent 1" w:semiHidden="0" w:uiPriority="66" w:unhideWhenUsed="0"/>
-    <w:lsdException w:name="Medium Grid 1 Accent 1" w:semiHidden="0" w:uiPriority="67" w:unhideWhenUsed="0"/>
-    <w:lsdException w:name="Medium Grid 2 Accent 1" w:semiHidden="0" w:uiPriority="68" w:unhideWhenUsed="0"/>
-    <w:lsdException w:name="Medium Grid 3 Accent 1" w:semiHidden="0" w:uiPriority="69" w:unhideWhenUsed="0"/>
-    <w:lsdException w:name="Dark List Accent 1" w:semiHidden="0" w:uiPriority="70" w:unhideWhenUsed="0"/>
-    <w:lsdException w:name="Colorful Shading Accent 1" w:semiHidden="0" w:uiPriority="71" w:unhideWhenUsed="0"/>
-    <w:lsdException w:name="Colorful List Accent 1" w:semiHidden="0" w:uiPriority="72" w:unhideWhenUsed="0"/>
-    <w:lsdException w:name="Colorful Grid Accent 1" w:semiHidden="0" w:uiPriority="73" w:unhideWhenUsed="0"/>
-    <w:lsdException w:name="Light Shading Accent 2" w:semiHidden="0" w:uiPriority="60" w:unhideWhenUsed="0"/>
-    <w:lsdException w:name="Light List Accent 2" w:semiHidden="0" w:uiPriority="61" w:unhideWhenUsed="0"/>
-    <w:lsdException w:name="Light Grid Accent 2" w:semiHidden="0" w:uiPriority="62" w:unhideWhenUsed="0"/>
-    <w:lsdException w:name="Medium Shading 1 Accent 2" w:semiHidden="0" w:uiPriority="63" w:unhideWhenUsed="0"/>
-    <w:lsdException w:name="Medium Shading 2 Accent 2" w:semiHidden="0" w:uiPriority="64" w:unhideWhenUsed="0"/>
-    <w:lsdException w:name="Medium List 1 Accent 2" w:semiHidden="0" w:uiPriority="65" w:unhideWhenUsed="0"/>
-    <w:lsdException w:name="Medium List 2 Accent 2" w:semiHidden="0" w:uiPriority="66" w:unhideWhenUsed="0"/>
-    <w:lsdException w:name="Medium Grid 1 Accent 2" w:semiHidden="0" w:uiPriority="67" w:unhideWhenUsed="0"/>
-    <w:lsdException w:name="Medium Grid 2 Accent 2" w:semiHidden="0" w:uiPriority="68" w:unhideWhenUsed="0"/>
-    <w:lsdException w:name="Medium Grid 3 Accent 2" w:semiHidden="0" w:uiPriority="69" w:unhideWhenUsed="0"/>
-    <w:lsdException w:name="Dark List Accent 2" w:semiHidden="0" w:uiPriority="70" w:unhideWhenUsed="0"/>
-    <w:lsdException w:name="Colorful Shading Accent 2" w:semiHidden="0" w:uiPriority="71" w:unhideWhenUsed="0"/>
-    <w:lsdException w:name="Colorful List Accent 2" w:semiHidden="0" w:uiPriority="72" w:unhideWhenUsed="0"/>
-    <w:lsdException w:name="Colorful Grid Accent 2" w:semiHidden="0" w:uiPriority="73" w:unhideWhenUsed="0"/>
-    <w:lsdException w:name="Light Shading Accent 3" w:semiHidden="0" w:uiPriority="60" w:unhideWhenUsed="0"/>
-    <w:lsdException w:name="Light List Accent 3" w:semiHidden="0" w:uiPriority="61" w:unhideWhenUsed="0"/>
-    <w:lsdException w:name="Light Grid Accent 3" w:semiHidden="0" w:uiPriority="62" w:unhideWhenUsed="0"/>
-    <w:lsdException w:name="Medium Shading 1 Accent 3" w:semiHidden="0" w:uiPriority="63" w:unhideWhenUsed="0"/>
-    <w:lsdException w:name="Medium Shading 2 Accent 3" w:semiHidden="0" w:uiPriority="64" w:unhideWhenUsed="0"/>
-    <w:lsdException w:name="Medium List 1 Accent 3" w:semiHidden="0" w:uiPriority="65" w:unhideWhenUsed="0"/>
-    <w:lsdException w:name="Medium List 2 Accent 3" w:semiHidden="0" w:uiPriority="66" w:unhideWhenUsed="0"/>
-    <w:lsdException w:name="Medium Grid 1 Accent 3" w:semiHidden="0" w:uiPriority="67" w:unhideWhenUsed="0"/>
-    <w:lsdException w:name="Medium Grid 2 Accent 3" w:semiHidden="0" w:uiPriority="68" w:unhideWhenUsed="0"/>
-    <w:lsdException w:name="Medium Grid 3 Accent 3" w:semiHidden="0" w:uiPriority="69" w:unhideWhenUsed="0"/>
-    <w:lsdException w:name="Dark List Accent 3" w:semiHidden="0" w:uiPriority="70" w:unhideWhenUsed="0"/>
-    <w:lsdException w:name="Colorful Shading Accent 3" w:semiHidden="0" w:uiPriority="71" w:unhideWhenUsed="0"/>
-    <w:lsdException w:name="Colorful List Accent 3" w:semiHidden="0" w:uiPriority="72" w:unhideWhenUsed="0"/>
-    <w:lsdException w:name="Colorful Grid Accent 3" w:semiHidden="0" w:uiPriority="73" w:unhideWhenUsed="0"/>
-    <w:lsdException w:name="Light Shading Accent 4" w:semiHidden="0" w:uiPriority="60" w:unhideWhenUsed="0"/>
-    <w:lsdException w:name="Light List Accent 4" w:semiHidden="0" w:uiPriority="61" w:unhideWhenUsed="0"/>
-    <w:lsdException w:name="Light Grid Accent 4" w:semiHidden="0" w:uiPriority="62" w:unhideWhenUsed="0"/>
-    <w:lsdException w:name="Medium Shading 1 Accent 4" w:semiHidden="0" w:uiPriority="63" w:unhideWhenUsed="0"/>
-    <w:lsdException w:name="Medium Shading 2 Accent 4" w:semiHidden="0" w:uiPriority="64" w:unhideWhenUsed="0"/>
-    <w:lsdException w:name="Medium List 1 Accent 4" w:semiHidden="0" w:uiPriority="65" w:unhideWhenUsed="0"/>
-    <w:lsdException w:name="Medium List 2 Accent 4" w:semiHidden="0" w:uiPriority="66" w:unhideWhenUsed="0"/>
-    <w:lsdException w:name="Medium Grid 1 Accent 4" w:semiHidden="0" w:uiPriority="67" w:unhideWhenUsed="0"/>
-    <w:lsdException w:name="Medium Grid 2 Accent 4" w:semiHidden="0" w:uiPriority="68" w:unhideWhenUsed="0"/>
-    <w:lsdException w:name="Medium Grid 3 Accent 4" w:semiHidden="0" w:uiPriority="69" w:unhideWhenUsed="0"/>
-    <w:lsdException w:name="Dark List Accent 4" w:semiHidden="0" w:uiPriority="70" w:unhideWhenUsed="0"/>
-    <w:lsdException w:name="Colorful Shading Accent 4" w:semiHidden="0" w:uiPriority="71" w:unhideWhenUsed="0"/>
-    <w:lsdException w:name="Colorful List Accent 4" w:semiHidden="0" w:uiPriority="72" w:unhideWhenUsed="0"/>
-    <w:lsdException w:name="Colorful Grid Accent 4" w:semiHidden="0" w:uiPriority="73" w:unhideWhenUsed="0"/>
-    <w:lsdException w:name="Light Shading Accent 5" w:semiHidden="0" w:uiPriority="60" w:unhideWhenUsed="0"/>
-    <w:lsdException w:name="Light List Accent 5" w:semiHidden="0" w:uiPriority="61" w:unhideWhenUsed="0"/>
-    <w:lsdException w:name="Light Grid Accent 5" w:semiHidden="0" w:uiPriority="62" w:unhideWhenUsed="0"/>
-    <w:lsdException w:name="Medium Shading 1 Accent 5" w:semiHidden="0" w:uiPriority="63" w:unhideWhenUsed="0"/>
-    <w:lsdException w:name="Medium Shading 2 Accent 5" w:semiHidden="0" w:uiPriority="64" w:unhideWhenUsed="0"/>
-    <w:lsdException w:name="Medium List 1 Accent 5" w:semiHidden="0" w:uiPriority="65" w:unhideWhenUsed="0"/>
-    <w:lsdException w:name="Medium List 2 Accent 5" w:semiHidden="0" w:uiPriority="66" w:unhideWhenUsed="0"/>
-    <w:lsdException w:name="Medium Grid 1 Accent 5" w:semiHidden="0" w:uiPriority="67" w:unhideWhenUsed="0"/>
-    <w:lsdException w:name="Medium Grid 2 Accent 5" w:semiHidden="0" w:uiPriority="68" w:unhideWhenUsed="0"/>
-    <w:lsdException w:name="Medium Grid 3 Accent 5" w:semiHidden="0" w:uiPriority="69" w:unhideWhenUsed="0"/>
-    <w:lsdException w:name="Dark List Accent 5" w:semiHidden="0" w:uiPriority="70" w:unhideWhenUsed="0"/>
-    <w:lsdException w:name="Colorful Shading Accent 5" w:semiHidden="0" w:uiPriority="71" w:unhideWhenUsed="0"/>
-    <w:lsdException w:name="Colorful List Accent 5" w:semiHidden="0" w:uiPriority="72" w:unhideWhenUsed="0"/>
-    <w:lsdException w:name="Colorful Grid Accent 5" w:semiHidden="0" w:uiPriority="73" w:unhideWhenUsed="0"/>
-    <w:lsdException w:name="Light Shading Accent 6" w:semiHidden="0" w:uiPriority="60" w:unhideWhenUsed="0"/>
-    <w:lsdException w:name="Light List Accent 6" w:semiHidden="0" w:uiPriority="61" w:unhideWhenUsed="0"/>
-    <w:lsdException w:name="Light Grid Accent 6" w:semiHidden="0" w:uiPriority="62" w:unhideWhenUsed="0"/>
-    <w:lsdException w:name="Medium Shading 1 Accent 6" w:semiHidden="0" w:uiPriority="63" w:unhideWhenUsed="0"/>
-    <w:lsdException w:name="Medium Shading 2 Accent 6" w:semiHidden="0" w:uiPriority="64" w:unhideWhenUsed="0"/>
-    <w:lsdException w:name="Medium List 1 Accent 6" w:semiHidden="0" w:uiPriority="65" w:unhideWhenUsed="0"/>
-    <w:lsdException w:name="Medium List 2 Accent 6" w:semiHidden="0" w:uiPriority="66" w:unhideWhenUsed="0"/>
-    <w:lsdException w:name="Medium Grid 1 Accent 6" w:semiHidden="0" w:uiPriority="67" w:unhideWhenUsed="0"/>
-    <w:lsdException w:name="Medium Grid 2 Accent 6" w:semiHidden="0" w:uiPriority="68" w:unhideWhenUsed="0"/>
-    <w:lsdException w:name="Medium Grid 3 Accent 6" w:semiHidden="0" w:uiPriority="69" w:unhideWhenUsed="0"/>
-    <w:lsdException w:name="Dark List Accent 6" w:semiHidden="0" w:uiPriority="70" w:unhideWhenUsed="0"/>
-    <w:lsdException w:name="Colorful Shading Accent 6" w:semiHidden="0" w:uiPriority="71" w:unhideWhenUsed="0"/>
-    <w:lsdException w:name="Colorful List Accent 6" w:semiHidden="0" w:uiPriority="72" w:unhideWhenUsed="0"/>
-    <w:lsdException w:name="Colorful Grid Accent 6" w:semiHidden="0" w:uiPriority="73" w:unhideWhenUsed="0"/>
-    <w:lsdException w:name="Subtle Emphasis" w:semiHidden="0" w:uiPriority="19" w:unhideWhenUsed="0" w:qFormat="1"/>
-    <w:lsdException w:name="Intense Emphasis" w:semiHidden="0" w:uiPriority="21" w:unhideWhenUsed="0" w:qFormat="1"/>
-    <w:lsdException w:name="Subtle Reference" w:semiHidden="0" w:uiPriority="31" w:unhideWhenUsed="0" w:qFormat="1"/>
-    <w:lsdException w:name="Intense Reference" w:semiHidden="0" w:uiPriority="32" w:unhideWhenUsed="0" w:qFormat="1"/>
-    <w:lsdException w:name="Book Title" w:semiHidden="0" w:uiPriority="33" w:unhideWhenUsed="0" w:qFormat="1"/>
-    <w:lsdException w:name="Bibliography" w:uiPriority="37"/>
-    <w:lsdException w:name="TOC Heading" w:uiPriority="39" w:qFormat="1"/>
-  </w:latentStyles>
-  <w:style w:type="paragraph" w:default="1" w:styleId="Standaard">
-    <w:name w:val="Normal"/>
-    <w:qFormat/>
-  </w:style>
-  <w:style w:type="character" w:default="1" w:styleId="Standaardalinea-lettertype">
-    <w:name w:val="Default Paragraph Font"/>
-    <w:uiPriority w:val="1"/>
-    <w:semiHidden/>
-    <w:unhideWhenUsed/>
-  </w:style>
-  <w:style w:type="table" w:default="1" w:styleId="Standaardtabel">
-    <w:name w:val="Normal Table"/>
-    <w:uiPriority w:val="99"/>
-    <w:semiHidden/>
-    <w:unhideWhenUsed/>
-    <w:tblPr>
-      <w:tblInd w:w="0" w:type="dxa"/>
-      <w:tblCellMar>
-        <w:top w:w="0" w:type="dxa"/>
-        <w:left w:w="108" w:type="dxa"/>
-        <w:bottom w:w="0" w:type="dxa"/>
-        <w:right w:w="108" w:type="dxa"/>
-      </w:tblCellMar>
-    </w:tblPr>
-  </w:style>
-  <w:style w:type="numbering" w:default="1" w:styleId="Geenlijst">
-    <w:name w:val="No List"/>
-    <w:uiPriority w:val="99"/>
-    <w:semiHidden/>
-    <w:unhideWhenUsed/>
-  </w:style>
-</w:styles>
-</file>
-
 <file path=word/theme/theme1.xml><?xml version="1.0" encoding="utf-8"?>
 <a:theme xmlns:a="http://schemas.openxmlformats.org/drawingml/2006/main" name="Kantoorthema">
   <a:themeElements>
@@ -8994,7 +8999,7 @@
 </file>
 
 <file path=customXml/itemProps1.xml><?xml version="1.0" encoding="utf-8"?>
-<ds:datastoreItem xmlns:ds="http://schemas.openxmlformats.org/officeDocument/2006/customXml" ds:itemID="{C2AD2958-995D-458B-9AB9-7E62C7B45186}">
+<ds:datastoreItem xmlns:ds="http://schemas.openxmlformats.org/officeDocument/2006/customXml" ds:itemID="{94E47029-00D8-4224-8788-9D3277795592}">
   <ds:schemaRefs>
     <ds:schemaRef ds:uri="http://schemas.openxmlformats.org/officeDocument/2006/bibliography"/>
   </ds:schemaRefs>

</xml_diff>